<commit_message>
Change infos in Doku
</commit_message>
<xml_diff>
--- a/Doku/Bewertung.docx
+++ b/Doku/Bewertung.docx
@@ -44,6 +44,13 @@
         </w:rPr>
         <w:t>Team ID:</w:t>
       </w:r>
+      <w:r>
+        <w:rPr>
+          <w:b/>
+          <w:bCs/>
+        </w:rPr>
+        <w:t xml:space="preserve"> 1</w:t>
+      </w:r>
     </w:p>
     <w:p>
       <w:pPr>
@@ -512,7 +519,87 @@
         </w:rPr>
       </w:pPr>
       <w:r>
-        <w:t>Es wird immer ein Header und Spielfeld ausgegeben.</w:t>
+        <w:t xml:space="preserve">Zu </w:t>
+      </w:r>
+      <w:proofErr w:type="spellStart"/>
+      <w:r>
+        <w:t>beginn</w:t>
+      </w:r>
+      <w:proofErr w:type="spellEnd"/>
+      <w:r>
+        <w:t xml:space="preserve"> des Spiels wird ein Menü ausgegeben. Es wird zur Eingabe aufgefordert um ein neues Spiel zu erstelle</w:t>
+      </w:r>
+      <w:r>
+        <w:rPr>
+          <w:rFonts w:hint="eastAsia"/>
+        </w:rPr>
+        <w:t>n</w:t>
+      </w:r>
+      <w:r>
+        <w:t>, ein altes zu L</w:t>
+      </w:r>
+      <w:r>
+        <w:rPr>
+          <w:rFonts w:hint="eastAsia"/>
+        </w:rPr>
+        <w:t>a</w:t>
+      </w:r>
+      <w:r>
+        <w:t>den oder zu Beenden.</w:t>
+      </w:r>
+    </w:p>
+    <w:p>
+      <w:pPr>
+        <w:ind w:left="709"/>
+        <w:rPr>
+          <w:rFonts w:hint="eastAsia"/>
+        </w:rPr>
+      </w:pPr>
+      <w:r>
+        <w:t>Wenn ein Spiel erstellt wird. Es wird zur Eingabe von: Gegen Computer Gegne</w:t>
+      </w:r>
+      <w:r>
+        <w:rPr>
+          <w:rFonts w:hint="eastAsia"/>
+        </w:rPr>
+        <w:t>r</w:t>
+      </w:r>
+      <w:r>
+        <w:t>, Spielname und Spieler Namen aufgefordert.</w:t>
+      </w:r>
+    </w:p>
+    <w:p>
+      <w:pPr>
+        <w:ind w:left="709"/>
+        <w:rPr>
+          <w:rFonts w:hint="eastAsia"/>
+        </w:rPr>
+      </w:pPr>
+      <w:r>
+        <w:t>Wenn das geladene oder erstellte Spiel läuft:</w:t>
+      </w:r>
+    </w:p>
+    <w:p>
+      <w:pPr>
+        <w:ind w:left="709"/>
+        <w:rPr>
+          <w:rFonts w:hint="eastAsia"/>
+        </w:rPr>
+      </w:pPr>
+      <w:r>
+        <w:t>Es wird ein Header</w:t>
+      </w:r>
+      <w:r>
+        <w:t>,</w:t>
+      </w:r>
+      <w:r>
+        <w:t xml:space="preserve"> Spielfeld </w:t>
+      </w:r>
+      <w:r>
+        <w:t xml:space="preserve">und Footer </w:t>
+      </w:r>
+      <w:r>
+        <w:t>ausgegeben.</w:t>
       </w:r>
       <w:r>
         <w:t xml:space="preserve"> Die Eingabe erfolgt immer darunter.</w:t>
@@ -587,7 +674,13 @@
         <w:t>a</w:t>
       </w:r>
       <w:r>
-        <w:t>uern sind in den richtigen Farben die richtigen Zeiche</w:t>
+        <w:t>uern sind in den richtigen Farben</w:t>
+      </w:r>
+      <w:r>
+        <w:t xml:space="preserve"> und in den</w:t>
+      </w:r>
+      <w:r>
+        <w:t xml:space="preserve"> richtigen Zeiche</w:t>
       </w:r>
       <w:r>
         <w:rPr>
@@ -619,6 +712,18 @@
       <w:r>
         <w:t>). Dieses Zeichenkonstrukt wird von Koordinaten (A…H/1…8) umgeben.</w:t>
       </w:r>
+      <w:r>
+        <w:t xml:space="preserve"> Rechts befindet sich eine Infoausgabe, welche den aktiven Spieler anzeig</w:t>
+      </w:r>
+      <w:r>
+        <w:rPr>
+          <w:rFonts w:hint="eastAsia"/>
+        </w:rPr>
+        <w:t>t</w:t>
+      </w:r>
+      <w:r>
+        <w:t>. Unter der Infoausgabe befindet sich die Fehlerausgabe.</w:t>
+      </w:r>
     </w:p>
     <w:p>
       <w:pPr>
@@ -628,7 +733,26 @@
         </w:rPr>
       </w:pPr>
       <w:r>
-        <w:t>Beim wählen von Figuren werden mögliche Züge und die gewählte Figur in einer anderen Farbe dargestellt.</w:t>
+        <w:t xml:space="preserve">Beim </w:t>
+      </w:r>
+      <w:proofErr w:type="spellStart"/>
+      <w:r>
+        <w:t>wählen</w:t>
+      </w:r>
+      <w:proofErr w:type="spellEnd"/>
+      <w:r>
+        <w:t xml:space="preserve"> von Figuren werden mögliche Züge und die gewählte Figur in einer anderen Farbe dargestellt.</w:t>
+      </w:r>
+    </w:p>
+    <w:p>
+      <w:pPr>
+        <w:ind w:left="709"/>
+        <w:rPr>
+          <w:rFonts w:hint="eastAsia"/>
+        </w:rPr>
+      </w:pPr>
+      <w:r>
+        <w:t>Im Footer wird nur eine Abgrenzung angezeigt.</w:t>
       </w:r>
     </w:p>
     <w:p>
@@ -684,6 +808,17 @@
       <w:r>
         <w:t>. Diese ist nun eine Realisierung von Modulen.</w:t>
       </w:r>
+      <w:r>
+        <w:t xml:space="preserve"> Keine Tests und </w:t>
+      </w:r>
+      <w:proofErr w:type="spellStart"/>
+      <w:r>
+        <w:t>Pawn</w:t>
+      </w:r>
+      <w:proofErr w:type="spellEnd"/>
+      <w:r>
+        <w:t xml:space="preserve"> übernommen.</w:t>
+      </w:r>
     </w:p>
     <w:p>
       <w:pPr>
@@ -721,6 +856,17 @@
       </w:r>
       <w:proofErr w:type="spellEnd"/>
       <w:r>
+        <w:t xml:space="preserve"> (Programm genutzt: </w:t>
+      </w:r>
+      <w:proofErr w:type="spellStart"/>
+      <w:r>
+        <w:t>yEd</w:t>
+      </w:r>
+      <w:proofErr w:type="spellEnd"/>
+      <w:r>
+        <w:t>)</w:t>
+      </w:r>
+      <w:r>
         <w:t xml:space="preserve"> geplant, sowie </w:t>
       </w:r>
       <w:r>
@@ -748,6 +894,9 @@
       <w:proofErr w:type="spellEnd"/>
       <w:r>
         <w:t xml:space="preserve"> Datei liegt.</w:t>
+      </w:r>
+      <w:r>
+        <w:t xml:space="preserve"> Des Weiteren stehen die groben Infos in den README-Dateien.</w:t>
       </w:r>
     </w:p>
     <w:p>
@@ -800,38 +949,29 @@
     </w:p>
     <w:p>
       <w:pPr>
-        <w:ind w:left="709"/>
-        <w:rPr>
-          <w:rFonts w:hint="eastAsia"/>
-          <w:b/>
-          <w:i/>
-        </w:rPr>
-      </w:pPr>
-      <w:r>
-        <w:rPr>
-          <w:b/>
-          <w:i/>
-        </w:rPr>
-        <w:t>S</w:t>
-      </w:r>
-      <w:r>
-        <w:rPr>
-          <w:rFonts w:hint="eastAsia"/>
-          <w:b/>
-          <w:i/>
-        </w:rPr>
-        <w:t>o</w:t>
-      </w:r>
-      <w:r>
-        <w:rPr>
-          <w:b/>
-          <w:i/>
-        </w:rPr>
-        <w:t>rry weiß gerade nichts dazu!</w:t>
-      </w:r>
-    </w:p>
-    <w:p>
-      <w:pPr>
+        <w:ind w:left="720"/>
+        <w:rPr>
+          <w:rFonts w:hint="eastAsia"/>
+        </w:rPr>
+      </w:pPr>
+      <w:r>
+        <w:t>Es wird per Zufall eine Figur ausgewählt falls er schlagen kann wird der Schlag durchgeführt. Es wird die alte sowie neue Position zurückgegeben.</w:t>
+      </w:r>
+    </w:p>
+    <w:p>
+      <w:pPr>
+        <w:ind w:left="720"/>
+        <w:rPr>
+          <w:rFonts w:hint="eastAsia"/>
+        </w:rPr>
+      </w:pPr>
+      <w:r>
+        <w:t>@Sarah bitte weiter füllen und korrigieren</w:t>
+      </w:r>
+    </w:p>
+    <w:p>
+      <w:pPr>
+        <w:ind w:left="720"/>
         <w:rPr>
           <w:rFonts w:hint="eastAsia"/>
         </w:rPr>
@@ -864,13 +1004,8 @@
         </w:rPr>
       </w:pPr>
       <w:r>
-        <w:t xml:space="preserve">Ein Spieldurchlauf </w:t>
-      </w:r>
-      <w:proofErr w:type="gramStart"/>
-      <w:r>
-        <w:t>dokumentieren</w:t>
-      </w:r>
-      <w:proofErr w:type="gramEnd"/>
+        <w:t>Ein Spieldurchlauf dokumentieren</w:t>
+      </w:r>
     </w:p>
     <w:p>
       <w:pPr>
@@ -882,14 +1017,9 @@
       <w:r>
         <w:t xml:space="preserve">Dateiname: </w:t>
       </w:r>
-    </w:p>
-    <w:p>
-      <w:pPr>
-        <w:ind w:left="709"/>
-        <w:rPr>
-          <w:rFonts w:hint="eastAsia"/>
-        </w:rPr>
-      </w:pPr>
+      <w:r>
+        <w:t>First_Game_log.txt</w:t>
+      </w:r>
     </w:p>
     <w:p>
       <w:pPr>
@@ -931,7 +1061,18 @@
         <w:t>t</w:t>
       </w:r>
       <w:r>
-        <w:t>:</w:t>
+        <w:t>. Die Datei mit der Terminalausgabe:</w:t>
+      </w:r>
+    </w:p>
+    <w:p>
+      <w:pPr>
+        <w:ind w:left="705"/>
+        <w:rPr>
+          <w:rFonts w:hint="eastAsia"/>
+        </w:rPr>
+      </w:pPr>
+      <w:r>
+        <w:t>Log_UnitTest_Terminal_Output.txt</w:t>
       </w:r>
     </w:p>
     <w:p>
@@ -963,6 +1104,9 @@
           <w:ilvl w:val="0"/>
           <w:numId w:val="5"/>
         </w:numPr>
+        <w:rPr>
+          <w:rFonts w:hint="eastAsia"/>
+        </w:rPr>
       </w:pPr>
       <w:r>
         <w:t>Grund für fehlschlagende Tests</w:t>
@@ -1004,10 +1148,24 @@
     </w:p>
     <w:p>
       <w:pPr>
-        <w:rPr>
-          <w:rFonts w:hint="eastAsia"/>
-        </w:rPr>
-      </w:pPr>
+        <w:ind w:left="709" w:firstLine="709"/>
+        <w:rPr>
+          <w:rFonts w:hint="eastAsia"/>
+        </w:rPr>
+      </w:pPr>
+      <w:r>
+        <w:t>REPORT COPY PASTE</w:t>
+      </w:r>
+    </w:p>
+    <w:p>
+      <w:pPr>
+        <w:rPr>
+          <w:rFonts w:hint="eastAsia"/>
+        </w:rPr>
+      </w:pPr>
+      <w:r>
+        <w:t>Genauer Infos bitte in HTML nachschauen.</w:t>
+      </w:r>
     </w:p>
     <w:p>
       <w:pPr>
@@ -1052,6 +1210,9 @@
           <w:ilvl w:val="1"/>
           <w:numId w:val="3"/>
         </w:numPr>
+        <w:rPr>
+          <w:rFonts w:hint="eastAsia"/>
+        </w:rPr>
       </w:pPr>
       <w:r>
         <w:t>Wurde dies erreicht? Wenn nein, warum nicht?</w:t>
@@ -1137,7 +1298,24 @@
         <w:t>werden</w:t>
       </w:r>
       <w:r>
-        <w:t xml:space="preserve">. </w:t>
+        <w:t>.</w:t>
+      </w:r>
+      <w:r>
+        <w:br/>
+        <w:t>Es kann nicht auf beide Betriebssysteme gleichzeitig geteste</w:t>
+      </w:r>
+      <w:r>
+        <w:rPr>
+          <w:rFonts w:hint="eastAsia"/>
+        </w:rPr>
+        <w:t>t</w:t>
+      </w:r>
+      <w:r>
+        <w:t xml:space="preserve"> werden (main.py [264…269]).</w:t>
+      </w:r>
+      <w:r>
+        <w:br/>
+        <w:t>Main Aufruf wird von den Tests nicht ausgeführt, weil die Funktionen direkt aufgerufen werden.</w:t>
       </w:r>
     </w:p>
     <w:p>
@@ -1146,6 +1324,9 @@
           <w:ilvl w:val="0"/>
           <w:numId w:val="3"/>
         </w:numPr>
+        <w:rPr>
+          <w:rFonts w:hint="eastAsia"/>
+        </w:rPr>
       </w:pPr>
       <w:r>
         <w:t>Begründet warum ihr euch sicher seid alles mit Tests abgedeckt zu haben</w:t>
@@ -1167,24 +1348,28 @@
       </w:r>
       <w:proofErr w:type="spellEnd"/>
       <w:r>
-        <w:t xml:space="preserve"> werden die </w:t>
-      </w:r>
-      <w:r>
-        <w:t>Übergabe Paramet</w:t>
-      </w:r>
-      <w:bookmarkStart w:id="0" w:name="_GoBack"/>
-      <w:bookmarkEnd w:id="0"/>
-      <w:r>
+        <w:t xml:space="preserve"> werden die Übergabe Paramete</w:t>
+      </w:r>
+      <w:r>
+        <w:rPr>
+          <w:rFonts w:hint="eastAsia"/>
+        </w:rPr>
+        <w:t>r</w:t>
+      </w:r>
+      <w:r>
+        <w:t xml:space="preserve"> schon ohne Tests überprüft. Durch ein hohen Coverage sowie, dass der Code von Mehreren bearbeitet und besprochen wurde haben wir nun eine hohe Sicherheit, dass wir eine große Abdeckung haben.</w:t>
+      </w:r>
+      <w:r>
+        <w:t xml:space="preserve"> Dadurch, dass die test_main.py und test_game.py nochmals Funktionen der einzelnen Modul</w:t>
+      </w:r>
+      <w:r>
+        <w:rPr>
+          <w:rFonts w:hint="eastAsia"/>
+        </w:rPr>
         <w:t>e</w:t>
       </w:r>
       <w:r>
-        <w:rPr>
-          <w:rFonts w:hint="eastAsia"/>
-        </w:rPr>
-        <w:t>r</w:t>
-      </w:r>
-      <w:r>
-        <w:t xml:space="preserve"> schon ohne Tests überprüft. Durch ein hohen Coverage sowie, dass der Code von Mehreren bearbeitet und besprochen wurde haben wir nun eine hohe Sicherheit, dass wir eine große Abdeckung haben.</w:t>
+        <w:t xml:space="preserve"> aufruft werden diese teilweise getestet.</w:t>
       </w:r>
     </w:p>
     <w:p>
@@ -1193,6 +1378,9 @@
           <w:ilvl w:val="0"/>
           <w:numId w:val="3"/>
         </w:numPr>
+        <w:rPr>
+          <w:rFonts w:hint="eastAsia"/>
+        </w:rPr>
       </w:pPr>
       <w:r>
         <w:t>Fehlerfälle in den Tests überprüft?</w:t>
@@ -1232,16 +1420,7 @@
         <w:t>r</w:t>
       </w:r>
       <w:r>
-        <w:t xml:space="preserve"> </w:t>
-      </w:r>
-      <w:r>
-        <w:t>direkt im Code</w:t>
-      </w:r>
-      <w:r>
-        <w:t xml:space="preserve"> überprüft</w:t>
-      </w:r>
-      <w:r>
-        <w:t xml:space="preserve"> und werden nicht mehr in den Tests abgeprüft.</w:t>
+        <w:t xml:space="preserve"> direkt im Code überprüft und werden nicht mehr in den Tests abgeprüft.</w:t>
       </w:r>
     </w:p>
     <w:p>
@@ -1273,6 +1452,9 @@
           <w:ilvl w:val="0"/>
           <w:numId w:val="4"/>
         </w:numPr>
+        <w:rPr>
+          <w:rFonts w:hint="eastAsia"/>
+        </w:rPr>
       </w:pPr>
       <w:r>
         <w:t>Werden Fehleingaben korrekt abgefangen?</w:t>
@@ -1281,16 +1463,24 @@
     <w:p>
       <w:pPr>
         <w:ind w:left="1080"/>
-      </w:pPr>
-      <w:r>
-        <w:rPr>
-          <w:rFonts w:hint="eastAsia"/>
-        </w:rPr>
+        <w:rPr>
+          <w:rFonts w:hint="eastAsia"/>
+        </w:rPr>
+      </w:pPr>
+      <w:r>
+        <w:rPr>
+          <w:rFonts w:hint="eastAsia"/>
+        </w:rPr>
+        <w:lastRenderedPageBreak/>
         <w:t>Es</w:t>
       </w:r>
       <w:r>
         <w:t xml:space="preserve"> wurde mehrfach durchgespielt und diverse falsche Dinge eingegeben.</w:t>
       </w:r>
+      <w:r>
+        <w:br/>
+        <w:t>Sowie in den Tests überprüft.</w:t>
+      </w:r>
     </w:p>
     <w:p>
       <w:pPr>
@@ -1309,13 +1499,7 @@
         <w:t>n</w:t>
       </w:r>
       <w:r>
-        <w:t xml:space="preserve"> von falsch eingaben wird in game.py und main.py realisiert </w:t>
-      </w:r>
-      <w:r>
-        <w:t>(da nur diese Inputs haben)</w:t>
-      </w:r>
-      <w:r>
-        <w:t>.</w:t>
+        <w:t xml:space="preserve"> von falsch eingaben wird in game.py und main.py realisiert (da nur diese Inputs haben).</w:t>
       </w:r>
     </w:p>
     <w:p>
@@ -1324,6 +1508,9 @@
           <w:ilvl w:val="1"/>
           <w:numId w:val="4"/>
         </w:numPr>
+        <w:rPr>
+          <w:rFonts w:hint="eastAsia"/>
+        </w:rPr>
       </w:pPr>
       <w:r>
         <w:t>Nenne 2 Beispiele wo ein Fehler abgefangen wird</w:t>
@@ -1332,9 +1519,21 @@
     <w:p>
       <w:pPr>
         <w:ind w:left="1080"/>
-      </w:pPr>
-      <w:r>
-        <w:t>main.py Zeilen 155 bis 161</w:t>
+        <w:rPr>
+          <w:rFonts w:hint="eastAsia"/>
+        </w:rPr>
+      </w:pPr>
+      <w:r>
+        <w:t>main.py Zeilen 1</w:t>
+      </w:r>
+      <w:r>
+        <w:t>62</w:t>
+      </w:r>
+      <w:r>
+        <w:t xml:space="preserve"> bis 1</w:t>
+      </w:r>
+      <w:r>
+        <w:t>69</w:t>
       </w:r>
     </w:p>
     <w:p>
@@ -1343,6 +1542,9 @@
           <w:ilvl w:val="2"/>
           <w:numId w:val="4"/>
         </w:numPr>
+        <w:rPr>
+          <w:rFonts w:hint="eastAsia"/>
+        </w:rPr>
       </w:pPr>
       <w:proofErr w:type="spellStart"/>
       <w:r>
@@ -1373,7 +1575,6 @@
         <w:t>(</w:t>
       </w:r>
       <w:proofErr w:type="spellStart"/>
-      <w:proofErr w:type="gramStart"/>
       <w:r>
         <w:rPr>
           <w:rFonts w:hint="eastAsia"/>
@@ -1385,14 +1586,7 @@
         <w:rPr>
           <w:rFonts w:hint="eastAsia"/>
         </w:rPr>
-        <w:t>(</w:t>
-      </w:r>
-      <w:proofErr w:type="gramEnd"/>
-      <w:r>
-        <w:rPr>
-          <w:rFonts w:hint="eastAsia"/>
-        </w:rPr>
-        <w:t>))</w:t>
+        <w:t>())</w:t>
       </w:r>
     </w:p>
     <w:p>
@@ -1417,7 +1611,6 @@
         <w:t xml:space="preserve"> </w:t>
       </w:r>
       <w:proofErr w:type="spellStart"/>
-      <w:proofErr w:type="gramStart"/>
       <w:r>
         <w:rPr>
           <w:rFonts w:hint="eastAsia"/>
@@ -1425,7 +1618,6 @@
         <w:t>consts.FOREVER</w:t>
       </w:r>
       <w:proofErr w:type="spellEnd"/>
-      <w:proofErr w:type="gramEnd"/>
       <w:r>
         <w:rPr>
           <w:rFonts w:hint="eastAsia"/>
@@ -1509,19 +1701,11 @@
         <w:t xml:space="preserve"> </w:t>
       </w:r>
       <w:proofErr w:type="spellStart"/>
-      <w:proofErr w:type="gramStart"/>
-      <w:r>
-        <w:rPr>
-          <w:rFonts w:hint="eastAsia"/>
-        </w:rPr>
-        <w:t>consts.GAME</w:t>
-      </w:r>
-      <w:proofErr w:type="gramEnd"/>
-      <w:r>
-        <w:rPr>
-          <w:rFonts w:hint="eastAsia"/>
-        </w:rPr>
-        <w:t>_MODE</w:t>
+      <w:r>
+        <w:rPr>
+          <w:rFonts w:hint="eastAsia"/>
+        </w:rPr>
+        <w:t>consts.GAME_MODE</w:t>
       </w:r>
       <w:proofErr w:type="spellEnd"/>
       <w:r>
@@ -1607,19 +1791,11 @@
         <w:t xml:space="preserve"> </w:t>
       </w:r>
       <w:proofErr w:type="spellStart"/>
-      <w:proofErr w:type="gramStart"/>
-      <w:r>
-        <w:rPr>
-          <w:rFonts w:hint="eastAsia"/>
-        </w:rPr>
-        <w:t>consts.GAME</w:t>
-      </w:r>
-      <w:proofErr w:type="gramEnd"/>
-      <w:r>
-        <w:rPr>
-          <w:rFonts w:hint="eastAsia"/>
-        </w:rPr>
-        <w:t>_MODE</w:t>
+      <w:r>
+        <w:rPr>
+          <w:rFonts w:hint="eastAsia"/>
+        </w:rPr>
+        <w:t>consts.GAME_MODE</w:t>
       </w:r>
       <w:proofErr w:type="spellEnd"/>
       <w:r>
@@ -1660,6 +1836,9 @@
     <w:p>
       <w:pPr>
         <w:ind w:left="1440"/>
+        <w:rPr>
+          <w:rFonts w:hint="eastAsia"/>
+        </w:rPr>
       </w:pPr>
       <w:r>
         <w:rPr>
@@ -1674,7 +1853,6 @@
         <w:tab/>
       </w:r>
       <w:proofErr w:type="spellStart"/>
-      <w:proofErr w:type="gramStart"/>
       <w:r>
         <w:rPr>
           <w:rFonts w:hint="eastAsia"/>
@@ -1686,14 +1864,7 @@
         <w:rPr>
           <w:rFonts w:hint="eastAsia"/>
         </w:rPr>
-        <w:t>(</w:t>
-      </w:r>
-      <w:proofErr w:type="gramEnd"/>
-      <w:r>
-        <w:rPr>
-          <w:rFonts w:hint="eastAsia"/>
-        </w:rPr>
-        <w:t xml:space="preserve">"Falsche </w:t>
+        <w:t xml:space="preserve">("Falsche </w:t>
       </w:r>
       <w:proofErr w:type="spellStart"/>
       <w:r>
@@ -1710,13 +1881,31 @@
         <w:t>")</w:t>
       </w:r>
     </w:p>
-    <w:p/>
+    <w:p>
+      <w:pPr>
+        <w:rPr>
+          <w:rFonts w:hint="eastAsia"/>
+        </w:rPr>
+      </w:pPr>
+    </w:p>
     <w:p>
       <w:pPr>
         <w:ind w:left="1080"/>
-      </w:pPr>
-      <w:r>
-        <w:t>main.py Zeilen 183 bis 185</w:t>
+        <w:rPr>
+          <w:rFonts w:hint="eastAsia"/>
+        </w:rPr>
+      </w:pPr>
+      <w:r>
+        <w:t>main.py Zeilen 1</w:t>
+      </w:r>
+      <w:r>
+        <w:t>93</w:t>
+      </w:r>
+      <w:r>
+        <w:t xml:space="preserve"> bis 1</w:t>
+      </w:r>
+      <w:r>
+        <w:t>95</w:t>
       </w:r>
     </w:p>
     <w:p>
@@ -1792,19 +1981,11 @@
         <w:t xml:space="preserve"> not in [</w:t>
       </w:r>
       <w:proofErr w:type="spellStart"/>
-      <w:proofErr w:type="gramStart"/>
-      <w:r>
-        <w:rPr>
-          <w:rFonts w:hint="eastAsia"/>
-        </w:rPr>
-        <w:t>consts.GAME</w:t>
-      </w:r>
-      <w:proofErr w:type="gramEnd"/>
-      <w:r>
-        <w:rPr>
-          <w:rFonts w:hint="eastAsia"/>
-        </w:rPr>
-        <w:t>_MODE</w:t>
+      <w:r>
+        <w:rPr>
+          <w:rFonts w:hint="eastAsia"/>
+        </w:rPr>
+        <w:t>consts.GAME_MODE</w:t>
       </w:r>
       <w:proofErr w:type="spellEnd"/>
       <w:r>
@@ -1845,6 +2026,9 @@
     <w:p>
       <w:pPr>
         <w:ind w:left="1440"/>
+        <w:rPr>
+          <w:rFonts w:hint="eastAsia"/>
+        </w:rPr>
       </w:pPr>
       <w:r>
         <w:rPr>
@@ -1873,7 +2057,6 @@
         <w:t xml:space="preserve"> = </w:t>
       </w:r>
       <w:proofErr w:type="spellStart"/>
-      <w:proofErr w:type="gramStart"/>
       <w:r>
         <w:rPr>
           <w:rFonts w:hint="eastAsia"/>
@@ -1881,7 +2064,6 @@
         <w:t>str.upper</w:t>
       </w:r>
       <w:proofErr w:type="spellEnd"/>
-      <w:proofErr w:type="gramEnd"/>
       <w:r>
         <w:rPr>
           <w:rFonts w:hint="eastAsia"/>
@@ -2006,6 +2188,9 @@
           <w:ilvl w:val="0"/>
           <w:numId w:val="1"/>
         </w:numPr>
+        <w:rPr>
+          <w:rFonts w:hint="eastAsia"/>
+        </w:rPr>
       </w:pPr>
       <w:r>
         <w:t>Begründet warum euer Code gut lesbar ist</w:t>
@@ -2031,7 +2216,15 @@
         <w:t>n</w:t>
       </w:r>
       <w:r>
-        <w:t xml:space="preserve"> und eindeutige Namen sowie den Aufbau von Modulen. README-dateien sind in jedem Modul für eine einfache kurze Erklärung.</w:t>
+        <w:t xml:space="preserve"> und eindeutige Namen sowie den Aufbau von Modulen. README-dateien sind in jedem Modul für eine einfache kurze Erklärung</w:t>
+      </w:r>
+      <w:r>
+        <w:t xml:space="preserve"> eingepflegt, des Weiteren wird eine graphische Darstellung der Architektur ver</w:t>
+      </w:r>
+      <w:bookmarkStart w:id="0" w:name="_GoBack"/>
+      <w:bookmarkEnd w:id="0"/>
+      <w:r>
+        <w:t>wendet.</w:t>
       </w:r>
     </w:p>
     <w:p>

</xml_diff>

<commit_message>
Finall push finished Doku
</commit_message>
<xml_diff>
--- a/Doku/Bewertung.docx
+++ b/Doku/Bewertung.docx
@@ -1,13 +1,10 @@
 
 <file path=word/document.xml><?xml version="1.0" encoding="utf-8"?>
-<w:document xmlns:wpc="http://schemas.microsoft.com/office/word/2010/wordprocessingCanvas" xmlns:cx="http://schemas.microsoft.com/office/drawing/2014/chartex" xmlns:cx1="http://schemas.microsoft.com/office/drawing/2015/9/8/chartex" xmlns:cx2="http://schemas.microsoft.com/office/drawing/2015/10/21/chartex" xmlns:cx3="http://schemas.microsoft.com/office/drawing/2016/5/9/chartex" xmlns:cx4="http://schemas.microsoft.com/office/drawing/2016/5/10/chartex" xmlns:cx5="http://schemas.microsoft.com/office/drawing/2016/5/11/chartex" xmlns:cx6="http://schemas.microsoft.com/office/drawing/2016/5/12/chartex" xmlns:cx7="http://schemas.microsoft.com/office/drawing/2016/5/13/chartex" xmlns:cx8="http://schemas.microsoft.com/office/drawing/2016/5/14/chartex" xmlns:mc="http://schemas.openxmlformats.org/markup-compatibility/2006" xmlns:aink="http://schemas.microsoft.com/office/drawing/2016/ink" xmlns:am3d="http://schemas.microsoft.com/office/drawing/2017/model3d" xmlns:o="urn:schemas-microsoft-com:office:office" xmlns:r="http://schemas.openxmlformats.org/officeDocument/2006/relationships" xmlns:m="http://schemas.openxmlformats.org/officeDocument/2006/math" xmlns:v="urn:schemas-microsoft-com:vml" xmlns:wp14="http://schemas.microsoft.com/office/word/2010/wordprocessingDrawing" xmlns:wp="http://schemas.openxmlformats.org/drawingml/2006/wordprocessingDrawing" xmlns:w10="urn:schemas-microsoft-com:office:word" xmlns:w="http://schemas.openxmlformats.org/wordprocessingml/2006/main" xmlns:w14="http://schemas.microsoft.com/office/word/2010/wordml" xmlns:w15="http://schemas.microsoft.com/office/word/2012/wordml" xmlns:w16cid="http://schemas.microsoft.com/office/word/2016/wordml/cid" xmlns:w16se="http://schemas.microsoft.com/office/word/2015/wordml/symex" xmlns:wpg="http://schemas.microsoft.com/office/word/2010/wordprocessingGroup" xmlns:wpi="http://schemas.microsoft.com/office/word/2010/wordprocessingInk" xmlns:wne="http://schemas.microsoft.com/office/word/2006/wordml" xmlns:wps="http://schemas.microsoft.com/office/word/2010/wordprocessingShape" mc:Ignorable="w14 w15 w16se w16cid wp14">
+<w:document xmlns:wpc="http://schemas.microsoft.com/office/word/2010/wordprocessingCanvas" xmlns:cx="http://schemas.microsoft.com/office/drawing/2014/chartex" xmlns:cx1="http://schemas.microsoft.com/office/drawing/2015/9/8/chartex" xmlns:cx2="http://schemas.microsoft.com/office/drawing/2015/10/21/chartex" xmlns:cx3="http://schemas.microsoft.com/office/drawing/2016/5/9/chartex" xmlns:cx4="http://schemas.microsoft.com/office/drawing/2016/5/10/chartex" xmlns:cx5="http://schemas.microsoft.com/office/drawing/2016/5/11/chartex" xmlns:cx6="http://schemas.microsoft.com/office/drawing/2016/5/12/chartex" xmlns:cx7="http://schemas.microsoft.com/office/drawing/2016/5/13/chartex" xmlns:cx8="http://schemas.microsoft.com/office/drawing/2016/5/14/chartex" xmlns:mc="http://schemas.openxmlformats.org/markup-compatibility/2006" xmlns:aink="http://schemas.microsoft.com/office/drawing/2016/ink" xmlns:am3d="http://schemas.microsoft.com/office/drawing/2017/model3d" xmlns:o="urn:schemas-microsoft-com:office:office" xmlns:r="http://schemas.openxmlformats.org/officeDocument/2006/relationships" xmlns:m="http://schemas.openxmlformats.org/officeDocument/2006/math" xmlns:v="urn:schemas-microsoft-com:vml" xmlns:wp14="http://schemas.microsoft.com/office/word/2010/wordprocessingDrawing" xmlns:wp="http://schemas.openxmlformats.org/drawingml/2006/wordprocessingDrawing" xmlns:w10="urn:schemas-microsoft-com:office:word" xmlns:w="http://schemas.openxmlformats.org/wordprocessingml/2006/main" xmlns:w14="http://schemas.microsoft.com/office/word/2010/wordml" xmlns:w15="http://schemas.microsoft.com/office/word/2012/wordml" xmlns:w16cex="http://schemas.microsoft.com/office/word/2018/wordml/cex" xmlns:w16cid="http://schemas.microsoft.com/office/word/2016/wordml/cid" xmlns:w16="http://schemas.microsoft.com/office/word/2018/wordml" xmlns:w16se="http://schemas.microsoft.com/office/word/2015/wordml/symex" xmlns:wpg="http://schemas.microsoft.com/office/word/2010/wordprocessingGroup" xmlns:wpi="http://schemas.microsoft.com/office/word/2010/wordprocessingInk" xmlns:wne="http://schemas.microsoft.com/office/word/2006/wordml" xmlns:wps="http://schemas.microsoft.com/office/word/2010/wordprocessingShape" mc:Ignorable="w14 w15 w16se w16cid w16 w16cex wp14">
   <w:body>
     <w:p>
       <w:pPr>
         <w:pStyle w:val="Titel"/>
-        <w:rPr>
-          <w:rFonts w:hint="eastAsia"/>
-        </w:rPr>
       </w:pPr>
       <w:r>
         <w:t>Python - Programmentwurf</w:t>
@@ -16,9 +13,6 @@
     <w:p>
       <w:pPr>
         <w:pStyle w:val="berschrift1"/>
-        <w:rPr>
-          <w:rFonts w:hint="eastAsia"/>
-        </w:rPr>
       </w:pPr>
       <w:r>
         <w:t>Allgemeines</w:t>
@@ -589,233 +583,199 @@
     <w:p>
       <w:pPr>
         <w:pStyle w:val="berschrift1"/>
+      </w:pPr>
+      <w:r>
+        <w:t>Dateiformat</w:t>
+      </w:r>
+    </w:p>
+    <w:p>
+      <w:r>
+        <w:t xml:space="preserve">Es wird als Binärdatei gespeichert. Das Modul pickle wird zum Laden und Speichern genutzt. Damit konnten wir eine </w:t>
+      </w:r>
+      <w:r>
+        <w:t>e</w:t>
+      </w:r>
+      <w:r>
+        <w:t xml:space="preserve">infache und schnelle Umsetzung realisieren. Die Datei ist damit nicht </w:t>
+      </w:r>
+      <w:r>
+        <w:t>v</w:t>
+      </w:r>
+      <w:r>
+        <w:t>erschlüsselt. D</w:t>
+      </w:r>
+      <w:r>
         <w:rPr>
           <w:rFonts w:hint="eastAsia"/>
         </w:rPr>
-      </w:pPr>
-      <w:r>
-        <w:t>Dateiformat</w:t>
-      </w:r>
-    </w:p>
-    <w:p>
-      <w:pPr>
+        <w:t>a</w:t>
+      </w:r>
+      <w:r>
+        <w:t>s hat den Vor- und N</w:t>
+      </w:r>
+      <w:r>
         <w:rPr>
           <w:rFonts w:hint="eastAsia"/>
         </w:rPr>
-      </w:pPr>
-      <w:r>
-        <w:t xml:space="preserve">Es wird als Binärdatei gespeichert. Das Modul pickle wird zum Laden und Speichern genutzt. Damit konnten wir eine </w:t>
-      </w:r>
-      <w:r>
+        <w:t>a</w:t>
+      </w:r>
+      <w:r>
+        <w:t xml:space="preserve">chteil, dass jeder diese </w:t>
+      </w:r>
+      <w:r>
+        <w:t>l</w:t>
+      </w:r>
+      <w:r>
+        <w:rPr>
+          <w:rFonts w:hint="eastAsia"/>
+        </w:rPr>
         <w:t>e</w:t>
       </w:r>
       <w:r>
-        <w:t xml:space="preserve">infache und schnelle Umsetzung realisieren. Die Datei ist damit nicht </w:t>
-      </w:r>
-      <w:r>
-        <w:t>v</w:t>
-      </w:r>
-      <w:r>
-        <w:t>erschlüsselt. D</w:t>
+        <w:t xml:space="preserve">sen, </w:t>
+      </w:r>
+      <w:r>
+        <w:t>s</w:t>
+      </w:r>
+      <w:r>
+        <w:t xml:space="preserve">chreiben und </w:t>
+      </w:r>
+      <w:r>
+        <w:t>n</w:t>
+      </w:r>
+      <w:r>
+        <w:t>utzen kann.</w:t>
+      </w:r>
+    </w:p>
+    <w:p>
+      <w:r>
+        <w:t>Die Log Datei wird</w:t>
+      </w:r>
+      <w:r>
+        <w:t xml:space="preserve"> in UTF-8 codiert und</w:t>
+      </w:r>
+      <w:r>
+        <w:t xml:space="preserve"> im </w:t>
+      </w:r>
+      <w:proofErr w:type="spellStart"/>
+      <w:r>
+        <w:t>txt</w:t>
+      </w:r>
+      <w:proofErr w:type="spellEnd"/>
+      <w:r>
+        <w:t xml:space="preserve">-Format gespeichert damit </w:t>
+      </w:r>
+      <w:r>
+        <w:t>s</w:t>
+      </w:r>
+      <w:r>
+        <w:t>ie mit jedem Editor geöffne</w:t>
       </w:r>
       <w:r>
         <w:rPr>
           <w:rFonts w:hint="eastAsia"/>
         </w:rPr>
+        <w:t>t</w:t>
+      </w:r>
+      <w:r>
+        <w:t xml:space="preserve"> werden kann</w:t>
+      </w:r>
+      <w:r>
+        <w:t>,</w:t>
+      </w:r>
+      <w:r>
+        <w:t xml:space="preserve"> sowie unsere Sonderzeichen geloggt werden können</w:t>
+      </w:r>
+      <w:r>
+        <w:t>.</w:t>
+      </w:r>
+    </w:p>
+    <w:p>
+      <w:pPr>
+        <w:pStyle w:val="berschrift1"/>
+      </w:pPr>
+      <w:r>
+        <w:t>Benutzerinterface</w:t>
+      </w:r>
+    </w:p>
+    <w:p>
+      <w:r>
+        <w:t>Z</w:t>
+      </w:r>
+      <w:r>
+        <w:t xml:space="preserve">u </w:t>
+      </w:r>
+      <w:r>
+        <w:t>Beginn</w:t>
+      </w:r>
+      <w:r>
+        <w:t xml:space="preserve"> des Spiels wird ein Menü</w:t>
+      </w:r>
+      <w:r>
+        <w:t xml:space="preserve"> (Abbildung 1)</w:t>
+      </w:r>
+      <w:r>
+        <w:t xml:space="preserve"> ausgegeben. Es wird zur Eingabe aufgefordert</w:t>
+      </w:r>
+      <w:r>
+        <w:t>,</w:t>
+      </w:r>
+      <w:r>
+        <w:t xml:space="preserve"> um ein neues Spiel zu erstelle</w:t>
+      </w:r>
+      <w:r>
+        <w:rPr>
+          <w:rFonts w:hint="eastAsia"/>
+        </w:rPr>
+        <w:t>n</w:t>
+      </w:r>
+      <w:r>
+        <w:t>, ein altes zu L</w:t>
+      </w:r>
+      <w:r>
+        <w:rPr>
+          <w:rFonts w:hint="eastAsia"/>
+        </w:rPr>
         <w:t>a</w:t>
       </w:r>
       <w:r>
-        <w:t>s hat den Vor- und N</w:t>
+        <w:t>den oder zu Beenden.</w:t>
+      </w:r>
+    </w:p>
+    <w:p>
+      <w:r>
+        <w:t>W</w:t>
+      </w:r>
+      <w:r>
+        <w:t>ird</w:t>
+      </w:r>
+      <w:r>
+        <w:t xml:space="preserve"> ein Spiel erstellt, wird zur Eingabe</w:t>
+      </w:r>
+      <w:r>
+        <w:t xml:space="preserve"> von Computer Gegne</w:t>
       </w:r>
       <w:r>
         <w:rPr>
           <w:rFonts w:hint="eastAsia"/>
         </w:rPr>
-        <w:t>a</w:t>
-      </w:r>
-      <w:r>
-        <w:t xml:space="preserve">chteil, dass jeder diese </w:t>
-      </w:r>
-      <w:r>
-        <w:t>l</w:t>
-      </w:r>
-      <w:r>
-        <w:rPr>
-          <w:rFonts w:hint="eastAsia"/>
-        </w:rPr>
-        <w:t>e</w:t>
-      </w:r>
-      <w:r>
-        <w:t xml:space="preserve">sen, </w:t>
-      </w:r>
-      <w:r>
-        <w:t>s</w:t>
-      </w:r>
-      <w:r>
-        <w:t xml:space="preserve">chreiben und </w:t>
-      </w:r>
-      <w:r>
-        <w:t>n</w:t>
-      </w:r>
-      <w:r>
-        <w:t>utzen kann.</w:t>
-      </w:r>
-    </w:p>
-    <w:p>
-      <w:pPr>
-        <w:rPr>
-          <w:rFonts w:hint="eastAsia"/>
-        </w:rPr>
-      </w:pPr>
-      <w:r>
-        <w:t>Die Log Datei wird</w:t>
-      </w:r>
-      <w:r>
-        <w:t xml:space="preserve"> in UTF-8 codiert und</w:t>
-      </w:r>
-      <w:r>
-        <w:t xml:space="preserve"> im </w:t>
-      </w:r>
-      <w:proofErr w:type="spellStart"/>
-      <w:r>
-        <w:t>txt</w:t>
-      </w:r>
-      <w:proofErr w:type="spellEnd"/>
-      <w:r>
-        <w:t xml:space="preserve">-Format gespeichert damit </w:t>
-      </w:r>
-      <w:r>
-        <w:t>s</w:t>
-      </w:r>
-      <w:r>
-        <w:t>ie mit jedem Editor geöffne</w:t>
-      </w:r>
-      <w:r>
-        <w:rPr>
-          <w:rFonts w:hint="eastAsia"/>
-        </w:rPr>
-        <w:t>t</w:t>
-      </w:r>
-      <w:r>
-        <w:t xml:space="preserve"> werden kann</w:t>
+        <w:t>r</w:t>
+      </w:r>
+      <w:r>
+        <w:t>, Spielname und Spieler Namen aufgefordert.</w:t>
+      </w:r>
+    </w:p>
+    <w:p>
+      <w:r>
+        <w:t>Wenn das geladene oder erstellte Spiel läuft</w:t>
+      </w:r>
+      <w:r>
+        <w:t xml:space="preserve"> wird ein Header</w:t>
       </w:r>
       <w:r>
         <w:t>,</w:t>
       </w:r>
       <w:r>
-        <w:t xml:space="preserve"> sowie unsere Sonderzeichen geloggt werden können</w:t>
-      </w:r>
-      <w:r>
-        <w:t>.</w:t>
-      </w:r>
-    </w:p>
-    <w:p>
-      <w:pPr>
-        <w:pStyle w:val="berschrift1"/>
-        <w:rPr>
-          <w:rFonts w:hint="eastAsia"/>
-        </w:rPr>
-      </w:pPr>
-      <w:r>
-        <w:t>Benutzerinterface</w:t>
-      </w:r>
-    </w:p>
-    <w:p>
-      <w:pPr>
-        <w:rPr>
-          <w:rFonts w:hint="eastAsia"/>
-        </w:rPr>
-      </w:pPr>
-      <w:r>
-        <w:t>Z</w:t>
-      </w:r>
-      <w:r>
-        <w:t xml:space="preserve">u </w:t>
-      </w:r>
-      <w:r>
-        <w:t>Beginn</w:t>
-      </w:r>
-      <w:r>
-        <w:t xml:space="preserve"> des Spiels wird ein Menü</w:t>
-      </w:r>
-      <w:r>
-        <w:t xml:space="preserve"> </w:t>
-      </w:r>
-      <w:r>
-        <w:t>(Abbildung 1)</w:t>
-      </w:r>
-      <w:r>
-        <w:t xml:space="preserve"> ausgegeben. Es wird zur Eingabe aufgefordert</w:t>
-      </w:r>
-      <w:r>
-        <w:t>,</w:t>
-      </w:r>
-      <w:r>
-        <w:t xml:space="preserve"> um ein neues Spiel zu erstelle</w:t>
-      </w:r>
-      <w:r>
-        <w:rPr>
-          <w:rFonts w:hint="eastAsia"/>
-        </w:rPr>
-        <w:t>n</w:t>
-      </w:r>
-      <w:r>
-        <w:t>, ein altes zu L</w:t>
-      </w:r>
-      <w:r>
-        <w:rPr>
-          <w:rFonts w:hint="eastAsia"/>
-        </w:rPr>
-        <w:t>a</w:t>
-      </w:r>
-      <w:r>
-        <w:t>den oder zu Beenden.</w:t>
-      </w:r>
-    </w:p>
-    <w:p>
-      <w:pPr>
-        <w:rPr>
-          <w:rFonts w:hint="eastAsia"/>
-        </w:rPr>
-      </w:pPr>
-      <w:r>
-        <w:t>W</w:t>
-      </w:r>
-      <w:r>
-        <w:t>ird</w:t>
-      </w:r>
-      <w:r>
-        <w:t xml:space="preserve"> ein Spiel erstellt, wird zur Eingabe</w:t>
-      </w:r>
-      <w:r>
-        <w:t xml:space="preserve"> von Computer Gegne</w:t>
-      </w:r>
-      <w:r>
-        <w:rPr>
-          <w:rFonts w:hint="eastAsia"/>
-        </w:rPr>
-        <w:t>r</w:t>
-      </w:r>
-      <w:r>
-        <w:t>, Spielname und Spieler Namen aufgefordert.</w:t>
-      </w:r>
-    </w:p>
-    <w:p>
-      <w:pPr>
-        <w:rPr>
-          <w:rFonts w:hint="eastAsia"/>
-        </w:rPr>
-      </w:pPr>
-      <w:r>
-        <w:t>Wenn das geladene oder erstellte Spiel läuft</w:t>
-      </w:r>
-      <w:r>
-        <w:t xml:space="preserve"> wird ein Header</w:t>
-      </w:r>
-      <w:r>
-        <w:t>,</w:t>
-      </w:r>
-      <w:r>
         <w:t xml:space="preserve"> Spielfeld </w:t>
       </w:r>
       <w:r>
@@ -829,11 +789,6 @@
       </w:r>
     </w:p>
     <w:p>
-      <w:pPr>
-        <w:rPr>
-          <w:rFonts w:hint="eastAsia"/>
-        </w:rPr>
-      </w:pPr>
       <w:r>
         <w:rPr>
           <w:noProof/>
@@ -941,11 +896,6 @@
       </w:r>
     </w:p>
     <w:p>
-      <w:pPr>
-        <w:rPr>
-          <w:rFonts w:hint="eastAsia"/>
-        </w:rPr>
-      </w:pPr>
       <w:r>
         <w:lastRenderedPageBreak/>
         <w:t>Im H</w:t>
@@ -1016,525 +966,1049 @@
       </w:r>
     </w:p>
     <w:p>
-      <w:pPr>
+      <w:r>
+        <w:t>Das Spielfeld ist von zwei horizontalen Linien umgeben. Es werden schwarze und weiße Quadrate genutzt</w:t>
+      </w:r>
+      <w:r>
+        <w:t>,</w:t>
+      </w:r>
+      <w:r>
+        <w:t xml:space="preserve"> um das Spielfeld darzustellen (</w:t>
+      </w:r>
+      <w:r>
+        <w:rPr>
+          <w:rFonts w:ascii="Segoe UI Emoji" w:hAnsi="Segoe UI Emoji" w:cs="Segoe UI Emoji"/>
+        </w:rPr>
+        <w:t>◻</w:t>
+      </w:r>
+      <w:r>
+        <w:t xml:space="preserve"> </w:t>
+      </w:r>
+      <w:r>
+        <w:t>/</w:t>
+      </w:r>
+      <w:r>
+        <w:rPr>
+          <w:rFonts w:ascii="Segoe UI Emoji" w:hAnsi="Segoe UI Emoji" w:cs="Segoe UI Emoji"/>
+        </w:rPr>
+        <w:t>◼</w:t>
+      </w:r>
+      <w:r>
+        <w:t>). Die B</w:t>
+      </w:r>
+      <w:r>
         <w:rPr>
           <w:rFonts w:hint="eastAsia"/>
         </w:rPr>
-      </w:pPr>
-      <w:r>
-        <w:t>Das Spielfeld ist von zwei horizontalen Linien umgeben. Es werden schwarze und weiße Quadrate genutzt</w:t>
-      </w:r>
-      <w:r>
-        <w:t>,</w:t>
-      </w:r>
-      <w:r>
-        <w:t xml:space="preserve"> um das Spielfeld darzustellen (</w:t>
-      </w:r>
-      <w:r>
-        <w:rPr>
-          <w:rFonts w:ascii="Segoe UI Emoji" w:hAnsi="Segoe UI Emoji" w:cs="Segoe UI Emoji"/>
-        </w:rPr>
-        <w:t>◻</w:t>
+        <w:t>a</w:t>
+      </w:r>
+      <w:r>
+        <w:t>uern sind in den richtigen Farben</w:t>
+      </w:r>
+      <w:r>
+        <w:t xml:space="preserve"> und in den</w:t>
+      </w:r>
+      <w:r>
+        <w:t xml:space="preserve"> richtigen Zeiche</w:t>
+      </w:r>
+      <w:r>
+        <w:rPr>
+          <w:rFonts w:hint="eastAsia"/>
+        </w:rPr>
+        <w:t>n</w:t>
+      </w:r>
+      <w:r>
+        <w:t xml:space="preserve"> (</w:t>
+      </w:r>
+      <w:r>
+        <w:rPr>
+          <w:rFonts w:ascii="Segoe UI Symbol" w:hAnsi="Segoe UI Symbol" w:cs="Segoe UI Symbol"/>
+        </w:rPr>
+        <w:t>♙</w:t>
+      </w:r>
+      <w:r>
+        <w:rPr>
+          <w:rFonts w:ascii="Segoe UI Symbol" w:hAnsi="Segoe UI Symbol" w:cs="Segoe UI Symbol"/>
+        </w:rPr>
+        <w:t>/</w:t>
+      </w:r>
+      <w:r>
+        <w:rPr>
+          <w:rFonts w:ascii="Segoe UI Symbol" w:hAnsi="Segoe UI Symbol" w:cs="Segoe UI Symbol"/>
+        </w:rPr>
+        <w:t>♟</w:t>
+      </w:r>
+      <w:r>
+        <w:t>). Dieses Zeichenkonstrukt wird von Koordinaten (A…H/1…8) umgeben.</w:t>
+      </w:r>
+      <w:r>
+        <w:t xml:space="preserve"> Rechts befindet sich eine Infoausgabe, welche den aktiven Spieler anzeig</w:t>
+      </w:r>
+      <w:r>
+        <w:rPr>
+          <w:rFonts w:hint="eastAsia"/>
+        </w:rPr>
+        <w:t>t</w:t>
+      </w:r>
+      <w:r>
+        <w:t>. Unter der Infoausgabe befindet sich die Fehlerausgabe.</w:t>
+      </w:r>
+    </w:p>
+    <w:p>
+      <w:r>
+        <w:t xml:space="preserve">Beim </w:t>
+      </w:r>
+      <w:r>
+        <w:t>Wählen</w:t>
+      </w:r>
+      <w:r>
+        <w:t xml:space="preserve"> von Figuren werden mögliche Züge und die gewählte Figur in einer anderen Farbe dargestellt.</w:t>
+      </w:r>
+    </w:p>
+    <w:p>
+      <w:r>
+        <w:t xml:space="preserve">Im </w:t>
+      </w:r>
+      <w:proofErr w:type="spellStart"/>
+      <w:r>
+        <w:t>Footer</w:t>
+      </w:r>
+      <w:proofErr w:type="spellEnd"/>
+      <w:r>
+        <w:t xml:space="preserve"> wird nur eine Abgrenzung angezeigt.</w:t>
+      </w:r>
+    </w:p>
+    <w:p>
+      <w:pPr>
+        <w:pStyle w:val="berschrift1"/>
+      </w:pPr>
+      <w:r>
+        <w:t>Architektur</w:t>
+      </w:r>
+    </w:p>
+    <w:p>
+      <w:pPr>
+        <w:pStyle w:val="berschrift2"/>
+      </w:pPr>
+      <w:r>
+        <w:t>Änderungen an der Vorlage</w:t>
+      </w:r>
+    </w:p>
+    <w:p>
+      <w:r>
+        <w:t xml:space="preserve">Ordnerstruktur </w:t>
+      </w:r>
+      <w:r>
+        <w:t>geändert</w:t>
+      </w:r>
+      <w:r>
+        <w:t>. Diese ist nun eine Realisierung von Modulen.</w:t>
+      </w:r>
+      <w:r>
+        <w:t xml:space="preserve"> Keine Tests und </w:t>
+      </w:r>
+      <w:proofErr w:type="spellStart"/>
+      <w:r>
+        <w:t>Pawn</w:t>
+      </w:r>
+      <w:proofErr w:type="spellEnd"/>
+      <w:r>
+        <w:t xml:space="preserve"> übernommen.</w:t>
+      </w:r>
+    </w:p>
+    <w:p>
+      <w:pPr>
+        <w:pStyle w:val="berschrift2"/>
+      </w:pPr>
+      <w:r>
+        <w:t>Grobe Architektur</w:t>
+      </w:r>
+    </w:p>
+    <w:p>
+      <w:r>
+        <w:t xml:space="preserve">Diese wurde in </w:t>
+      </w:r>
+      <w:proofErr w:type="spellStart"/>
+      <w:r>
+        <w:rPr>
+          <w:rStyle w:val="Hervorhebung"/>
+        </w:rPr>
+        <w:t>Modul_Plan</w:t>
+      </w:r>
+      <w:r>
+        <w:rPr>
+          <w:rStyle w:val="Hervorhebung"/>
+          <w:rFonts w:hint="eastAsia"/>
+        </w:rPr>
+        <w:t>.graphm</w:t>
+      </w:r>
+      <w:r>
+        <w:rPr>
+          <w:rStyle w:val="Hervorhebung"/>
+        </w:rPr>
+        <w:t>l</w:t>
+      </w:r>
+      <w:proofErr w:type="spellEnd"/>
+      <w:r>
+        <w:t xml:space="preserve"> (</w:t>
+      </w:r>
+      <w:r>
+        <w:t>Software</w:t>
+      </w:r>
+      <w:r>
+        <w:t xml:space="preserve">: </w:t>
+      </w:r>
+      <w:proofErr w:type="spellStart"/>
+      <w:r>
+        <w:t>yEd</w:t>
+      </w:r>
+      <w:proofErr w:type="spellEnd"/>
+      <w:r>
+        <w:t>)</w:t>
+      </w:r>
+      <w:r>
+        <w:t xml:space="preserve"> geplant</w:t>
+      </w:r>
+      <w:r>
+        <w:t>.</w:t>
+      </w:r>
+      <w:r>
+        <w:t xml:space="preserve"> Des Weiteren stehen die groben Infos in den README-Dateien</w:t>
+      </w:r>
+      <w:r>
+        <w:t xml:space="preserve"> zur Verfügung</w:t>
+      </w:r>
+      <w:r>
+        <w:t>.</w:t>
+      </w:r>
+    </w:p>
+    <w:p>
+      <w:r>
+        <w:t>Es wurde in vier Module unterteilt: User Interface, Computer Gegner, Logik (Spielfeld und Figuren) und Dateiverwaltung.</w:t>
+      </w:r>
+    </w:p>
+    <w:p>
+      <w:pPr>
+        <w:pStyle w:val="berschrift1"/>
+      </w:pPr>
+      <w:r>
+        <w:t>Computergegner</w:t>
+      </w:r>
+    </w:p>
+    <w:p>
+      <w:r>
+        <w:t>Durch Zufall wird eine der Spielfiguren des Computergegners ausgewählt.</w:t>
+      </w:r>
+    </w:p>
+    <w:p>
+      <w:r>
+        <w:t>Zunächst wird geprüft, ob geschlagen werden kann. Dabei wird zuerst links geprüft, ist dies nicht möglich, wird die rechte Seite geprüft. Kann weder rechts noch links geschlagen werden, wird überprüft, ob die Figur nach vorn bewegt werden kann. Ist dies auch nicht möglich wird wieder zufällig eine neue Spielfigur ausgewählt. Dieser Prozess wird solang wiederholt, bis ein Spielzug durchgeführt werden kann. Die aufzurufende Methode gibt schlussendlich die alte und neue Position des Bauern als String-Liste zurück.</w:t>
+      </w:r>
+    </w:p>
+    <w:p>
+      <w:pPr>
+        <w:pStyle w:val="berschrift1"/>
+      </w:pPr>
+      <w:r>
+        <w:t>Ausgabelogs</w:t>
+      </w:r>
+    </w:p>
+    <w:p>
+      <w:pPr>
+        <w:pStyle w:val="berschrift2"/>
+      </w:pPr>
+      <w:r>
+        <w:t>Log von einem Spiel</w:t>
+      </w:r>
+    </w:p>
+    <w:p>
+      <w:r>
+        <w:t xml:space="preserve">Ein Spieldurchlauf wird in der Datei </w:t>
+      </w:r>
+      <w:r>
+        <w:rPr>
+          <w:rStyle w:val="Hervorhebung"/>
+        </w:rPr>
+        <w:t>F</w:t>
+      </w:r>
+      <w:r>
+        <w:rPr>
+          <w:rStyle w:val="Hervorhebung"/>
+        </w:rPr>
+        <w:t>irst_Game_log.txt</w:t>
+      </w:r>
+      <w:r>
+        <w:t xml:space="preserve"> dokumentiert</w:t>
+      </w:r>
+    </w:p>
+    <w:p>
+      <w:pPr>
+        <w:pStyle w:val="berschrift2"/>
+      </w:pPr>
+      <w:r>
+        <w:t>Log von den Tests</w:t>
+      </w:r>
+    </w:p>
+    <w:p>
+      <w:r>
+        <w:t xml:space="preserve">Test wird </w:t>
+      </w:r>
+      <w:r>
+        <w:t>im</w:t>
+      </w:r>
+      <w:r>
+        <w:t xml:space="preserve"> Ordner</w:t>
+      </w:r>
+      <w:r>
+        <w:t xml:space="preserve"> der</w:t>
+      </w:r>
+      <w:r>
+        <w:t xml:space="preserve"> main.py aufgerufen und </w:t>
+      </w:r>
+      <w:r>
+        <w:t>a</w:t>
+      </w:r>
+      <w:r>
+        <w:t>usgeführt</w:t>
+      </w:r>
+      <w:r>
+        <w:t>.</w:t>
       </w:r>
       <w:r>
         <w:t xml:space="preserve"> </w:t>
       </w:r>
       <w:r>
-        <w:t>/</w:t>
-      </w:r>
-      <w:r>
-        <w:rPr>
-          <w:rFonts w:ascii="Segoe UI Emoji" w:hAnsi="Segoe UI Emoji" w:cs="Segoe UI Emoji"/>
-        </w:rPr>
-        <w:t>◼</w:t>
-      </w:r>
-      <w:r>
-        <w:t>). Die B</w:t>
+        <w:t>D</w:t>
+      </w:r>
+      <w:r>
+        <w:t>amit werden alle Tests vom Projekt ausgeführ</w:t>
       </w:r>
       <w:r>
         <w:rPr>
           <w:rFonts w:hint="eastAsia"/>
         </w:rPr>
-        <w:t>a</w:t>
-      </w:r>
-      <w:r>
-        <w:t>uern sind in den richtigen Farben</w:t>
-      </w:r>
-      <w:r>
-        <w:t xml:space="preserve"> und in den</w:t>
-      </w:r>
-      <w:r>
-        <w:t xml:space="preserve"> richtigen Zeiche</w:t>
-      </w:r>
-      <w:r>
-        <w:rPr>
-          <w:rFonts w:hint="eastAsia"/>
-        </w:rPr>
-        <w:t>n</w:t>
-      </w:r>
-      <w:r>
-        <w:t xml:space="preserve"> (</w:t>
-      </w:r>
-      <w:r>
-        <w:rPr>
-          <w:rFonts w:ascii="Segoe UI Symbol" w:hAnsi="Segoe UI Symbol" w:cs="Segoe UI Symbol"/>
-        </w:rPr>
-        <w:t>♙</w:t>
-      </w:r>
-      <w:r>
-        <w:rPr>
-          <w:rFonts w:ascii="Segoe UI Symbol" w:hAnsi="Segoe UI Symbol" w:cs="Segoe UI Symbol"/>
-        </w:rPr>
-        <w:t>/</w:t>
-      </w:r>
-      <w:r>
-        <w:rPr>
-          <w:rFonts w:ascii="Segoe UI Symbol" w:hAnsi="Segoe UI Symbol" w:cs="Segoe UI Symbol"/>
-        </w:rPr>
-        <w:t>♟</w:t>
-      </w:r>
-      <w:r>
-        <w:t>). Dieses Zeichenkonstrukt wird von Koordinaten (A…H/1…8) umgeben.</w:t>
-      </w:r>
-      <w:r>
-        <w:t xml:space="preserve"> Rechts befindet sich eine Infoausgabe, welche den aktiven Spieler anzeig</w:t>
-      </w:r>
-      <w:r>
-        <w:rPr>
-          <w:rFonts w:hint="eastAsia"/>
-        </w:rPr>
         <w:t>t</w:t>
       </w:r>
       <w:r>
-        <w:t>. Unter der Infoausgabe befindet sich die Fehlerausgabe.</w:t>
-      </w:r>
-    </w:p>
-    <w:p>
-      <w:pPr>
-        <w:rPr>
-          <w:rFonts w:hint="eastAsia"/>
-        </w:rPr>
-      </w:pPr>
-      <w:r>
-        <w:t xml:space="preserve">Beim </w:t>
-      </w:r>
-      <w:r>
-        <w:t>Wählen</w:t>
-      </w:r>
-      <w:r>
-        <w:t xml:space="preserve"> von Figuren werden mögliche Züge und die gewählte Figur in einer anderen Farbe dargestellt.</w:t>
-      </w:r>
-    </w:p>
-    <w:p>
-      <w:pPr>
-        <w:rPr>
-          <w:rFonts w:hint="eastAsia"/>
-        </w:rPr>
-      </w:pPr>
-      <w:r>
-        <w:t xml:space="preserve">Im </w:t>
+        <w:t>. Die Datei mit der Terminalausgabe</w:t>
+      </w:r>
+      <w:r>
+        <w:t xml:space="preserve"> heißt </w:t>
+      </w:r>
+      <w:r>
+        <w:rPr>
+          <w:rStyle w:val="Hervorhebung"/>
+        </w:rPr>
+        <w:t>Log_UnitTest_Terminal_Output</w:t>
+      </w:r>
+      <w:r>
+        <w:rPr>
+          <w:rStyle w:val="Hervorhebung"/>
+        </w:rPr>
+        <w:t>.txt</w:t>
+      </w:r>
+      <w:r>
+        <w:t>.</w:t>
+      </w:r>
+    </w:p>
+    <w:p>
+      <w:r>
+        <w:br w:type="page"/>
+      </w:r>
+    </w:p>
+    <w:p/>
+    <w:p>
+      <w:pPr>
+        <w:pStyle w:val="berschrift1"/>
+      </w:pPr>
+      <w:r>
+        <w:t>Bewertung der Testergebnisse</w:t>
+      </w:r>
+    </w:p>
+    <w:p>
+      <w:r>
+        <w:t>Kein</w:t>
+      </w:r>
+      <w:r>
+        <w:t>er</w:t>
+      </w:r>
+      <w:r>
+        <w:t xml:space="preserve"> </w:t>
+      </w:r>
+      <w:r>
+        <w:t xml:space="preserve">der </w:t>
+      </w:r>
+      <w:r>
+        <w:t>Test</w:t>
+      </w:r>
+      <w:r>
+        <w:t>s</w:t>
+      </w:r>
+      <w:r>
+        <w:t xml:space="preserve"> ist fehlgeschlagen</w:t>
+      </w:r>
+      <w:r>
+        <w:t>.</w:t>
+      </w:r>
+    </w:p>
+    <w:p>
+      <w:pPr>
+        <w:pStyle w:val="berschrift1"/>
+      </w:pPr>
+      <w:r>
+        <w:t>Code-Coverage</w:t>
+      </w:r>
+    </w:p>
+    <w:p>
+      <w:pPr>
+        <w:pStyle w:val="berschrift2"/>
+      </w:pPr>
+      <w:r>
+        <w:t>Code-Coverage Ausgabe</w:t>
+      </w:r>
+    </w:p>
+    <w:p/>
+    <w:p>
+      <w:r>
+        <w:t xml:space="preserve">Name                                 </w:t>
+      </w:r>
+      <w:r>
+        <w:tab/>
+      </w:r>
+      <w:r>
+        <w:tab/>
+      </w:r>
+      <w:r>
+        <w:tab/>
       </w:r>
       <w:proofErr w:type="spellStart"/>
       <w:r>
-        <w:t>Footer</w:t>
+        <w:t>Stmts</w:t>
       </w:r>
       <w:proofErr w:type="spellEnd"/>
       <w:r>
-        <w:t xml:space="preserve"> wird nur eine Abgrenzung angezeigt.</w:t>
-      </w:r>
-    </w:p>
-    <w:p>
-      <w:pPr>
-        <w:pStyle w:val="berschrift1"/>
-        <w:rPr>
-          <w:rFonts w:hint="eastAsia"/>
-        </w:rPr>
-      </w:pPr>
-      <w:r>
-        <w:t>Architektur</w:t>
+        <w:tab/>
+        <w:t>Miss</w:t>
+      </w:r>
+      <w:r>
+        <w:tab/>
+        <w:t>Cover</w:t>
+      </w:r>
+      <w:r>
+        <w:tab/>
+      </w:r>
+      <w:proofErr w:type="spellStart"/>
+      <w:r>
+        <w:t>Missing</w:t>
+      </w:r>
+      <w:proofErr w:type="spellEnd"/>
+    </w:p>
+    <w:p>
+      <w:r>
+        <w:t>------------------------------------------------------------------</w:t>
+      </w:r>
+      <w:r>
+        <w:t>---------------------------------------</w:t>
+      </w:r>
+    </w:p>
+    <w:p>
+      <w:r>
+        <w:t xml:space="preserve">chess_logik\__init__.py                  </w:t>
+      </w:r>
+      <w:r>
+        <w:tab/>
+      </w:r>
+      <w:r>
+        <w:tab/>
+        <w:t xml:space="preserve">0      </w:t>
+      </w:r>
+      <w:r>
+        <w:tab/>
+        <w:t xml:space="preserve">0   </w:t>
+      </w:r>
+      <w:r>
+        <w:tab/>
+        <w:t>100%</w:t>
+      </w:r>
+    </w:p>
+    <w:p>
+      <w:r>
+        <w:t xml:space="preserve">chess_logik\consts.py                   </w:t>
+      </w:r>
+      <w:r>
+        <w:tab/>
+      </w:r>
+      <w:r>
+        <w:tab/>
+        <w:t xml:space="preserve">11     </w:t>
+      </w:r>
+      <w:r>
+        <w:tab/>
+        <w:t xml:space="preserve">0   </w:t>
+      </w:r>
+      <w:r>
+        <w:tab/>
+        <w:t>100%</w:t>
+      </w:r>
+    </w:p>
+    <w:p>
+      <w:r>
+        <w:t xml:space="preserve">chess_logik\field.py                    </w:t>
+      </w:r>
+      <w:r>
+        <w:tab/>
+      </w:r>
+      <w:r>
+        <w:tab/>
+        <w:t xml:space="preserve">84      </w:t>
+      </w:r>
+      <w:r>
+        <w:tab/>
+        <w:t xml:space="preserve">3    </w:t>
+      </w:r>
+      <w:r>
+        <w:tab/>
+        <w:t xml:space="preserve">96%   </w:t>
+      </w:r>
+      <w:r>
+        <w:tab/>
+        <w:t>8-10</w:t>
+      </w:r>
+    </w:p>
+    <w:p>
+      <w:r>
+        <w:t xml:space="preserve">chess_logik\figure.py                   </w:t>
+      </w:r>
+      <w:r>
+        <w:tab/>
+      </w:r>
+      <w:r>
+        <w:tab/>
+        <w:t xml:space="preserve">26      </w:t>
+      </w:r>
+      <w:r>
+        <w:tab/>
+        <w:t xml:space="preserve">3    </w:t>
+      </w:r>
+      <w:r>
+        <w:tab/>
+        <w:t xml:space="preserve">88%   </w:t>
+      </w:r>
+      <w:r>
+        <w:tab/>
+        <w:t>7-9</w:t>
+      </w:r>
+    </w:p>
+    <w:p>
+      <w:r>
+        <w:t xml:space="preserve">chess_logik\pawn.py                     </w:t>
+      </w:r>
+      <w:r>
+        <w:tab/>
+      </w:r>
+      <w:r>
+        <w:tab/>
+        <w:t xml:space="preserve">66      </w:t>
+      </w:r>
+      <w:r>
+        <w:tab/>
+        <w:t xml:space="preserve">3    </w:t>
+      </w:r>
+      <w:r>
+        <w:tab/>
+        <w:t xml:space="preserve">95%   </w:t>
+      </w:r>
+      <w:r>
+        <w:tab/>
+        <w:t>8-10</w:t>
+      </w:r>
+    </w:p>
+    <w:p>
+      <w:r>
+        <w:t xml:space="preserve">chess_logik\position.py                 </w:t>
+      </w:r>
+      <w:r>
+        <w:tab/>
+      </w:r>
+      <w:r>
+        <w:tab/>
+        <w:t xml:space="preserve">21      </w:t>
+      </w:r>
+      <w:r>
+        <w:tab/>
+        <w:t xml:space="preserve">3    </w:t>
+      </w:r>
+      <w:r>
+        <w:tab/>
+        <w:t xml:space="preserve">86%   </w:t>
+      </w:r>
+      <w:r>
+        <w:tab/>
+        <w:t>6-8</w:t>
+      </w:r>
+    </w:p>
+    <w:p>
+      <w:r>
+        <w:t xml:space="preserve">chess_logik\test_field.py              </w:t>
+      </w:r>
+      <w:r>
+        <w:tab/>
+      </w:r>
+      <w:r>
+        <w:tab/>
+        <w:t xml:space="preserve">192      3    </w:t>
+      </w:r>
+      <w:r>
+        <w:tab/>
+        <w:t xml:space="preserve">98%   </w:t>
+      </w:r>
+      <w:r>
+        <w:tab/>
+        <w:t>9-11</w:t>
+      </w:r>
+    </w:p>
+    <w:p>
+      <w:r>
+        <w:t xml:space="preserve">chess_logik\test_figure.py              </w:t>
+      </w:r>
+      <w:r>
+        <w:tab/>
+      </w:r>
+      <w:r>
+        <w:tab/>
+        <w:t xml:space="preserve">25      </w:t>
+      </w:r>
+      <w:r>
+        <w:tab/>
+        <w:t xml:space="preserve">3    </w:t>
+      </w:r>
+      <w:r>
+        <w:tab/>
+        <w:t xml:space="preserve">88%   </w:t>
+      </w:r>
+      <w:r>
+        <w:tab/>
+        <w:t>8-10</w:t>
+      </w:r>
+    </w:p>
+    <w:p>
+      <w:r>
+        <w:t xml:space="preserve">chess_logik\test_pawn.py                </w:t>
+      </w:r>
+      <w:r>
+        <w:tab/>
+      </w:r>
+      <w:r>
+        <w:tab/>
+        <w:t xml:space="preserve">60      </w:t>
+      </w:r>
+      <w:r>
+        <w:tab/>
+        <w:t xml:space="preserve">3    </w:t>
+      </w:r>
+      <w:r>
+        <w:tab/>
+        <w:t xml:space="preserve">95%   </w:t>
+      </w:r>
+      <w:r>
+        <w:tab/>
+        <w:t>8-10</w:t>
+      </w:r>
+    </w:p>
+    <w:p>
+      <w:r>
+        <w:t xml:space="preserve">chess_logik\test_position.py            </w:t>
+      </w:r>
+      <w:r>
+        <w:tab/>
+      </w:r>
+      <w:r>
+        <w:tab/>
+        <w:t xml:space="preserve">32      </w:t>
+      </w:r>
+      <w:r>
+        <w:tab/>
+        <w:t xml:space="preserve">3    </w:t>
+      </w:r>
+      <w:r>
+        <w:tab/>
+        <w:t xml:space="preserve">91%   </w:t>
+      </w:r>
+      <w:r>
+        <w:tab/>
+        <w:t>7-9</w:t>
+      </w:r>
+    </w:p>
+    <w:p>
+      <w:r>
+        <w:t xml:space="preserve">chess_storage\__init__.py                </w:t>
+      </w:r>
+      <w:r>
+        <w:tab/>
+      </w:r>
+      <w:r>
+        <w:tab/>
+        <w:t xml:space="preserve">0      </w:t>
+      </w:r>
+      <w:r>
+        <w:tab/>
+        <w:t xml:space="preserve">0   </w:t>
+      </w:r>
+      <w:r>
+        <w:tab/>
+        <w:t>100%</w:t>
+      </w:r>
+    </w:p>
+    <w:p>
+      <w:r>
+        <w:t xml:space="preserve">chess_storage\chess_storage.py          </w:t>
+      </w:r>
+      <w:r>
+        <w:tab/>
+        <w:t xml:space="preserve">72      </w:t>
+      </w:r>
+      <w:r>
+        <w:tab/>
+        <w:t xml:space="preserve">3    </w:t>
+      </w:r>
+      <w:r>
+        <w:tab/>
+      </w:r>
+      <w:r>
+        <w:t xml:space="preserve">96%   </w:t>
+      </w:r>
+      <w:r>
+        <w:tab/>
+      </w:r>
+      <w:r>
+        <w:t>9-11</w:t>
+      </w:r>
+    </w:p>
+    <w:p>
+      <w:r>
+        <w:t xml:space="preserve">chess_storage\consts.py                  </w:t>
+      </w:r>
+      <w:r>
+        <w:tab/>
+      </w:r>
+      <w:r>
+        <w:tab/>
+      </w:r>
+      <w:r>
+        <w:t xml:space="preserve">4      </w:t>
+      </w:r>
+      <w:r>
+        <w:tab/>
+      </w:r>
+      <w:r>
+        <w:t xml:space="preserve">0   </w:t>
+      </w:r>
+      <w:r>
+        <w:tab/>
+      </w:r>
+      <w:r>
+        <w:t>100%</w:t>
+      </w:r>
+    </w:p>
+    <w:p>
+      <w:r>
+        <w:t xml:space="preserve">chess_storage\test_chessstorage.py     </w:t>
+      </w:r>
+      <w:r>
+        <w:tab/>
+      </w:r>
+      <w:r>
+        <w:t xml:space="preserve">134      5    </w:t>
+      </w:r>
+      <w:r>
+        <w:tab/>
+      </w:r>
+      <w:r>
+        <w:t xml:space="preserve">96%   </w:t>
+      </w:r>
+      <w:r>
+        <w:tab/>
+      </w:r>
+      <w:r>
+        <w:t>10-12, 156, 167</w:t>
+      </w:r>
+    </w:p>
+    <w:p>
+      <w:r>
+        <w:t xml:space="preserve">computer_gegner\__init__.py              </w:t>
+      </w:r>
+      <w:r>
+        <w:tab/>
+      </w:r>
+      <w:r>
+        <w:t xml:space="preserve">0      </w:t>
+      </w:r>
+      <w:r>
+        <w:tab/>
+      </w:r>
+      <w:r>
+        <w:t xml:space="preserve">0   </w:t>
+      </w:r>
+      <w:r>
+        <w:tab/>
+      </w:r>
+      <w:r>
+        <w:t>100%</w:t>
+      </w:r>
+    </w:p>
+    <w:p>
+      <w:r>
+        <w:t xml:space="preserve">computer_gegner\opponent_move.py        </w:t>
+      </w:r>
+      <w:r>
+        <w:tab/>
+      </w:r>
+      <w:r>
+        <w:t xml:space="preserve">81      </w:t>
+      </w:r>
+      <w:r>
+        <w:tab/>
+      </w:r>
+      <w:r>
+        <w:t xml:space="preserve">3    </w:t>
+      </w:r>
+      <w:r>
+        <w:tab/>
+      </w:r>
+      <w:r>
+        <w:t xml:space="preserve">96%   </w:t>
+      </w:r>
+      <w:r>
+        <w:tab/>
+      </w:r>
+      <w:r>
+        <w:t>8-10</w:t>
+      </w:r>
+    </w:p>
+    <w:p>
+      <w:r>
+        <w:t xml:space="preserve">computer_gegner\test_opponent.py       </w:t>
+      </w:r>
+      <w:r>
+        <w:tab/>
+      </w:r>
+      <w:r>
+        <w:t xml:space="preserve">150      3    </w:t>
+      </w:r>
+      <w:r>
+        <w:tab/>
+      </w:r>
+      <w:r>
+        <w:t xml:space="preserve">98%   </w:t>
+      </w:r>
+      <w:r>
+        <w:tab/>
+      </w:r>
+      <w:r>
+        <w:t>11-13</w:t>
+      </w:r>
+    </w:p>
+    <w:p>
+      <w:r>
+        <w:t xml:space="preserve">consts.py                                </w:t>
+      </w:r>
+      <w:r>
+        <w:tab/>
+      </w:r>
+      <w:r>
+        <w:tab/>
+      </w:r>
+      <w:r>
+        <w:t xml:space="preserve">6      </w:t>
+      </w:r>
+      <w:r>
+        <w:tab/>
+      </w:r>
+      <w:r>
+        <w:t xml:space="preserve">0   </w:t>
+      </w:r>
+      <w:r>
+        <w:tab/>
+      </w:r>
+      <w:r>
+        <w:t>100%</w:t>
+      </w:r>
+    </w:p>
+    <w:p>
+      <w:r>
+        <w:t xml:space="preserve">game.py                                </w:t>
+      </w:r>
+      <w:r>
+        <w:tab/>
+      </w:r>
+      <w:r>
+        <w:tab/>
+      </w:r>
+      <w:r>
+        <w:tab/>
+      </w:r>
+      <w:r>
+        <w:t xml:space="preserve">203      3    </w:t>
+      </w:r>
+      <w:r>
+        <w:tab/>
+      </w:r>
+      <w:r>
+        <w:t xml:space="preserve">99%   </w:t>
+      </w:r>
+      <w:r>
+        <w:tab/>
+      </w:r>
+      <w:r>
+        <w:t>10-12</w:t>
+      </w:r>
+    </w:p>
+    <w:p>
+      <w:r>
+        <w:t xml:space="preserve">main.py                                </w:t>
+      </w:r>
+      <w:r>
+        <w:tab/>
+      </w:r>
+      <w:r>
+        <w:tab/>
+      </w:r>
+      <w:r>
+        <w:tab/>
+      </w:r>
+      <w:r>
+        <w:t xml:space="preserve">169      7    </w:t>
+      </w:r>
+      <w:r>
+        <w:tab/>
+      </w:r>
+      <w:r>
+        <w:t xml:space="preserve">96%   </w:t>
+      </w:r>
+      <w:r>
+        <w:tab/>
+      </w:r>
+      <w:r>
+        <w:t>12-14, 260-262, 266</w:t>
+      </w:r>
+    </w:p>
+    <w:p>
+      <w:r>
+        <w:t xml:space="preserve">test_game.py                           </w:t>
+      </w:r>
+      <w:r>
+        <w:tab/>
+      </w:r>
+      <w:r>
+        <w:tab/>
+      </w:r>
+      <w:r>
+        <w:t xml:space="preserve">308      6    </w:t>
+      </w:r>
+      <w:r>
+        <w:tab/>
+      </w:r>
+      <w:r>
+        <w:t xml:space="preserve">98%   </w:t>
+      </w:r>
+      <w:r>
+        <w:tab/>
+      </w:r>
+      <w:r>
+        <w:t>18-20, 418-420</w:t>
+      </w:r>
+    </w:p>
+    <w:p>
+      <w:r>
+        <w:t xml:space="preserve">test_main.py                           </w:t>
+      </w:r>
+      <w:r>
+        <w:tab/>
+      </w:r>
+      <w:r>
+        <w:tab/>
+      </w:r>
+      <w:r>
+        <w:t xml:space="preserve">151      6    </w:t>
+      </w:r>
+      <w:r>
+        <w:tab/>
+      </w:r>
+      <w:r>
+        <w:t xml:space="preserve">96%   </w:t>
+      </w:r>
+      <w:r>
+        <w:tab/>
+      </w:r>
+      <w:r>
+        <w:t>20-22, 289-291</w:t>
+      </w:r>
+    </w:p>
+    <w:p>
+      <w:r>
+        <w:t>---------------------------------------------------------------------------------------------------------</w:t>
+      </w:r>
+    </w:p>
+    <w:p>
+      <w:r>
+        <w:t xml:space="preserve">TOTAL                                 </w:t>
+      </w:r>
+      <w:r>
+        <w:tab/>
+      </w:r>
+      <w:r>
+        <w:tab/>
+      </w:r>
+      <w:r>
+        <w:tab/>
+      </w:r>
+      <w:r>
+        <w:t>1795</w:t>
+      </w:r>
+      <w:r>
+        <w:tab/>
+      </w:r>
+      <w:r>
+        <w:t>60</w:t>
+      </w:r>
+      <w:r>
+        <w:tab/>
+      </w:r>
+      <w:r>
+        <w:t>97%</w:t>
+      </w:r>
+    </w:p>
+    <w:p/>
+    <w:p/>
+    <w:p>
+      <w:r>
+        <w:t xml:space="preserve">Genauer Infos </w:t>
+      </w:r>
+      <w:r>
+        <w:t xml:space="preserve">können </w:t>
+      </w:r>
+      <w:r>
+        <w:t>in</w:t>
+      </w:r>
+      <w:r>
+        <w:t xml:space="preserve"> der</w:t>
+      </w:r>
+      <w:r>
+        <w:t xml:space="preserve"> HTML nach</w:t>
+      </w:r>
+      <w:r>
+        <w:t>gelesen werden</w:t>
+      </w:r>
+      <w:r>
+        <w:t>.</w:t>
       </w:r>
     </w:p>
     <w:p>
       <w:pPr>
         <w:pStyle w:val="berschrift2"/>
-        <w:rPr>
-          <w:rFonts w:hint="eastAsia"/>
-        </w:rPr>
-      </w:pPr>
-      <w:r>
-        <w:t>Änderungen an der Vorlage</w:t>
-      </w:r>
-    </w:p>
-    <w:p>
-      <w:pPr>
-        <w:rPr>
-          <w:rFonts w:hint="eastAsia"/>
-        </w:rPr>
-      </w:pPr>
-      <w:r>
-        <w:t xml:space="preserve">Ordnerstruktur </w:t>
-      </w:r>
-      <w:r>
-        <w:t>geändert</w:t>
-      </w:r>
-      <w:r>
-        <w:t>. Diese ist nun eine Realisierung von Modulen.</w:t>
-      </w:r>
-      <w:r>
-        <w:t xml:space="preserve"> Keine Tests und </w:t>
-      </w:r>
-      <w:proofErr w:type="spellStart"/>
-      <w:r>
-        <w:t>Pawn</w:t>
-      </w:r>
-      <w:proofErr w:type="spellEnd"/>
-      <w:r>
-        <w:t xml:space="preserve"> übernommen.</w:t>
-      </w:r>
-    </w:p>
-    <w:p>
-      <w:pPr>
-        <w:pStyle w:val="berschrift2"/>
-        <w:rPr>
-          <w:rFonts w:hint="eastAsia"/>
-        </w:rPr>
-      </w:pPr>
-      <w:r>
-        <w:t>Grobe Architektur</w:t>
-      </w:r>
-    </w:p>
-    <w:p>
-      <w:pPr>
-        <w:rPr>
-          <w:rFonts w:hint="eastAsia"/>
-        </w:rPr>
-      </w:pPr>
-      <w:r>
-        <w:t xml:space="preserve">Diese wurde in der </w:t>
-      </w:r>
-      <w:proofErr w:type="spellStart"/>
-      <w:r>
-        <w:rPr>
-          <w:rFonts w:hint="eastAsia"/>
-        </w:rPr>
-        <w:t>Architektur.graphm</w:t>
-      </w:r>
-      <w:r>
-        <w:t>l</w:t>
-      </w:r>
-      <w:proofErr w:type="spellEnd"/>
-      <w:r>
-        <w:t xml:space="preserve"> (</w:t>
-      </w:r>
-      <w:r>
-        <w:t>Software</w:t>
-      </w:r>
-      <w:r>
-        <w:t xml:space="preserve">: </w:t>
-      </w:r>
-      <w:proofErr w:type="spellStart"/>
-      <w:r>
-        <w:t>yEd</w:t>
-      </w:r>
-      <w:proofErr w:type="spellEnd"/>
-      <w:r>
-        <w:t>)</w:t>
-      </w:r>
-      <w:r>
-        <w:t xml:space="preserve"> geplant</w:t>
-      </w:r>
-      <w:r>
-        <w:t>.</w:t>
-      </w:r>
-      <w:r>
-        <w:t xml:space="preserve"> Des Weiteren stehen die groben Infos in den README-Dateien</w:t>
-      </w:r>
-      <w:r>
-        <w:t xml:space="preserve"> zur Verfügung</w:t>
-      </w:r>
-      <w:r>
-        <w:t>.</w:t>
-      </w:r>
-    </w:p>
-    <w:p>
-      <w:pPr>
-        <w:rPr>
-          <w:rFonts w:hint="eastAsia"/>
-        </w:rPr>
-      </w:pPr>
-      <w:r>
-        <w:t>Es wurde in vier Module unterteilt: User Interface, Computer Gegner, Logik (Spielfeld und Figuren) und Dateiverwaltung.</w:t>
-      </w:r>
-    </w:p>
-    <w:p>
-      <w:pPr>
-        <w:pStyle w:val="berschrift1"/>
-        <w:rPr>
-          <w:rFonts w:hint="eastAsia"/>
-        </w:rPr>
-      </w:pPr>
-      <w:r>
-        <w:t>Computergegner</w:t>
-      </w:r>
-    </w:p>
-    <w:p>
-      <w:pPr>
-        <w:rPr>
-          <w:rFonts w:hint="eastAsia"/>
-        </w:rPr>
-      </w:pPr>
-      <w:r>
-        <w:t>Durch Zufall wird eine der Spielfiguren des Computergegners ausgewählt.</w:t>
-      </w:r>
-    </w:p>
-    <w:p>
-      <w:pPr>
-        <w:rPr>
-          <w:rFonts w:hint="eastAsia"/>
-        </w:rPr>
-      </w:pPr>
-      <w:r>
-        <w:t>Zunächst wird geprüft, ob geschlagen werden kann. Dabei wird zuerst links geprüft, ist dies nicht möglich, wird die rechte Seite geprüft. Kann weder rechts noch links geschlagen werden, wird überprüft, ob die Figur nach vorn bewegt werden kann. Ist dies auch nicht möglich wird wieder zufällig eine neue Spielfigur ausgewählt. Dieser Prozess wird solang wiederholt, bis ein Spielzug durchgeführt werden kann. Die aufzurufende Methode gibt schlussendlich die alte und neue Position des Bauern als String-Liste zurück.</w:t>
-      </w:r>
-    </w:p>
-    <w:p>
-      <w:pPr>
-        <w:pStyle w:val="berschrift1"/>
-        <w:rPr>
-          <w:rFonts w:hint="eastAsia"/>
-        </w:rPr>
-      </w:pPr>
-      <w:r>
-        <w:t>Ausgabelogs</w:t>
-      </w:r>
-    </w:p>
-    <w:p>
-      <w:pPr>
-        <w:pStyle w:val="berschrift2"/>
-        <w:rPr>
-          <w:rFonts w:hint="eastAsia"/>
-        </w:rPr>
-      </w:pPr>
-      <w:r>
-        <w:t>Log von einem Spiel</w:t>
-      </w:r>
-    </w:p>
-    <w:p>
-      <w:pPr>
-        <w:rPr>
-          <w:rFonts w:hint="eastAsia"/>
-        </w:rPr>
-      </w:pPr>
-      <w:r>
-        <w:t xml:space="preserve">Ein Spieldurchlauf wird in der Datei </w:t>
-      </w:r>
-      <w:r>
-        <w:rPr>
-          <w:rStyle w:val="Hervorhebung"/>
-        </w:rPr>
-        <w:t>F</w:t>
-      </w:r>
-      <w:r>
-        <w:rPr>
-          <w:rStyle w:val="Hervorhebung"/>
-        </w:rPr>
-        <w:t>irst_Game_log.txt</w:t>
-      </w:r>
-      <w:r>
-        <w:t xml:space="preserve"> dokumentiert</w:t>
-      </w:r>
-    </w:p>
-    <w:p>
-      <w:pPr>
-        <w:pStyle w:val="berschrift2"/>
-        <w:rPr>
-          <w:rFonts w:hint="eastAsia"/>
-        </w:rPr>
-      </w:pPr>
-      <w:r>
-        <w:t>Log von den Tests</w:t>
-      </w:r>
-    </w:p>
-    <w:p>
-      <w:pPr>
-        <w:rPr>
-          <w:rFonts w:hint="eastAsia"/>
-        </w:rPr>
-      </w:pPr>
-      <w:r>
-        <w:t xml:space="preserve">Test wird </w:t>
-      </w:r>
-      <w:r>
-        <w:t>im</w:t>
-      </w:r>
-      <w:r>
-        <w:t xml:space="preserve"> Ordner</w:t>
-      </w:r>
-      <w:r>
-        <w:t xml:space="preserve"> der</w:t>
-      </w:r>
-      <w:r>
-        <w:t xml:space="preserve"> main.py aufgerufen und </w:t>
-      </w:r>
-      <w:r>
-        <w:t>a</w:t>
-      </w:r>
-      <w:r>
-        <w:t>usgeführt</w:t>
-      </w:r>
-      <w:r>
-        <w:t>.</w:t>
-      </w:r>
-      <w:r>
-        <w:t xml:space="preserve"> </w:t>
-      </w:r>
-      <w:r>
-        <w:t>D</w:t>
-      </w:r>
-      <w:r>
-        <w:t>amit werden alle Tests vom Projekt ausgeführ</w:t>
-      </w:r>
-      <w:r>
-        <w:rPr>
-          <w:rFonts w:hint="eastAsia"/>
-        </w:rPr>
-        <w:t>t</w:t>
-      </w:r>
-      <w:r>
-        <w:t>. Die Datei mit der Terminalausgabe</w:t>
-      </w:r>
-      <w:r>
-        <w:t xml:space="preserve"> heißt </w:t>
-      </w:r>
-      <w:r>
-        <w:rPr>
-          <w:rStyle w:val="Hervorhebung"/>
-        </w:rPr>
-        <w:t>Log_UnitTest_Terminal_Output.txt</w:t>
-      </w:r>
-      <w:r>
-        <w:t>.</w:t>
-      </w:r>
-    </w:p>
-    <w:p>
-      <w:r>
-        <w:br w:type="page"/>
-      </w:r>
-    </w:p>
-    <w:p>
-      <w:pPr>
-        <w:rPr>
-          <w:rFonts w:hint="eastAsia"/>
-        </w:rPr>
-      </w:pPr>
-    </w:p>
-    <w:p>
-      <w:pPr>
-        <w:pStyle w:val="berschrift1"/>
-        <w:rPr>
-          <w:rFonts w:hint="eastAsia"/>
-        </w:rPr>
-      </w:pPr>
-      <w:r>
-        <w:t>Bewertung der Testergebnisse</w:t>
-      </w:r>
-    </w:p>
-    <w:p>
-      <w:pPr>
-        <w:rPr>
-          <w:rFonts w:hint="eastAsia"/>
-        </w:rPr>
-      </w:pPr>
-      <w:r>
-        <w:t>Kein</w:t>
-      </w:r>
-      <w:r>
-        <w:t>er</w:t>
-      </w:r>
-      <w:r>
-        <w:t xml:space="preserve"> </w:t>
-      </w:r>
-      <w:r>
-        <w:t xml:space="preserve">der </w:t>
-      </w:r>
-      <w:r>
-        <w:t>Test</w:t>
-      </w:r>
-      <w:r>
-        <w:t>s</w:t>
-      </w:r>
-      <w:r>
-        <w:t xml:space="preserve"> ist fehlgeschlagen</w:t>
-      </w:r>
-      <w:r>
-        <w:t>.</w:t>
-      </w:r>
-    </w:p>
-    <w:p>
-      <w:pPr>
-        <w:pStyle w:val="berschrift1"/>
-      </w:pPr>
-      <w:r>
-        <w:t>Code-Coverage</w:t>
-      </w:r>
-    </w:p>
-    <w:p>
-      <w:pPr>
-        <w:pStyle w:val="berschrift2"/>
-        <w:rPr>
-          <w:rFonts w:hint="eastAsia"/>
-        </w:rPr>
-      </w:pPr>
-      <w:r>
-        <w:t>Code-Coverage Ausgabe</w:t>
-      </w:r>
-    </w:p>
-    <w:p>
-      <w:pPr>
-        <w:rPr>
-          <w:rFonts w:hint="eastAsia"/>
-        </w:rPr>
-      </w:pPr>
-      <w:r>
-        <w:t>REPORT COPY PASTE</w:t>
-      </w:r>
-    </w:p>
-    <w:p>
-      <w:pPr>
-        <w:rPr>
-          <w:rFonts w:hint="eastAsia"/>
-        </w:rPr>
-      </w:pPr>
-      <w:r>
-        <w:t xml:space="preserve">Genauer Infos </w:t>
-      </w:r>
-      <w:r>
-        <w:t xml:space="preserve">können </w:t>
-      </w:r>
-      <w:r>
-        <w:t>in</w:t>
-      </w:r>
-      <w:r>
-        <w:t xml:space="preserve"> der</w:t>
-      </w:r>
-      <w:r>
-        <w:t xml:space="preserve"> HTML nach</w:t>
-      </w:r>
-      <w:r>
-        <w:t>gelesen werden</w:t>
-      </w:r>
-      <w:r>
-        <w:t>.</w:t>
-      </w:r>
-    </w:p>
-    <w:p>
-      <w:pPr>
-        <w:pStyle w:val="berschrift2"/>
-        <w:rPr>
-          <w:rFonts w:hint="eastAsia"/>
-        </w:rPr>
-      </w:pPr>
-      <w:r>
+      </w:pPr>
+      <w:r>
+        <w:lastRenderedPageBreak/>
         <w:t xml:space="preserve">Bewertung der Coverage und </w:t>
       </w:r>
       <w:r>
@@ -1547,9 +2021,6 @@
     <w:p>
       <w:pPr>
         <w:pStyle w:val="berschrift3"/>
-        <w:rPr>
-          <w:rFonts w:hint="eastAsia"/>
-        </w:rPr>
       </w:pPr>
       <w:r>
         <w:t>Gewünscht ist eine Coverage von min</w:t>
@@ -1562,11 +2033,6 @@
       </w:r>
     </w:p>
     <w:p>
-      <w:pPr>
-        <w:rPr>
-          <w:rFonts w:hint="eastAsia"/>
-        </w:rPr>
-      </w:pPr>
       <w:r>
         <w:t>Es wurde darauf geachtet, dass bei den Tests jeder mögliche Aufruf getestet wurde. Falsche Übergabe</w:t>
       </w:r>
@@ -1689,20 +2155,132 @@
     <w:p>
       <w:pPr>
         <w:pStyle w:val="berschrift3"/>
+      </w:pPr>
+      <w:r>
+        <w:t>Darum ist alles mit den Tests abgedeckt</w:t>
+      </w:r>
+    </w:p>
+    <w:p>
+      <w:r>
+        <w:t xml:space="preserve">Durch </w:t>
+      </w:r>
+      <w:proofErr w:type="spellStart"/>
+      <w:r>
+        <w:t>asserts</w:t>
+      </w:r>
+      <w:proofErr w:type="spellEnd"/>
+      <w:r>
+        <w:t xml:space="preserve"> werden die Übergabe</w:t>
+      </w:r>
+      <w:r>
+        <w:t>p</w:t>
+      </w:r>
+      <w:r>
+        <w:t>aramete</w:t>
+      </w:r>
+      <w:r>
         <w:rPr>
           <w:rFonts w:hint="eastAsia"/>
         </w:rPr>
-      </w:pPr>
-      <w:r>
-        <w:t>Darum ist alles mit den Tests abgedeckt</w:t>
-      </w:r>
-    </w:p>
-    <w:p>
-      <w:pPr>
+        <w:t>r</w:t>
+      </w:r>
+      <w:r>
+        <w:t xml:space="preserve"> schon ohne Tests überprüft. Durch ein hohen Coverage</w:t>
+      </w:r>
+      <w:r>
+        <w:t>,</w:t>
+      </w:r>
+      <w:r>
+        <w:t xml:space="preserve"> sowie dass der Code von </w:t>
+      </w:r>
+      <w:r>
+        <w:t>m</w:t>
+      </w:r>
+      <w:r>
+        <w:t xml:space="preserve">ehreren </w:t>
+      </w:r>
+      <w:r>
+        <w:t xml:space="preserve">Entwicklern </w:t>
+      </w:r>
+      <w:r>
+        <w:t>bearbeitet und besprochen wurde</w:t>
+      </w:r>
+      <w:r>
+        <w:t>,</w:t>
+      </w:r>
+      <w:r>
+        <w:t xml:space="preserve"> </w:t>
+      </w:r>
+      <w:r>
+        <w:t xml:space="preserve">wird </w:t>
+      </w:r>
+      <w:r>
+        <w:t>eine hohe Sicherheit</w:t>
+      </w:r>
+      <w:r>
+        <w:t xml:space="preserve"> gewährleistet</w:t>
+      </w:r>
+      <w:r>
+        <w:t>.</w:t>
+      </w:r>
+      <w:r>
+        <w:t xml:space="preserve"> Dadurch, dass die </w:t>
+      </w:r>
+      <w:r>
+        <w:rPr>
+          <w:rStyle w:val="Hervorhebung"/>
+        </w:rPr>
+        <w:t>test_main.py</w:t>
+      </w:r>
+      <w:r>
+        <w:t xml:space="preserve"> und </w:t>
+      </w:r>
+      <w:r>
+        <w:rPr>
+          <w:rStyle w:val="Hervorhebung"/>
+        </w:rPr>
+        <w:t>test_game.py</w:t>
+      </w:r>
+      <w:r>
+        <w:t xml:space="preserve"> nochmals Funktionen der einzelnen Modul</w:t>
+      </w:r>
+      <w:r>
         <w:rPr>
           <w:rFonts w:hint="eastAsia"/>
         </w:rPr>
-      </w:pPr>
+        <w:t>e</w:t>
+      </w:r>
+      <w:r>
+        <w:t xml:space="preserve"> aufruf</w:t>
+      </w:r>
+      <w:r>
+        <w:t>en,</w:t>
+      </w:r>
+      <w:r>
+        <w:t xml:space="preserve"> werden diese teilweise getestet.</w:t>
+      </w:r>
+    </w:p>
+    <w:p>
+      <w:pPr>
+        <w:pStyle w:val="berschrift3"/>
+      </w:pPr>
+      <w:r>
+        <w:t xml:space="preserve">Fehlerfälle in Tests </w:t>
+      </w:r>
+      <w:r>
+        <w:t>überprüfen</w:t>
+      </w:r>
+    </w:p>
+    <w:p>
+      <w:r>
+        <w:t>Durch nutzten von Error-Codes werden die Funktionen falsch aufgerufen und dieser Error-Code überprüft</w:t>
+      </w:r>
+      <w:r>
+        <w:t>/erwartet</w:t>
+      </w:r>
+      <w:r>
+        <w:t xml:space="preserve">. </w:t>
+      </w:r>
       <w:r>
         <w:t xml:space="preserve">Durch </w:t>
       </w:r>
@@ -1727,129 +2305,6 @@
         <w:t>r</w:t>
       </w:r>
       <w:r>
-        <w:t xml:space="preserve"> schon ohne Tests überprüft. Durch ein hohen Coverage</w:t>
-      </w:r>
-      <w:r>
-        <w:t>,</w:t>
-      </w:r>
-      <w:r>
-        <w:t xml:space="preserve"> sowie dass der Code von </w:t>
-      </w:r>
-      <w:r>
-        <w:t>m</w:t>
-      </w:r>
-      <w:r>
-        <w:t xml:space="preserve">ehreren </w:t>
-      </w:r>
-      <w:r>
-        <w:t xml:space="preserve">Entwicklern </w:t>
-      </w:r>
-      <w:r>
-        <w:t>bearbeitet und besprochen wurde</w:t>
-      </w:r>
-      <w:r>
-        <w:t>,</w:t>
-      </w:r>
-      <w:r>
-        <w:t xml:space="preserve"> </w:t>
-      </w:r>
-      <w:r>
-        <w:t xml:space="preserve">wird </w:t>
-      </w:r>
-      <w:r>
-        <w:t>eine hohe Sicherheit</w:t>
-      </w:r>
-      <w:r>
-        <w:t xml:space="preserve"> gewährleistet</w:t>
-      </w:r>
-      <w:r>
-        <w:t>.</w:t>
-      </w:r>
-      <w:r>
-        <w:t xml:space="preserve"> Dadurch, dass die </w:t>
-      </w:r>
-      <w:r>
-        <w:rPr>
-          <w:rStyle w:val="Hervorhebung"/>
-        </w:rPr>
-        <w:t>test_main.py</w:t>
-      </w:r>
-      <w:r>
-        <w:t xml:space="preserve"> und </w:t>
-      </w:r>
-      <w:r>
-        <w:rPr>
-          <w:rStyle w:val="Hervorhebung"/>
-        </w:rPr>
-        <w:t>test_game.py</w:t>
-      </w:r>
-      <w:r>
-        <w:t xml:space="preserve"> nochmals Funktionen der einzelnen Modul</w:t>
-      </w:r>
-      <w:r>
-        <w:rPr>
-          <w:rFonts w:hint="eastAsia"/>
-        </w:rPr>
-        <w:t>e</w:t>
-      </w:r>
-      <w:r>
-        <w:t xml:space="preserve"> aufruf</w:t>
-      </w:r>
-      <w:r>
-        <w:t>en,</w:t>
-      </w:r>
-      <w:r>
-        <w:t xml:space="preserve"> werden diese teilweise getestet.</w:t>
-      </w:r>
-    </w:p>
-    <w:p>
-      <w:pPr>
-        <w:pStyle w:val="berschrift3"/>
-        <w:rPr>
-          <w:rFonts w:hint="eastAsia"/>
-        </w:rPr>
-      </w:pPr>
-      <w:r>
-        <w:t xml:space="preserve">Fehlerfälle in Tests </w:t>
-      </w:r>
-      <w:r>
-        <w:t>überprüfen</w:t>
-      </w:r>
-    </w:p>
-    <w:p>
-      <w:r>
-        <w:t>Durch nutzten von Error-Codes werden die Funktionen falsch aufgerufen und dieser Error-Code überprüft</w:t>
-      </w:r>
-      <w:r>
-        <w:t>/erwartet</w:t>
-      </w:r>
-      <w:r>
-        <w:t xml:space="preserve">. </w:t>
-      </w:r>
-      <w:r>
-        <w:t xml:space="preserve">Durch </w:t>
-      </w:r>
-      <w:proofErr w:type="spellStart"/>
-      <w:r>
-        <w:t>asserts</w:t>
-      </w:r>
-      <w:proofErr w:type="spellEnd"/>
-      <w:r>
-        <w:t xml:space="preserve"> werden die Übergabe</w:t>
-      </w:r>
-      <w:r>
-        <w:t>p</w:t>
-      </w:r>
-      <w:r>
-        <w:t>aramete</w:t>
-      </w:r>
-      <w:r>
-        <w:rPr>
-          <w:rFonts w:hint="eastAsia"/>
-        </w:rPr>
-        <w:t>r</w:t>
-      </w:r>
-      <w:r>
         <w:t xml:space="preserve"> direkt im Code überprüft und werden nicht mehr in den Tests abgeprüft.</w:t>
       </w:r>
     </w:p>
@@ -1861,9 +2316,6 @@
     <w:p>
       <w:pPr>
         <w:pStyle w:val="berschrift1"/>
-        <w:rPr>
-          <w:rFonts w:hint="eastAsia"/>
-        </w:rPr>
       </w:pPr>
       <w:r>
         <w:lastRenderedPageBreak/>
@@ -1873,49 +2325,36 @@
     <w:p>
       <w:pPr>
         <w:pStyle w:val="berschrift2"/>
+      </w:pPr>
+      <w:r>
+        <w:t>Werden Fehleingaben korrekt abgefangen?</w:t>
+      </w:r>
+    </w:p>
+    <w:p>
+      <w:r>
         <w:rPr>
           <w:rFonts w:hint="eastAsia"/>
         </w:rPr>
-      </w:pPr>
-      <w:r>
-        <w:t>Werden Fehleingaben korrekt abgefangen?</w:t>
-      </w:r>
-    </w:p>
-    <w:p>
-      <w:pPr>
+        <w:t>Es</w:t>
+      </w:r>
+      <w:r>
+        <w:t xml:space="preserve"> wurde mehrfach durchgespielt und diverse falsche Dinge eingegeben</w:t>
+      </w:r>
+      <w:r>
+        <w:t>, s</w:t>
+      </w:r>
+      <w:r>
+        <w:t>owie in den Tests überprüft.</w:t>
+      </w:r>
+    </w:p>
+    <w:p>
+      <w:r>
+        <w:t>Abfange</w:t>
+      </w:r>
+      <w:r>
         <w:rPr>
           <w:rFonts w:hint="eastAsia"/>
         </w:rPr>
-      </w:pPr>
-      <w:r>
-        <w:rPr>
-          <w:rFonts w:hint="eastAsia"/>
-        </w:rPr>
-        <w:t>Es</w:t>
-      </w:r>
-      <w:r>
-        <w:t xml:space="preserve"> wurde mehrfach durchgespielt und diverse falsche Dinge eingegeben</w:t>
-      </w:r>
-      <w:r>
-        <w:t>, s</w:t>
-      </w:r>
-      <w:r>
-        <w:t>owie in den Tests überprüft.</w:t>
-      </w:r>
-    </w:p>
-    <w:p>
-      <w:pPr>
-        <w:rPr>
-          <w:rFonts w:hint="eastAsia"/>
-        </w:rPr>
-      </w:pPr>
-      <w:r>
-        <w:t>Abfange</w:t>
-      </w:r>
-      <w:r>
-        <w:rPr>
-          <w:rFonts w:hint="eastAsia"/>
-        </w:rPr>
         <w:t>n</w:t>
       </w:r>
       <w:r>
@@ -1949,9 +2388,6 @@
     <w:p>
       <w:pPr>
         <w:pStyle w:val="berschrift2"/>
-        <w:rPr>
-          <w:rFonts w:hint="eastAsia"/>
-        </w:rPr>
       </w:pPr>
       <w:r>
         <w:t>Beispiele</w:t>
@@ -1963,9 +2399,6 @@
     <w:p>
       <w:pPr>
         <w:pStyle w:val="berschrift3"/>
-        <w:rPr>
-          <w:rFonts w:hint="eastAsia"/>
-        </w:rPr>
       </w:pPr>
       <w:r>
         <w:t>main.py Zeilen 1</w:t>
@@ -1982,7 +2415,7 @@
     </w:p>
     <w:p>
       <w:pPr>
-        <w:shd w:val="clear" w:color="auto" w:fill="D9D9D9" w:themeFill="background1" w:themeFillShade="D9"/>
+        <w:shd w:val="clear" w:color="auto" w:fill="D1D1D1" w:themeFill="background1" w:themeFillShade="D9"/>
         <w:rPr>
           <w:rFonts w:ascii="Courier New" w:hAnsi="Courier New" w:cs="Courier New"/>
           <w:sz w:val="16"/>
@@ -2056,7 +2489,7 @@
     </w:p>
     <w:p>
       <w:pPr>
-        <w:shd w:val="clear" w:color="auto" w:fill="D9D9D9" w:themeFill="background1" w:themeFillShade="D9"/>
+        <w:shd w:val="clear" w:color="auto" w:fill="D1D1D1" w:themeFill="background1" w:themeFillShade="D9"/>
         <w:rPr>
           <w:rFonts w:ascii="Courier New" w:hAnsi="Courier New" w:cs="Courier New"/>
           <w:sz w:val="16"/>
@@ -2104,7 +2537,7 @@
     </w:p>
     <w:p>
       <w:pPr>
-        <w:shd w:val="clear" w:color="auto" w:fill="D9D9D9" w:themeFill="background1" w:themeFillShade="D9"/>
+        <w:shd w:val="clear" w:color="auto" w:fill="D1D1D1" w:themeFill="background1" w:themeFillShade="D9"/>
         <w:rPr>
           <w:rFonts w:ascii="Courier New" w:hAnsi="Courier New" w:cs="Courier New"/>
           <w:sz w:val="16"/>
@@ -2158,7 +2591,7 @@
     </w:p>
     <w:p>
       <w:pPr>
-        <w:shd w:val="clear" w:color="auto" w:fill="D9D9D9" w:themeFill="background1" w:themeFillShade="D9"/>
+        <w:shd w:val="clear" w:color="auto" w:fill="D1D1D1" w:themeFill="background1" w:themeFillShade="D9"/>
         <w:rPr>
           <w:rFonts w:ascii="Courier New" w:hAnsi="Courier New" w:cs="Courier New"/>
           <w:sz w:val="16"/>
@@ -2219,7 +2652,7 @@
     </w:p>
     <w:p>
       <w:pPr>
-        <w:shd w:val="clear" w:color="auto" w:fill="D9D9D9" w:themeFill="background1" w:themeFillShade="D9"/>
+        <w:shd w:val="clear" w:color="auto" w:fill="D1D1D1" w:themeFill="background1" w:themeFillShade="D9"/>
         <w:rPr>
           <w:rFonts w:ascii="Courier New" w:hAnsi="Courier New" w:cs="Courier New"/>
           <w:sz w:val="16"/>
@@ -2259,7 +2692,7 @@
     </w:p>
     <w:p>
       <w:pPr>
-        <w:shd w:val="clear" w:color="auto" w:fill="D9D9D9" w:themeFill="background1" w:themeFillShade="D9"/>
+        <w:shd w:val="clear" w:color="auto" w:fill="D1D1D1" w:themeFill="background1" w:themeFillShade="D9"/>
         <w:rPr>
           <w:rFonts w:ascii="Courier New" w:hAnsi="Courier New" w:cs="Courier New"/>
           <w:sz w:val="16"/>
@@ -2320,7 +2753,7 @@
     </w:p>
     <w:p>
       <w:pPr>
-        <w:shd w:val="clear" w:color="auto" w:fill="D9D9D9" w:themeFill="background1" w:themeFillShade="D9"/>
+        <w:shd w:val="clear" w:color="auto" w:fill="D1D1D1" w:themeFill="background1" w:themeFillShade="D9"/>
         <w:rPr>
           <w:rFonts w:ascii="Courier New" w:hAnsi="Courier New" w:cs="Courier New"/>
           <w:sz w:val="16"/>
@@ -2357,7 +2790,7 @@
     </w:p>
     <w:p>
       <w:pPr>
-        <w:shd w:val="clear" w:color="auto" w:fill="D9D9D9" w:themeFill="background1" w:themeFillShade="D9"/>
+        <w:shd w:val="clear" w:color="auto" w:fill="D1D1D1" w:themeFill="background1" w:themeFillShade="D9"/>
         <w:rPr>
           <w:rFonts w:ascii="Courier New" w:hAnsi="Courier New" w:cs="Courier New"/>
           <w:sz w:val="16"/>
@@ -2427,18 +2860,11 @@
         <w:t>")</w:t>
       </w:r>
     </w:p>
-    <w:p>
-      <w:pPr>
-        <w:rPr>
-          <w:rFonts w:hint="eastAsia"/>
-        </w:rPr>
-      </w:pPr>
-    </w:p>
+    <w:p/>
     <w:p>
       <w:pPr>
         <w:pStyle w:val="berschrift3"/>
         <w:rPr>
-          <w:rFonts w:hint="eastAsia"/>
           <w:lang w:val="en-US"/>
         </w:rPr>
       </w:pPr>
@@ -2483,7 +2909,7 @@
     </w:p>
     <w:p>
       <w:pPr>
-        <w:shd w:val="clear" w:color="auto" w:fill="D9D9D9" w:themeFill="background1" w:themeFillShade="D9"/>
+        <w:shd w:val="clear" w:color="auto" w:fill="D1D1D1" w:themeFill="background1" w:themeFillShade="D9"/>
         <w:rPr>
           <w:rFonts w:ascii="Courier New" w:hAnsi="Courier New" w:cs="Courier New"/>
           <w:sz w:val="16"/>
@@ -2504,7 +2930,7 @@
     </w:p>
     <w:p>
       <w:pPr>
-        <w:shd w:val="clear" w:color="auto" w:fill="D9D9D9" w:themeFill="background1" w:themeFillShade="D9"/>
+        <w:shd w:val="clear" w:color="auto" w:fill="D1D1D1" w:themeFill="background1" w:themeFillShade="D9"/>
         <w:rPr>
           <w:rFonts w:ascii="Courier New" w:hAnsi="Courier New" w:cs="Courier New"/>
           <w:sz w:val="16"/>
@@ -2605,7 +3031,7 @@
     </w:p>
     <w:p>
       <w:pPr>
-        <w:shd w:val="clear" w:color="auto" w:fill="D9D9D9" w:themeFill="background1" w:themeFillShade="D9"/>
+        <w:shd w:val="clear" w:color="auto" w:fill="D1D1D1" w:themeFill="background1" w:themeFillShade="D9"/>
         <w:rPr>
           <w:rFonts w:ascii="Courier New" w:hAnsi="Courier New" w:cs="Courier New"/>
           <w:sz w:val="16"/>
@@ -2690,136 +3116,944 @@
     <w:p>
       <w:pPr>
         <w:pStyle w:val="berschrift1"/>
+      </w:pPr>
+      <w:proofErr w:type="spellStart"/>
+      <w:r>
+        <w:t>Pylint</w:t>
+      </w:r>
+      <w:proofErr w:type="spellEnd"/>
+      <w:r>
+        <w:t xml:space="preserve"> Ausgabe</w:t>
+      </w:r>
+    </w:p>
+    <w:p>
+      <w:r>
+        <w:t xml:space="preserve">Keine </w:t>
+      </w:r>
+      <w:proofErr w:type="spellStart"/>
+      <w:r>
+        <w:t>Pylint</w:t>
+      </w:r>
+      <w:proofErr w:type="spellEnd"/>
+      <w:r>
+        <w:t xml:space="preserve"> Warnungen.</w:t>
+      </w:r>
+    </w:p>
+    <w:p>
+      <w:pPr>
+        <w:pStyle w:val="berschrift1"/>
+      </w:pPr>
+      <w:r>
+        <w:t>Code-Qualität</w:t>
+      </w:r>
+      <w:r>
+        <w:t xml:space="preserve"> und </w:t>
+      </w:r>
+      <w:r>
+        <w:t>Lesbarkeit</w:t>
+      </w:r>
+    </w:p>
+    <w:p>
+      <w:bookmarkStart w:id="1" w:name="_GoBack"/>
+      <w:r>
+        <w:t>Die Lesbarkeit und Qualität werden d</w:t>
+      </w:r>
+      <w:r>
+        <w:t>urch nutzen von Konstante</w:t>
+      </w:r>
+      <w:r>
         <w:rPr>
           <w:rFonts w:hint="eastAsia"/>
         </w:rPr>
-      </w:pPr>
-      <w:proofErr w:type="spellStart"/>
-      <w:r>
-        <w:t>Pylint</w:t>
-      </w:r>
-      <w:proofErr w:type="spellEnd"/>
-      <w:r>
-        <w:t xml:space="preserve"> Ausgabe</w:t>
-      </w:r>
-    </w:p>
-    <w:p>
-      <w:pPr>
-        <w:rPr>
-          <w:rFonts w:hint="eastAsia"/>
-        </w:rPr>
-      </w:pPr>
-      <w:r>
-        <w:t xml:space="preserve">Keine </w:t>
-      </w:r>
-      <w:proofErr w:type="spellStart"/>
-      <w:r>
-        <w:t>Pylint</w:t>
-      </w:r>
-      <w:proofErr w:type="spellEnd"/>
-      <w:r>
-        <w:t xml:space="preserve"> Warnungen.</w:t>
-      </w:r>
-    </w:p>
+        <w:t>n</w:t>
+      </w:r>
+      <w:r>
+        <w:t xml:space="preserve"> und eindeutige Namen</w:t>
+      </w:r>
+      <w:r>
+        <w:t>,</w:t>
+      </w:r>
+      <w:r>
+        <w:t xml:space="preserve"> sowie den </w:t>
+      </w:r>
+      <w:bookmarkEnd w:id="1"/>
+      <w:r>
+        <w:t>Aufbau von Modulen</w:t>
+      </w:r>
+      <w:r>
+        <w:t xml:space="preserve"> gewährleistet</w:t>
+      </w:r>
+      <w:r>
+        <w:t xml:space="preserve">. </w:t>
+      </w:r>
+      <w:r>
+        <w:t>In</w:t>
+      </w:r>
+      <w:r>
+        <w:t xml:space="preserve"> jedem Modul </w:t>
+      </w:r>
+      <w:r>
+        <w:t xml:space="preserve">wurden README-Dateien </w:t>
+      </w:r>
+      <w:r>
+        <w:t>für eine einfache kurze Erklärung</w:t>
+      </w:r>
+      <w:r>
+        <w:t xml:space="preserve"> eingepflegt, des Weiteren wird eine graphische Darstellung der Architektur verwendet.</w:t>
+      </w:r>
+    </w:p>
+    <w:p/>
     <w:p>
       <w:pPr>
         <w:pStyle w:val="berschrift1"/>
-        <w:rPr>
-          <w:rFonts w:hint="eastAsia"/>
-        </w:rPr>
-      </w:pPr>
-      <w:r>
-        <w:t>Code-Qualität</w:t>
-      </w:r>
-      <w:r>
-        <w:t xml:space="preserve"> und </w:t>
-      </w:r>
-      <w:r>
-        <w:t>Lesbarkeit</w:t>
-      </w:r>
-    </w:p>
-    <w:p>
-      <w:pPr>
-        <w:rPr>
-          <w:rFonts w:hint="eastAsia"/>
-        </w:rPr>
-      </w:pPr>
-      <w:r>
-        <w:t>Die Lesbarkeit und Qualität werden d</w:t>
-      </w:r>
-      <w:r>
-        <w:t>urch nutzen von Konstante</w:t>
-      </w:r>
-      <w:r>
-        <w:rPr>
-          <w:rFonts w:hint="eastAsia"/>
-        </w:rPr>
-        <w:t>n</w:t>
-      </w:r>
-      <w:r>
-        <w:t xml:space="preserve"> und eindeutige Namen</w:t>
-      </w:r>
-      <w:r>
-        <w:t>,</w:t>
-      </w:r>
-      <w:r>
-        <w:t xml:space="preserve"> sowie den Aufbau von Modulen</w:t>
-      </w:r>
-      <w:r>
-        <w:t xml:space="preserve"> gewährleistet</w:t>
-      </w:r>
-      <w:r>
-        <w:t xml:space="preserve">. </w:t>
-      </w:r>
-      <w:r>
-        <w:t>In</w:t>
-      </w:r>
-      <w:r>
-        <w:t xml:space="preserve"> jedem Modul </w:t>
-      </w:r>
-      <w:r>
-        <w:t xml:space="preserve">wurden README-Dateien </w:t>
-      </w:r>
-      <w:r>
-        <w:t>für eine einfache kurze Erklärung</w:t>
-      </w:r>
-      <w:r>
-        <w:t xml:space="preserve"> eingepflegt, des Weiteren wird eine graphische Darstellung der Architektur verwendet.</w:t>
-      </w:r>
-    </w:p>
-    <w:p>
-      <w:pPr>
-        <w:pStyle w:val="berschrift1"/>
-        <w:rPr>
-          <w:rFonts w:hint="eastAsia"/>
-        </w:rPr>
       </w:pPr>
       <w:r>
         <w:t>Bewertungstabelle</w:t>
       </w:r>
     </w:p>
-    <w:p>
-      <w:pPr>
-        <w:rPr>
-          <w:rFonts w:hint="eastAsia"/>
-        </w:rPr>
-      </w:pPr>
-      <w:r>
-        <w:t>Ausgefüllte Bewertungstabelle</w:t>
-      </w:r>
-      <w:r>
-        <w:t>.</w:t>
-      </w:r>
-    </w:p>
-    <w:p>
-      <w:pPr>
-        <w:rPr>
-          <w:rFonts w:hint="eastAsia"/>
-        </w:rPr>
-      </w:pPr>
-      <w:bookmarkStart w:id="1" w:name="_GoBack"/>
-      <w:bookmarkEnd w:id="1"/>
-    </w:p>
+    <w:tbl>
+      <w:tblPr>
+        <w:tblStyle w:val="Gitternetztabelle7farbigAkzent1"/>
+        <w:tblW w:w="0" w:type="auto"/>
+        <w:tblLook w:val="04A0" w:firstRow="1" w:lastRow="0" w:firstColumn="1" w:lastColumn="0" w:noHBand="0" w:noVBand="1"/>
+      </w:tblPr>
+      <w:tblGrid>
+        <w:gridCol w:w="4237"/>
+        <w:gridCol w:w="1400"/>
+        <w:gridCol w:w="2409"/>
+        <w:gridCol w:w="1808"/>
+      </w:tblGrid>
+      <w:tr>
+        <w:trPr>
+          <w:cnfStyle w:val="100000000000" w:firstRow="1" w:lastRow="0" w:firstColumn="0" w:lastColumn="0" w:oddVBand="0" w:evenVBand="0" w:oddHBand="0" w:evenHBand="0" w:firstRowFirstColumn="0" w:firstRowLastColumn="0" w:lastRowFirstColumn="0" w:lastRowLastColumn="0"/>
+        </w:trPr>
+        <w:tc>
+          <w:tcPr>
+            <w:cnfStyle w:val="001000000100" w:firstRow="0" w:lastRow="0" w:firstColumn="1" w:lastColumn="0" w:oddVBand="0" w:evenVBand="0" w:oddHBand="0" w:evenHBand="0" w:firstRowFirstColumn="1" w:firstRowLastColumn="0" w:lastRowFirstColumn="0" w:lastRowLastColumn="0"/>
+            <w:tcW w:w="4237" w:type="dxa"/>
+          </w:tcPr>
+          <w:p>
+            <w:pPr>
+              <w:rPr>
+                <w:rFonts w:ascii="Arial" w:hAnsi="Arial" w:cs="Arial"/>
+                <w:b w:val="0"/>
+                <w:bCs w:val="0"/>
+                <w:sz w:val="20"/>
+                <w:szCs w:val="20"/>
+              </w:rPr>
+            </w:pPr>
+            <w:r>
+              <w:rPr>
+                <w:rFonts w:ascii="Arial" w:hAnsi="Arial" w:cs="Arial"/>
+                <w:b w:val="0"/>
+                <w:bCs w:val="0"/>
+                <w:sz w:val="20"/>
+                <w:szCs w:val="20"/>
+              </w:rPr>
+              <w:t>Kategorie</w:t>
+            </w:r>
+          </w:p>
+        </w:tc>
+        <w:tc>
+          <w:tcPr>
+            <w:tcW w:w="1400" w:type="dxa"/>
+          </w:tcPr>
+          <w:p>
+            <w:pPr>
+              <w:cnfStyle w:val="100000000000" w:firstRow="1" w:lastRow="0" w:firstColumn="0" w:lastColumn="0" w:oddVBand="0" w:evenVBand="0" w:oddHBand="0" w:evenHBand="0" w:firstRowFirstColumn="0" w:firstRowLastColumn="0" w:lastRowFirstColumn="0" w:lastRowLastColumn="0"/>
+              <w:rPr>
+                <w:rFonts w:ascii="Arial" w:hAnsi="Arial" w:cs="Arial"/>
+                <w:b w:val="0"/>
+                <w:bCs w:val="0"/>
+                <w:sz w:val="20"/>
+                <w:szCs w:val="20"/>
+              </w:rPr>
+            </w:pPr>
+            <w:r>
+              <w:rPr>
+                <w:rFonts w:ascii="Arial" w:hAnsi="Arial" w:cs="Arial"/>
+                <w:b w:val="0"/>
+                <w:bCs w:val="0"/>
+                <w:sz w:val="20"/>
+                <w:szCs w:val="20"/>
+              </w:rPr>
+              <w:t>m</w:t>
+            </w:r>
+            <w:r>
+              <w:rPr>
+                <w:rFonts w:ascii="Arial" w:hAnsi="Arial" w:cs="Arial"/>
+                <w:b w:val="0"/>
+                <w:bCs w:val="0"/>
+                <w:sz w:val="20"/>
+                <w:szCs w:val="20"/>
+              </w:rPr>
+              <w:t>ax</w:t>
+            </w:r>
+            <w:r>
+              <w:rPr>
+                <w:rFonts w:ascii="Arial" w:hAnsi="Arial" w:cs="Arial"/>
+                <w:b w:val="0"/>
+                <w:bCs w:val="0"/>
+                <w:sz w:val="20"/>
+                <w:szCs w:val="20"/>
+              </w:rPr>
+              <w:t>.</w:t>
+            </w:r>
+            <w:r>
+              <w:rPr>
+                <w:rFonts w:ascii="Arial" w:hAnsi="Arial" w:cs="Arial"/>
+                <w:b w:val="0"/>
+                <w:bCs w:val="0"/>
+                <w:sz w:val="20"/>
+                <w:szCs w:val="20"/>
+              </w:rPr>
+              <w:t xml:space="preserve"> Punkte</w:t>
+            </w:r>
+          </w:p>
+        </w:tc>
+        <w:tc>
+          <w:tcPr>
+            <w:tcW w:w="2409" w:type="dxa"/>
+          </w:tcPr>
+          <w:p>
+            <w:pPr>
+              <w:cnfStyle w:val="100000000000" w:firstRow="1" w:lastRow="0" w:firstColumn="0" w:lastColumn="0" w:oddVBand="0" w:evenVBand="0" w:oddHBand="0" w:evenHBand="0" w:firstRowFirstColumn="0" w:firstRowLastColumn="0" w:lastRowFirstColumn="0" w:lastRowLastColumn="0"/>
+              <w:rPr>
+                <w:rFonts w:ascii="Arial" w:hAnsi="Arial" w:cs="Arial"/>
+                <w:b w:val="0"/>
+                <w:bCs w:val="0"/>
+                <w:sz w:val="20"/>
+                <w:szCs w:val="20"/>
+              </w:rPr>
+            </w:pPr>
+            <w:r>
+              <w:rPr>
+                <w:rFonts w:ascii="Arial" w:hAnsi="Arial" w:cs="Arial"/>
+                <w:b w:val="0"/>
+                <w:bCs w:val="0"/>
+                <w:sz w:val="20"/>
+                <w:szCs w:val="20"/>
+              </w:rPr>
+              <w:t>Einschätzung Studenten</w:t>
+            </w:r>
+          </w:p>
+        </w:tc>
+        <w:tc>
+          <w:tcPr>
+            <w:tcW w:w="1808" w:type="dxa"/>
+          </w:tcPr>
+          <w:p>
+            <w:pPr>
+              <w:cnfStyle w:val="100000000000" w:firstRow="1" w:lastRow="0" w:firstColumn="0" w:lastColumn="0" w:oddVBand="0" w:evenVBand="0" w:oddHBand="0" w:evenHBand="0" w:firstRowFirstColumn="0" w:firstRowLastColumn="0" w:lastRowFirstColumn="0" w:lastRowLastColumn="0"/>
+              <w:rPr>
+                <w:rFonts w:ascii="Arial" w:hAnsi="Arial" w:cs="Arial"/>
+                <w:b w:val="0"/>
+                <w:bCs w:val="0"/>
+                <w:sz w:val="20"/>
+                <w:szCs w:val="20"/>
+              </w:rPr>
+            </w:pPr>
+            <w:r>
+              <w:rPr>
+                <w:rFonts w:ascii="Arial" w:hAnsi="Arial" w:cs="Arial"/>
+                <w:b w:val="0"/>
+                <w:bCs w:val="0"/>
+                <w:sz w:val="20"/>
+                <w:szCs w:val="20"/>
+              </w:rPr>
+              <w:t>Erreichte Punkte</w:t>
+            </w:r>
+          </w:p>
+        </w:tc>
+      </w:tr>
+      <w:tr>
+        <w:trPr>
+          <w:cnfStyle w:val="000000100000" w:firstRow="0" w:lastRow="0" w:firstColumn="0" w:lastColumn="0" w:oddVBand="0" w:evenVBand="0" w:oddHBand="1" w:evenHBand="0" w:firstRowFirstColumn="0" w:firstRowLastColumn="0" w:lastRowFirstColumn="0" w:lastRowLastColumn="0"/>
+        </w:trPr>
+        <w:tc>
+          <w:tcPr>
+            <w:cnfStyle w:val="001000000000" w:firstRow="0" w:lastRow="0" w:firstColumn="1" w:lastColumn="0" w:oddVBand="0" w:evenVBand="0" w:oddHBand="0" w:evenHBand="0" w:firstRowFirstColumn="0" w:firstRowLastColumn="0" w:lastRowFirstColumn="0" w:lastRowLastColumn="0"/>
+            <w:tcW w:w="4237" w:type="dxa"/>
+          </w:tcPr>
+          <w:p>
+            <w:pPr>
+              <w:rPr>
+                <w:rFonts w:ascii="Calibri" w:hAnsi="Calibri" w:cs="Calibri"/>
+                <w:color w:val="000000"/>
+                <w:sz w:val="22"/>
+                <w:szCs w:val="22"/>
+              </w:rPr>
+            </w:pPr>
+            <w:r>
+              <w:rPr>
+                <w:rFonts w:ascii="Calibri" w:hAnsi="Calibri" w:cs="Calibri"/>
+                <w:color w:val="000000"/>
+                <w:sz w:val="22"/>
+                <w:szCs w:val="22"/>
+              </w:rPr>
+              <w:t>Erfolgreiche Tests</w:t>
+            </w:r>
+          </w:p>
+        </w:tc>
+        <w:tc>
+          <w:tcPr>
+            <w:tcW w:w="1400" w:type="dxa"/>
+          </w:tcPr>
+          <w:p>
+            <w:pPr>
+              <w:jc w:val="center"/>
+              <w:cnfStyle w:val="000000100000" w:firstRow="0" w:lastRow="0" w:firstColumn="0" w:lastColumn="0" w:oddVBand="0" w:evenVBand="0" w:oddHBand="1" w:evenHBand="0" w:firstRowFirstColumn="0" w:firstRowLastColumn="0" w:lastRowFirstColumn="0" w:lastRowLastColumn="0"/>
+            </w:pPr>
+            <w:r>
+              <w:t>20</w:t>
+            </w:r>
+          </w:p>
+        </w:tc>
+        <w:tc>
+          <w:tcPr>
+            <w:tcW w:w="2409" w:type="dxa"/>
+          </w:tcPr>
+          <w:p>
+            <w:pPr>
+              <w:jc w:val="center"/>
+              <w:cnfStyle w:val="000000100000" w:firstRow="0" w:lastRow="0" w:firstColumn="0" w:lastColumn="0" w:oddVBand="0" w:evenVBand="0" w:oddHBand="1" w:evenHBand="0" w:firstRowFirstColumn="0" w:firstRowLastColumn="0" w:lastRowFirstColumn="0" w:lastRowLastColumn="0"/>
+            </w:pPr>
+            <w:r>
+              <w:t>20</w:t>
+            </w:r>
+          </w:p>
+        </w:tc>
+        <w:tc>
+          <w:tcPr>
+            <w:tcW w:w="1808" w:type="dxa"/>
+          </w:tcPr>
+          <w:p>
+            <w:pPr>
+              <w:jc w:val="center"/>
+              <w:cnfStyle w:val="000000100000" w:firstRow="0" w:lastRow="0" w:firstColumn="0" w:lastColumn="0" w:oddVBand="0" w:evenVBand="0" w:oddHBand="1" w:evenHBand="0" w:firstRowFirstColumn="0" w:firstRowLastColumn="0" w:lastRowFirstColumn="0" w:lastRowLastColumn="0"/>
+            </w:pPr>
+          </w:p>
+        </w:tc>
+      </w:tr>
+      <w:tr>
+        <w:tc>
+          <w:tcPr>
+            <w:cnfStyle w:val="001000000000" w:firstRow="0" w:lastRow="0" w:firstColumn="1" w:lastColumn="0" w:oddVBand="0" w:evenVBand="0" w:oddHBand="0" w:evenHBand="0" w:firstRowFirstColumn="0" w:firstRowLastColumn="0" w:lastRowFirstColumn="0" w:lastRowLastColumn="0"/>
+            <w:tcW w:w="4237" w:type="dxa"/>
+          </w:tcPr>
+          <w:p>
+            <w:pPr>
+              <w:rPr>
+                <w:rFonts w:ascii="Calibri" w:hAnsi="Calibri" w:cs="Calibri"/>
+                <w:color w:val="000000"/>
+                <w:sz w:val="22"/>
+                <w:szCs w:val="22"/>
+              </w:rPr>
+            </w:pPr>
+            <w:r>
+              <w:rPr>
+                <w:rFonts w:ascii="Calibri" w:hAnsi="Calibri" w:cs="Calibri"/>
+                <w:color w:val="000000"/>
+                <w:sz w:val="22"/>
+                <w:szCs w:val="22"/>
+              </w:rPr>
+              <w:t>Testabdeckung (Coverage + sinnvolle Tests)</w:t>
+            </w:r>
+          </w:p>
+        </w:tc>
+        <w:tc>
+          <w:tcPr>
+            <w:tcW w:w="1400" w:type="dxa"/>
+          </w:tcPr>
+          <w:p>
+            <w:pPr>
+              <w:jc w:val="center"/>
+              <w:cnfStyle w:val="000000000000" w:firstRow="0" w:lastRow="0" w:firstColumn="0" w:lastColumn="0" w:oddVBand="0" w:evenVBand="0" w:oddHBand="0" w:evenHBand="0" w:firstRowFirstColumn="0" w:firstRowLastColumn="0" w:lastRowFirstColumn="0" w:lastRowLastColumn="0"/>
+            </w:pPr>
+            <w:r>
+              <w:t>20</w:t>
+            </w:r>
+          </w:p>
+        </w:tc>
+        <w:tc>
+          <w:tcPr>
+            <w:tcW w:w="2409" w:type="dxa"/>
+          </w:tcPr>
+          <w:p>
+            <w:pPr>
+              <w:jc w:val="center"/>
+              <w:cnfStyle w:val="000000000000" w:firstRow="0" w:lastRow="0" w:firstColumn="0" w:lastColumn="0" w:oddVBand="0" w:evenVBand="0" w:oddHBand="0" w:evenHBand="0" w:firstRowFirstColumn="0" w:firstRowLastColumn="0" w:lastRowFirstColumn="0" w:lastRowLastColumn="0"/>
+            </w:pPr>
+            <w:r>
+              <w:t>20</w:t>
+            </w:r>
+          </w:p>
+        </w:tc>
+        <w:tc>
+          <w:tcPr>
+            <w:tcW w:w="1808" w:type="dxa"/>
+          </w:tcPr>
+          <w:p>
+            <w:pPr>
+              <w:jc w:val="center"/>
+              <w:cnfStyle w:val="000000000000" w:firstRow="0" w:lastRow="0" w:firstColumn="0" w:lastColumn="0" w:oddVBand="0" w:evenVBand="0" w:oddHBand="0" w:evenHBand="0" w:firstRowFirstColumn="0" w:firstRowLastColumn="0" w:lastRowFirstColumn="0" w:lastRowLastColumn="0"/>
+            </w:pPr>
+          </w:p>
+        </w:tc>
+      </w:tr>
+      <w:tr>
+        <w:trPr>
+          <w:cnfStyle w:val="000000100000" w:firstRow="0" w:lastRow="0" w:firstColumn="0" w:lastColumn="0" w:oddVBand="0" w:evenVBand="0" w:oddHBand="1" w:evenHBand="0" w:firstRowFirstColumn="0" w:firstRowLastColumn="0" w:lastRowFirstColumn="0" w:lastRowLastColumn="0"/>
+        </w:trPr>
+        <w:tc>
+          <w:tcPr>
+            <w:cnfStyle w:val="001000000000" w:firstRow="0" w:lastRow="0" w:firstColumn="1" w:lastColumn="0" w:oddVBand="0" w:evenVBand="0" w:oddHBand="0" w:evenHBand="0" w:firstRowFirstColumn="0" w:firstRowLastColumn="0" w:lastRowFirstColumn="0" w:lastRowLastColumn="0"/>
+            <w:tcW w:w="4237" w:type="dxa"/>
+          </w:tcPr>
+          <w:p>
+            <w:pPr>
+              <w:rPr>
+                <w:rFonts w:ascii="Calibri" w:hAnsi="Calibri" w:cs="Calibri"/>
+                <w:color w:val="000000"/>
+                <w:sz w:val="22"/>
+                <w:szCs w:val="22"/>
+              </w:rPr>
+            </w:pPr>
+            <w:r>
+              <w:rPr>
+                <w:rFonts w:ascii="Calibri" w:hAnsi="Calibri" w:cs="Calibri"/>
+                <w:color w:val="000000"/>
+                <w:sz w:val="22"/>
+                <w:szCs w:val="22"/>
+              </w:rPr>
+              <w:t>Spielbarkeit (ausprobieren von Hand)</w:t>
+            </w:r>
+          </w:p>
+        </w:tc>
+        <w:tc>
+          <w:tcPr>
+            <w:tcW w:w="1400" w:type="dxa"/>
+          </w:tcPr>
+          <w:p>
+            <w:pPr>
+              <w:jc w:val="center"/>
+              <w:cnfStyle w:val="000000100000" w:firstRow="0" w:lastRow="0" w:firstColumn="0" w:lastColumn="0" w:oddVBand="0" w:evenVBand="0" w:oddHBand="1" w:evenHBand="0" w:firstRowFirstColumn="0" w:firstRowLastColumn="0" w:lastRowFirstColumn="0" w:lastRowLastColumn="0"/>
+            </w:pPr>
+            <w:r>
+              <w:t>10</w:t>
+            </w:r>
+          </w:p>
+        </w:tc>
+        <w:tc>
+          <w:tcPr>
+            <w:tcW w:w="2409" w:type="dxa"/>
+          </w:tcPr>
+          <w:p>
+            <w:pPr>
+              <w:jc w:val="center"/>
+              <w:cnfStyle w:val="000000100000" w:firstRow="0" w:lastRow="0" w:firstColumn="0" w:lastColumn="0" w:oddVBand="0" w:evenVBand="0" w:oddHBand="1" w:evenHBand="0" w:firstRowFirstColumn="0" w:firstRowLastColumn="0" w:lastRowFirstColumn="0" w:lastRowLastColumn="0"/>
+            </w:pPr>
+            <w:r>
+              <w:t>10</w:t>
+            </w:r>
+          </w:p>
+        </w:tc>
+        <w:tc>
+          <w:tcPr>
+            <w:tcW w:w="1808" w:type="dxa"/>
+          </w:tcPr>
+          <w:p>
+            <w:pPr>
+              <w:jc w:val="center"/>
+              <w:cnfStyle w:val="000000100000" w:firstRow="0" w:lastRow="0" w:firstColumn="0" w:lastColumn="0" w:oddVBand="0" w:evenVBand="0" w:oddHBand="1" w:evenHBand="0" w:firstRowFirstColumn="0" w:firstRowLastColumn="0" w:lastRowFirstColumn="0" w:lastRowLastColumn="0"/>
+            </w:pPr>
+          </w:p>
+        </w:tc>
+      </w:tr>
+      <w:tr>
+        <w:tc>
+          <w:tcPr>
+            <w:cnfStyle w:val="001000000000" w:firstRow="0" w:lastRow="0" w:firstColumn="1" w:lastColumn="0" w:oddVBand="0" w:evenVBand="0" w:oddHBand="0" w:evenHBand="0" w:firstRowFirstColumn="0" w:firstRowLastColumn="0" w:lastRowFirstColumn="0" w:lastRowLastColumn="0"/>
+            <w:tcW w:w="4237" w:type="dxa"/>
+          </w:tcPr>
+          <w:p>
+            <w:pPr>
+              <w:rPr>
+                <w:rFonts w:ascii="Calibri" w:hAnsi="Calibri" w:cs="Calibri"/>
+                <w:color w:val="000000"/>
+                <w:sz w:val="22"/>
+                <w:szCs w:val="22"/>
+              </w:rPr>
+            </w:pPr>
+            <w:r>
+              <w:rPr>
+                <w:rFonts w:ascii="Calibri" w:hAnsi="Calibri" w:cs="Calibri"/>
+                <w:color w:val="000000"/>
+                <w:sz w:val="22"/>
+                <w:szCs w:val="22"/>
+              </w:rPr>
+              <w:t>Fehlersicherheit (Falscheingaben abfangen)</w:t>
+            </w:r>
+          </w:p>
+        </w:tc>
+        <w:tc>
+          <w:tcPr>
+            <w:tcW w:w="1400" w:type="dxa"/>
+          </w:tcPr>
+          <w:p>
+            <w:pPr>
+              <w:jc w:val="center"/>
+              <w:cnfStyle w:val="000000000000" w:firstRow="0" w:lastRow="0" w:firstColumn="0" w:lastColumn="0" w:oddVBand="0" w:evenVBand="0" w:oddHBand="0" w:evenHBand="0" w:firstRowFirstColumn="0" w:firstRowLastColumn="0" w:lastRowFirstColumn="0" w:lastRowLastColumn="0"/>
+            </w:pPr>
+            <w:r>
+              <w:t>10</w:t>
+            </w:r>
+          </w:p>
+        </w:tc>
+        <w:tc>
+          <w:tcPr>
+            <w:tcW w:w="2409" w:type="dxa"/>
+          </w:tcPr>
+          <w:p>
+            <w:pPr>
+              <w:jc w:val="center"/>
+              <w:cnfStyle w:val="000000000000" w:firstRow="0" w:lastRow="0" w:firstColumn="0" w:lastColumn="0" w:oddVBand="0" w:evenVBand="0" w:oddHBand="0" w:evenHBand="0" w:firstRowFirstColumn="0" w:firstRowLastColumn="0" w:lastRowFirstColumn="0" w:lastRowLastColumn="0"/>
+            </w:pPr>
+            <w:r>
+              <w:t>10</w:t>
+            </w:r>
+          </w:p>
+        </w:tc>
+        <w:tc>
+          <w:tcPr>
+            <w:tcW w:w="1808" w:type="dxa"/>
+          </w:tcPr>
+          <w:p>
+            <w:pPr>
+              <w:jc w:val="center"/>
+              <w:cnfStyle w:val="000000000000" w:firstRow="0" w:lastRow="0" w:firstColumn="0" w:lastColumn="0" w:oddVBand="0" w:evenVBand="0" w:oddHBand="0" w:evenHBand="0" w:firstRowFirstColumn="0" w:firstRowLastColumn="0" w:lastRowFirstColumn="0" w:lastRowLastColumn="0"/>
+            </w:pPr>
+          </w:p>
+        </w:tc>
+      </w:tr>
+      <w:tr>
+        <w:trPr>
+          <w:cnfStyle w:val="000000100000" w:firstRow="0" w:lastRow="0" w:firstColumn="0" w:lastColumn="0" w:oddVBand="0" w:evenVBand="0" w:oddHBand="1" w:evenHBand="0" w:firstRowFirstColumn="0" w:firstRowLastColumn="0" w:lastRowFirstColumn="0" w:lastRowLastColumn="0"/>
+        </w:trPr>
+        <w:tc>
+          <w:tcPr>
+            <w:cnfStyle w:val="001000000000" w:firstRow="0" w:lastRow="0" w:firstColumn="1" w:lastColumn="0" w:oddVBand="0" w:evenVBand="0" w:oddHBand="0" w:evenHBand="0" w:firstRowFirstColumn="0" w:firstRowLastColumn="0" w:lastRowFirstColumn="0" w:lastRowLastColumn="0"/>
+            <w:tcW w:w="4237" w:type="dxa"/>
+          </w:tcPr>
+          <w:p/>
+        </w:tc>
+        <w:tc>
+          <w:tcPr>
+            <w:tcW w:w="1400" w:type="dxa"/>
+          </w:tcPr>
+          <w:p>
+            <w:pPr>
+              <w:jc w:val="center"/>
+              <w:cnfStyle w:val="000000100000" w:firstRow="0" w:lastRow="0" w:firstColumn="0" w:lastColumn="0" w:oddVBand="0" w:evenVBand="0" w:oddHBand="1" w:evenHBand="0" w:firstRowFirstColumn="0" w:firstRowLastColumn="0" w:lastRowFirstColumn="0" w:lastRowLastColumn="0"/>
+            </w:pPr>
+          </w:p>
+        </w:tc>
+        <w:tc>
+          <w:tcPr>
+            <w:tcW w:w="2409" w:type="dxa"/>
+          </w:tcPr>
+          <w:p>
+            <w:pPr>
+              <w:jc w:val="center"/>
+              <w:cnfStyle w:val="000000100000" w:firstRow="0" w:lastRow="0" w:firstColumn="0" w:lastColumn="0" w:oddVBand="0" w:evenVBand="0" w:oddHBand="1" w:evenHBand="0" w:firstRowFirstColumn="0" w:firstRowLastColumn="0" w:lastRowFirstColumn="0" w:lastRowLastColumn="0"/>
+            </w:pPr>
+          </w:p>
+        </w:tc>
+        <w:tc>
+          <w:tcPr>
+            <w:tcW w:w="1808" w:type="dxa"/>
+          </w:tcPr>
+          <w:p>
+            <w:pPr>
+              <w:jc w:val="center"/>
+              <w:cnfStyle w:val="000000100000" w:firstRow="0" w:lastRow="0" w:firstColumn="0" w:lastColumn="0" w:oddVBand="0" w:evenVBand="0" w:oddHBand="1" w:evenHBand="0" w:firstRowFirstColumn="0" w:firstRowLastColumn="0" w:lastRowFirstColumn="0" w:lastRowLastColumn="0"/>
+            </w:pPr>
+          </w:p>
+        </w:tc>
+      </w:tr>
+      <w:tr>
+        <w:tc>
+          <w:tcPr>
+            <w:cnfStyle w:val="001000000000" w:firstRow="0" w:lastRow="0" w:firstColumn="1" w:lastColumn="0" w:oddVBand="0" w:evenVBand="0" w:oddHBand="0" w:evenHBand="0" w:firstRowFirstColumn="0" w:firstRowLastColumn="0" w:lastRowFirstColumn="0" w:lastRowLastColumn="0"/>
+            <w:tcW w:w="4237" w:type="dxa"/>
+          </w:tcPr>
+          <w:p>
+            <w:pPr>
+              <w:rPr>
+                <w:rFonts w:ascii="Calibri" w:hAnsi="Calibri" w:cs="Calibri"/>
+                <w:color w:val="000000"/>
+                <w:sz w:val="22"/>
+                <w:szCs w:val="22"/>
+              </w:rPr>
+            </w:pPr>
+            <w:proofErr w:type="spellStart"/>
+            <w:r>
+              <w:rPr>
+                <w:rFonts w:ascii="Calibri" w:hAnsi="Calibri" w:cs="Calibri"/>
+                <w:color w:val="000000"/>
+                <w:sz w:val="22"/>
+                <w:szCs w:val="22"/>
+              </w:rPr>
+              <w:t>Pylint</w:t>
+            </w:r>
+            <w:proofErr w:type="spellEnd"/>
+            <w:r>
+              <w:rPr>
+                <w:rFonts w:ascii="Calibri" w:hAnsi="Calibri" w:cs="Calibri"/>
+                <w:color w:val="000000"/>
+                <w:sz w:val="22"/>
+                <w:szCs w:val="22"/>
+              </w:rPr>
+              <w:t xml:space="preserve"> (10 – Warnungen)</w:t>
+            </w:r>
+          </w:p>
+        </w:tc>
+        <w:tc>
+          <w:tcPr>
+            <w:tcW w:w="1400" w:type="dxa"/>
+          </w:tcPr>
+          <w:p>
+            <w:pPr>
+              <w:jc w:val="center"/>
+              <w:cnfStyle w:val="000000000000" w:firstRow="0" w:lastRow="0" w:firstColumn="0" w:lastColumn="0" w:oddVBand="0" w:evenVBand="0" w:oddHBand="0" w:evenHBand="0" w:firstRowFirstColumn="0" w:firstRowLastColumn="0" w:lastRowFirstColumn="0" w:lastRowLastColumn="0"/>
+            </w:pPr>
+            <w:r>
+              <w:t>10</w:t>
+            </w:r>
+          </w:p>
+        </w:tc>
+        <w:tc>
+          <w:tcPr>
+            <w:tcW w:w="2409" w:type="dxa"/>
+          </w:tcPr>
+          <w:p>
+            <w:pPr>
+              <w:jc w:val="center"/>
+              <w:cnfStyle w:val="000000000000" w:firstRow="0" w:lastRow="0" w:firstColumn="0" w:lastColumn="0" w:oddVBand="0" w:evenVBand="0" w:oddHBand="0" w:evenHBand="0" w:firstRowFirstColumn="0" w:firstRowLastColumn="0" w:lastRowFirstColumn="0" w:lastRowLastColumn="0"/>
+            </w:pPr>
+            <w:r>
+              <w:t>10</w:t>
+            </w:r>
+          </w:p>
+        </w:tc>
+        <w:tc>
+          <w:tcPr>
+            <w:tcW w:w="1808" w:type="dxa"/>
+          </w:tcPr>
+          <w:p>
+            <w:pPr>
+              <w:jc w:val="center"/>
+              <w:cnfStyle w:val="000000000000" w:firstRow="0" w:lastRow="0" w:firstColumn="0" w:lastColumn="0" w:oddVBand="0" w:evenVBand="0" w:oddHBand="0" w:evenHBand="0" w:firstRowFirstColumn="0" w:firstRowLastColumn="0" w:lastRowFirstColumn="0" w:lastRowLastColumn="0"/>
+            </w:pPr>
+          </w:p>
+        </w:tc>
+      </w:tr>
+      <w:tr>
+        <w:trPr>
+          <w:cnfStyle w:val="000000100000" w:firstRow="0" w:lastRow="0" w:firstColumn="0" w:lastColumn="0" w:oddVBand="0" w:evenVBand="0" w:oddHBand="1" w:evenHBand="0" w:firstRowFirstColumn="0" w:firstRowLastColumn="0" w:lastRowFirstColumn="0" w:lastRowLastColumn="0"/>
+        </w:trPr>
+        <w:tc>
+          <w:tcPr>
+            <w:cnfStyle w:val="001000000000" w:firstRow="0" w:lastRow="0" w:firstColumn="1" w:lastColumn="0" w:oddVBand="0" w:evenVBand="0" w:oddHBand="0" w:evenHBand="0" w:firstRowFirstColumn="0" w:firstRowLastColumn="0" w:lastRowFirstColumn="0" w:lastRowLastColumn="0"/>
+            <w:tcW w:w="4237" w:type="dxa"/>
+          </w:tcPr>
+          <w:p>
+            <w:pPr>
+              <w:rPr>
+                <w:rFonts w:ascii="Calibri" w:hAnsi="Calibri" w:cs="Calibri"/>
+                <w:color w:val="000000"/>
+                <w:sz w:val="22"/>
+                <w:szCs w:val="22"/>
+              </w:rPr>
+            </w:pPr>
+            <w:r>
+              <w:rPr>
+                <w:rFonts w:ascii="Calibri" w:hAnsi="Calibri" w:cs="Calibri"/>
+                <w:color w:val="000000"/>
+                <w:sz w:val="22"/>
+                <w:szCs w:val="22"/>
+              </w:rPr>
+              <w:t>Lesbarkeit (Analyse von Hand)</w:t>
+            </w:r>
+          </w:p>
+        </w:tc>
+        <w:tc>
+          <w:tcPr>
+            <w:tcW w:w="1400" w:type="dxa"/>
+          </w:tcPr>
+          <w:p>
+            <w:pPr>
+              <w:jc w:val="center"/>
+              <w:cnfStyle w:val="000000100000" w:firstRow="0" w:lastRow="0" w:firstColumn="0" w:lastColumn="0" w:oddVBand="0" w:evenVBand="0" w:oddHBand="1" w:evenHBand="0" w:firstRowFirstColumn="0" w:firstRowLastColumn="0" w:lastRowFirstColumn="0" w:lastRowLastColumn="0"/>
+            </w:pPr>
+            <w:r>
+              <w:t>20</w:t>
+            </w:r>
+          </w:p>
+        </w:tc>
+        <w:tc>
+          <w:tcPr>
+            <w:tcW w:w="2409" w:type="dxa"/>
+          </w:tcPr>
+          <w:p>
+            <w:pPr>
+              <w:jc w:val="center"/>
+              <w:cnfStyle w:val="000000100000" w:firstRow="0" w:lastRow="0" w:firstColumn="0" w:lastColumn="0" w:oddVBand="0" w:evenVBand="0" w:oddHBand="1" w:evenHBand="0" w:firstRowFirstColumn="0" w:firstRowLastColumn="0" w:lastRowFirstColumn="0" w:lastRowLastColumn="0"/>
+            </w:pPr>
+            <w:r>
+              <w:t>18</w:t>
+            </w:r>
+          </w:p>
+        </w:tc>
+        <w:tc>
+          <w:tcPr>
+            <w:tcW w:w="1808" w:type="dxa"/>
+          </w:tcPr>
+          <w:p>
+            <w:pPr>
+              <w:jc w:val="center"/>
+              <w:cnfStyle w:val="000000100000" w:firstRow="0" w:lastRow="0" w:firstColumn="0" w:lastColumn="0" w:oddVBand="0" w:evenVBand="0" w:oddHBand="1" w:evenHBand="0" w:firstRowFirstColumn="0" w:firstRowLastColumn="0" w:lastRowFirstColumn="0" w:lastRowLastColumn="0"/>
+            </w:pPr>
+          </w:p>
+        </w:tc>
+      </w:tr>
+      <w:tr>
+        <w:tc>
+          <w:tcPr>
+            <w:cnfStyle w:val="001000000000" w:firstRow="0" w:lastRow="0" w:firstColumn="1" w:lastColumn="0" w:oddVBand="0" w:evenVBand="0" w:oddHBand="0" w:evenHBand="0" w:firstRowFirstColumn="0" w:firstRowLastColumn="0" w:lastRowFirstColumn="0" w:lastRowLastColumn="0"/>
+            <w:tcW w:w="4237" w:type="dxa"/>
+          </w:tcPr>
+          <w:p/>
+        </w:tc>
+        <w:tc>
+          <w:tcPr>
+            <w:tcW w:w="1400" w:type="dxa"/>
+          </w:tcPr>
+          <w:p>
+            <w:pPr>
+              <w:jc w:val="center"/>
+              <w:cnfStyle w:val="000000000000" w:firstRow="0" w:lastRow="0" w:firstColumn="0" w:lastColumn="0" w:oddVBand="0" w:evenVBand="0" w:oddHBand="0" w:evenHBand="0" w:firstRowFirstColumn="0" w:firstRowLastColumn="0" w:lastRowFirstColumn="0" w:lastRowLastColumn="0"/>
+            </w:pPr>
+          </w:p>
+        </w:tc>
+        <w:tc>
+          <w:tcPr>
+            <w:tcW w:w="2409" w:type="dxa"/>
+          </w:tcPr>
+          <w:p>
+            <w:pPr>
+              <w:jc w:val="center"/>
+              <w:cnfStyle w:val="000000000000" w:firstRow="0" w:lastRow="0" w:firstColumn="0" w:lastColumn="0" w:oddVBand="0" w:evenVBand="0" w:oddHBand="0" w:evenHBand="0" w:firstRowFirstColumn="0" w:firstRowLastColumn="0" w:lastRowFirstColumn="0" w:lastRowLastColumn="0"/>
+            </w:pPr>
+          </w:p>
+        </w:tc>
+        <w:tc>
+          <w:tcPr>
+            <w:tcW w:w="1808" w:type="dxa"/>
+          </w:tcPr>
+          <w:p>
+            <w:pPr>
+              <w:jc w:val="center"/>
+              <w:cnfStyle w:val="000000000000" w:firstRow="0" w:lastRow="0" w:firstColumn="0" w:lastColumn="0" w:oddVBand="0" w:evenVBand="0" w:oddHBand="0" w:evenHBand="0" w:firstRowFirstColumn="0" w:firstRowLastColumn="0" w:lastRowFirstColumn="0" w:lastRowLastColumn="0"/>
+            </w:pPr>
+          </w:p>
+        </w:tc>
+      </w:tr>
+      <w:tr>
+        <w:trPr>
+          <w:cnfStyle w:val="000000100000" w:firstRow="0" w:lastRow="0" w:firstColumn="0" w:lastColumn="0" w:oddVBand="0" w:evenVBand="0" w:oddHBand="1" w:evenHBand="0" w:firstRowFirstColumn="0" w:firstRowLastColumn="0" w:lastRowFirstColumn="0" w:lastRowLastColumn="0"/>
+        </w:trPr>
+        <w:tc>
+          <w:tcPr>
+            <w:cnfStyle w:val="001000000000" w:firstRow="0" w:lastRow="0" w:firstColumn="1" w:lastColumn="0" w:oddVBand="0" w:evenVBand="0" w:oddHBand="0" w:evenHBand="0" w:firstRowFirstColumn="0" w:firstRowLastColumn="0" w:lastRowFirstColumn="0" w:lastRowLastColumn="0"/>
+            <w:tcW w:w="4237" w:type="dxa"/>
+          </w:tcPr>
+          <w:p>
+            <w:pPr>
+              <w:rPr>
+                <w:rFonts w:ascii="Calibri" w:hAnsi="Calibri" w:cs="Calibri"/>
+                <w:color w:val="000000"/>
+                <w:sz w:val="22"/>
+                <w:szCs w:val="22"/>
+              </w:rPr>
+            </w:pPr>
+            <w:r>
+              <w:rPr>
+                <w:rFonts w:ascii="Calibri" w:hAnsi="Calibri" w:cs="Calibri"/>
+                <w:color w:val="000000"/>
+                <w:sz w:val="22"/>
+                <w:szCs w:val="22"/>
+              </w:rPr>
+              <w:t>Dokumentation</w:t>
+            </w:r>
+          </w:p>
+        </w:tc>
+        <w:tc>
+          <w:tcPr>
+            <w:tcW w:w="1400" w:type="dxa"/>
+          </w:tcPr>
+          <w:p>
+            <w:pPr>
+              <w:jc w:val="center"/>
+              <w:cnfStyle w:val="000000100000" w:firstRow="0" w:lastRow="0" w:firstColumn="0" w:lastColumn="0" w:oddVBand="0" w:evenVBand="0" w:oddHBand="1" w:evenHBand="0" w:firstRowFirstColumn="0" w:firstRowLastColumn="0" w:lastRowFirstColumn="0" w:lastRowLastColumn="0"/>
+            </w:pPr>
+            <w:r>
+              <w:t>10</w:t>
+            </w:r>
+          </w:p>
+        </w:tc>
+        <w:tc>
+          <w:tcPr>
+            <w:tcW w:w="2409" w:type="dxa"/>
+          </w:tcPr>
+          <w:p>
+            <w:pPr>
+              <w:jc w:val="center"/>
+              <w:cnfStyle w:val="000000100000" w:firstRow="0" w:lastRow="0" w:firstColumn="0" w:lastColumn="0" w:oddVBand="0" w:evenVBand="0" w:oddHBand="1" w:evenHBand="0" w:firstRowFirstColumn="0" w:firstRowLastColumn="0" w:lastRowFirstColumn="0" w:lastRowLastColumn="0"/>
+            </w:pPr>
+            <w:r>
+              <w:t>10</w:t>
+            </w:r>
+          </w:p>
+        </w:tc>
+        <w:tc>
+          <w:tcPr>
+            <w:tcW w:w="1808" w:type="dxa"/>
+          </w:tcPr>
+          <w:p>
+            <w:pPr>
+              <w:jc w:val="center"/>
+              <w:cnfStyle w:val="000000100000" w:firstRow="0" w:lastRow="0" w:firstColumn="0" w:lastColumn="0" w:oddVBand="0" w:evenVBand="0" w:oddHBand="1" w:evenHBand="0" w:firstRowFirstColumn="0" w:firstRowLastColumn="0" w:lastRowFirstColumn="0" w:lastRowLastColumn="0"/>
+            </w:pPr>
+          </w:p>
+        </w:tc>
+      </w:tr>
+      <w:tr>
+        <w:tc>
+          <w:tcPr>
+            <w:cnfStyle w:val="001000000000" w:firstRow="0" w:lastRow="0" w:firstColumn="1" w:lastColumn="0" w:oddVBand="0" w:evenVBand="0" w:oddHBand="0" w:evenHBand="0" w:firstRowFirstColumn="0" w:firstRowLastColumn="0" w:lastRowFirstColumn="0" w:lastRowLastColumn="0"/>
+            <w:tcW w:w="4237" w:type="dxa"/>
+          </w:tcPr>
+          <w:p/>
+        </w:tc>
+        <w:tc>
+          <w:tcPr>
+            <w:tcW w:w="1400" w:type="dxa"/>
+          </w:tcPr>
+          <w:p>
+            <w:pPr>
+              <w:jc w:val="center"/>
+              <w:cnfStyle w:val="000000000000" w:firstRow="0" w:lastRow="0" w:firstColumn="0" w:lastColumn="0" w:oddVBand="0" w:evenVBand="0" w:oddHBand="0" w:evenHBand="0" w:firstRowFirstColumn="0" w:firstRowLastColumn="0" w:lastRowFirstColumn="0" w:lastRowLastColumn="0"/>
+            </w:pPr>
+          </w:p>
+        </w:tc>
+        <w:tc>
+          <w:tcPr>
+            <w:tcW w:w="2409" w:type="dxa"/>
+          </w:tcPr>
+          <w:p>
+            <w:pPr>
+              <w:jc w:val="center"/>
+              <w:cnfStyle w:val="000000000000" w:firstRow="0" w:lastRow="0" w:firstColumn="0" w:lastColumn="0" w:oddVBand="0" w:evenVBand="0" w:oddHBand="0" w:evenHBand="0" w:firstRowFirstColumn="0" w:firstRowLastColumn="0" w:lastRowFirstColumn="0" w:lastRowLastColumn="0"/>
+            </w:pPr>
+          </w:p>
+        </w:tc>
+        <w:tc>
+          <w:tcPr>
+            <w:tcW w:w="1808" w:type="dxa"/>
+          </w:tcPr>
+          <w:p>
+            <w:pPr>
+              <w:jc w:val="center"/>
+              <w:cnfStyle w:val="000000000000" w:firstRow="0" w:lastRow="0" w:firstColumn="0" w:lastColumn="0" w:oddVBand="0" w:evenVBand="0" w:oddHBand="0" w:evenHBand="0" w:firstRowFirstColumn="0" w:firstRowLastColumn="0" w:lastRowFirstColumn="0" w:lastRowLastColumn="0"/>
+            </w:pPr>
+          </w:p>
+        </w:tc>
+      </w:tr>
+      <w:tr>
+        <w:trPr>
+          <w:cnfStyle w:val="000000100000" w:firstRow="0" w:lastRow="0" w:firstColumn="0" w:lastColumn="0" w:oddVBand="0" w:evenVBand="0" w:oddHBand="1" w:evenHBand="0" w:firstRowFirstColumn="0" w:firstRowLastColumn="0" w:lastRowFirstColumn="0" w:lastRowLastColumn="0"/>
+        </w:trPr>
+        <w:tc>
+          <w:tcPr>
+            <w:cnfStyle w:val="001000000000" w:firstRow="0" w:lastRow="0" w:firstColumn="1" w:lastColumn="0" w:oddVBand="0" w:evenVBand="0" w:oddHBand="0" w:evenHBand="0" w:firstRowFirstColumn="0" w:firstRowLastColumn="0" w:lastRowFirstColumn="0" w:lastRowLastColumn="0"/>
+            <w:tcW w:w="4237" w:type="dxa"/>
+          </w:tcPr>
+          <w:p>
+            <w:pPr>
+              <w:rPr>
+                <w:rFonts w:ascii="Calibri" w:hAnsi="Calibri" w:cs="Calibri"/>
+                <w:color w:val="000000"/>
+                <w:sz w:val="22"/>
+                <w:szCs w:val="22"/>
+              </w:rPr>
+            </w:pPr>
+            <w:r>
+              <w:rPr>
+                <w:rFonts w:ascii="Calibri" w:hAnsi="Calibri" w:cs="Calibri"/>
+                <w:color w:val="000000"/>
+                <w:sz w:val="22"/>
+                <w:szCs w:val="22"/>
+              </w:rPr>
+              <w:t>Summe</w:t>
+            </w:r>
+          </w:p>
+        </w:tc>
+        <w:tc>
+          <w:tcPr>
+            <w:tcW w:w="1400" w:type="dxa"/>
+          </w:tcPr>
+          <w:p>
+            <w:pPr>
+              <w:jc w:val="center"/>
+              <w:cnfStyle w:val="000000100000" w:firstRow="0" w:lastRow="0" w:firstColumn="0" w:lastColumn="0" w:oddVBand="0" w:evenVBand="0" w:oddHBand="1" w:evenHBand="0" w:firstRowFirstColumn="0" w:firstRowLastColumn="0" w:lastRowFirstColumn="0" w:lastRowLastColumn="0"/>
+            </w:pPr>
+            <w:r>
+              <w:t>100</w:t>
+            </w:r>
+          </w:p>
+        </w:tc>
+        <w:tc>
+          <w:tcPr>
+            <w:tcW w:w="2409" w:type="dxa"/>
+          </w:tcPr>
+          <w:p>
+            <w:pPr>
+              <w:jc w:val="center"/>
+              <w:cnfStyle w:val="000000100000" w:firstRow="0" w:lastRow="0" w:firstColumn="0" w:lastColumn="0" w:oddVBand="0" w:evenVBand="0" w:oddHBand="1" w:evenHBand="0" w:firstRowFirstColumn="0" w:firstRowLastColumn="0" w:lastRowFirstColumn="0" w:lastRowLastColumn="0"/>
+            </w:pPr>
+            <w:r>
+              <w:t>98</w:t>
+            </w:r>
+          </w:p>
+        </w:tc>
+        <w:tc>
+          <w:tcPr>
+            <w:tcW w:w="1808" w:type="dxa"/>
+          </w:tcPr>
+          <w:p>
+            <w:pPr>
+              <w:jc w:val="center"/>
+              <w:cnfStyle w:val="000000100000" w:firstRow="0" w:lastRow="0" w:firstColumn="0" w:lastColumn="0" w:oddVBand="0" w:evenVBand="0" w:oddHBand="1" w:evenHBand="0" w:firstRowFirstColumn="0" w:firstRowLastColumn="0" w:lastRowFirstColumn="0" w:lastRowLastColumn="0"/>
+            </w:pPr>
+            <w:r>
+              <w:t>0</w:t>
+            </w:r>
+          </w:p>
+        </w:tc>
+      </w:tr>
+    </w:tbl>
+    <w:p/>
     <w:sectPr>
       <w:headerReference w:type="default" r:id="rId12"/>
       <w:footerReference w:type="default" r:id="rId13"/>
@@ -2834,7 +4068,7 @@
 </file>
 
 <file path=word/endnotes.xml><?xml version="1.0" encoding="utf-8"?>
-<w:endnotes xmlns:wpc="http://schemas.microsoft.com/office/word/2010/wordprocessingCanvas" xmlns:cx="http://schemas.microsoft.com/office/drawing/2014/chartex" xmlns:cx1="http://schemas.microsoft.com/office/drawing/2015/9/8/chartex" xmlns:cx2="http://schemas.microsoft.com/office/drawing/2015/10/21/chartex" xmlns:cx3="http://schemas.microsoft.com/office/drawing/2016/5/9/chartex" xmlns:cx4="http://schemas.microsoft.com/office/drawing/2016/5/10/chartex" xmlns:cx5="http://schemas.microsoft.com/office/drawing/2016/5/11/chartex" xmlns:cx6="http://schemas.microsoft.com/office/drawing/2016/5/12/chartex" xmlns:cx7="http://schemas.microsoft.com/office/drawing/2016/5/13/chartex" xmlns:cx8="http://schemas.microsoft.com/office/drawing/2016/5/14/chartex" xmlns:mc="http://schemas.openxmlformats.org/markup-compatibility/2006" xmlns:aink="http://schemas.microsoft.com/office/drawing/2016/ink" xmlns:am3d="http://schemas.microsoft.com/office/drawing/2017/model3d" xmlns:o="urn:schemas-microsoft-com:office:office" xmlns:r="http://schemas.openxmlformats.org/officeDocument/2006/relationships" xmlns:m="http://schemas.openxmlformats.org/officeDocument/2006/math" xmlns:v="urn:schemas-microsoft-com:vml" xmlns:wp14="http://schemas.microsoft.com/office/word/2010/wordprocessingDrawing" xmlns:wp="http://schemas.openxmlformats.org/drawingml/2006/wordprocessingDrawing" xmlns:w10="urn:schemas-microsoft-com:office:word" xmlns:w="http://schemas.openxmlformats.org/wordprocessingml/2006/main" xmlns:w14="http://schemas.microsoft.com/office/word/2010/wordml" xmlns:w15="http://schemas.microsoft.com/office/word/2012/wordml" xmlns:w16cid="http://schemas.microsoft.com/office/word/2016/wordml/cid" xmlns:w16se="http://schemas.microsoft.com/office/word/2015/wordml/symex" xmlns:wpg="http://schemas.microsoft.com/office/word/2010/wordprocessingGroup" xmlns:wpi="http://schemas.microsoft.com/office/word/2010/wordprocessingInk" xmlns:wne="http://schemas.microsoft.com/office/word/2006/wordml" xmlns:wps="http://schemas.microsoft.com/office/word/2010/wordprocessingShape" mc:Ignorable="w14 w15 w16se w16cid wp14">
+<w:endnotes xmlns:wpc="http://schemas.microsoft.com/office/word/2010/wordprocessingCanvas" xmlns:cx="http://schemas.microsoft.com/office/drawing/2014/chartex" xmlns:cx1="http://schemas.microsoft.com/office/drawing/2015/9/8/chartex" xmlns:cx2="http://schemas.microsoft.com/office/drawing/2015/10/21/chartex" xmlns:cx3="http://schemas.microsoft.com/office/drawing/2016/5/9/chartex" xmlns:cx4="http://schemas.microsoft.com/office/drawing/2016/5/10/chartex" xmlns:cx5="http://schemas.microsoft.com/office/drawing/2016/5/11/chartex" xmlns:cx6="http://schemas.microsoft.com/office/drawing/2016/5/12/chartex" xmlns:cx7="http://schemas.microsoft.com/office/drawing/2016/5/13/chartex" xmlns:cx8="http://schemas.microsoft.com/office/drawing/2016/5/14/chartex" xmlns:mc="http://schemas.openxmlformats.org/markup-compatibility/2006" xmlns:aink="http://schemas.microsoft.com/office/drawing/2016/ink" xmlns:am3d="http://schemas.microsoft.com/office/drawing/2017/model3d" xmlns:o="urn:schemas-microsoft-com:office:office" xmlns:r="http://schemas.openxmlformats.org/officeDocument/2006/relationships" xmlns:m="http://schemas.openxmlformats.org/officeDocument/2006/math" xmlns:v="urn:schemas-microsoft-com:vml" xmlns:wp14="http://schemas.microsoft.com/office/word/2010/wordprocessingDrawing" xmlns:wp="http://schemas.openxmlformats.org/drawingml/2006/wordprocessingDrawing" xmlns:w10="urn:schemas-microsoft-com:office:word" xmlns:w="http://schemas.openxmlformats.org/wordprocessingml/2006/main" xmlns:w14="http://schemas.microsoft.com/office/word/2010/wordml" xmlns:w15="http://schemas.microsoft.com/office/word/2012/wordml" xmlns:w16cex="http://schemas.microsoft.com/office/word/2018/wordml/cex" xmlns:w16cid="http://schemas.microsoft.com/office/word/2016/wordml/cid" xmlns:w16="http://schemas.microsoft.com/office/word/2018/wordml" xmlns:w16se="http://schemas.microsoft.com/office/word/2015/wordml/symex" xmlns:wpg="http://schemas.microsoft.com/office/word/2010/wordprocessingGroup" xmlns:wpi="http://schemas.microsoft.com/office/word/2010/wordprocessingInk" xmlns:wne="http://schemas.microsoft.com/office/word/2006/wordml" xmlns:wps="http://schemas.microsoft.com/office/word/2010/wordprocessingShape" mc:Ignorable="w14 w15 w16se w16cid w16 w16cex wp14">
   <w:endnote w:type="separator" w:id="-1">
     <w:p>
       <w:pPr>
@@ -2859,7 +4093,7 @@
 </file>
 
 <file path=word/footer1.xml><?xml version="1.0" encoding="utf-8"?>
-<w:ftr xmlns:wpc="http://schemas.microsoft.com/office/word/2010/wordprocessingCanvas" xmlns:cx="http://schemas.microsoft.com/office/drawing/2014/chartex" xmlns:cx1="http://schemas.microsoft.com/office/drawing/2015/9/8/chartex" xmlns:cx2="http://schemas.microsoft.com/office/drawing/2015/10/21/chartex" xmlns:cx3="http://schemas.microsoft.com/office/drawing/2016/5/9/chartex" xmlns:cx4="http://schemas.microsoft.com/office/drawing/2016/5/10/chartex" xmlns:cx5="http://schemas.microsoft.com/office/drawing/2016/5/11/chartex" xmlns:cx6="http://schemas.microsoft.com/office/drawing/2016/5/12/chartex" xmlns:cx7="http://schemas.microsoft.com/office/drawing/2016/5/13/chartex" xmlns:cx8="http://schemas.microsoft.com/office/drawing/2016/5/14/chartex" xmlns:mc="http://schemas.openxmlformats.org/markup-compatibility/2006" xmlns:aink="http://schemas.microsoft.com/office/drawing/2016/ink" xmlns:am3d="http://schemas.microsoft.com/office/drawing/2017/model3d" xmlns:o="urn:schemas-microsoft-com:office:office" xmlns:r="http://schemas.openxmlformats.org/officeDocument/2006/relationships" xmlns:m="http://schemas.openxmlformats.org/officeDocument/2006/math" xmlns:v="urn:schemas-microsoft-com:vml" xmlns:wp14="http://schemas.microsoft.com/office/word/2010/wordprocessingDrawing" xmlns:wp="http://schemas.openxmlformats.org/drawingml/2006/wordprocessingDrawing" xmlns:w10="urn:schemas-microsoft-com:office:word" xmlns:w="http://schemas.openxmlformats.org/wordprocessingml/2006/main" xmlns:w14="http://schemas.microsoft.com/office/word/2010/wordml" xmlns:w15="http://schemas.microsoft.com/office/word/2012/wordml" xmlns:w16cid="http://schemas.microsoft.com/office/word/2016/wordml/cid" xmlns:w16se="http://schemas.microsoft.com/office/word/2015/wordml/symex" xmlns:wpg="http://schemas.microsoft.com/office/word/2010/wordprocessingGroup" xmlns:wpi="http://schemas.microsoft.com/office/word/2010/wordprocessingInk" xmlns:wne="http://schemas.microsoft.com/office/word/2006/wordml" xmlns:wps="http://schemas.microsoft.com/office/word/2010/wordprocessingShape" mc:Ignorable="w14 w15 w16se w16cid wp14">
+<w:ftr xmlns:wpc="http://schemas.microsoft.com/office/word/2010/wordprocessingCanvas" xmlns:cx="http://schemas.microsoft.com/office/drawing/2014/chartex" xmlns:cx1="http://schemas.microsoft.com/office/drawing/2015/9/8/chartex" xmlns:cx2="http://schemas.microsoft.com/office/drawing/2015/10/21/chartex" xmlns:cx3="http://schemas.microsoft.com/office/drawing/2016/5/9/chartex" xmlns:cx4="http://schemas.microsoft.com/office/drawing/2016/5/10/chartex" xmlns:cx5="http://schemas.microsoft.com/office/drawing/2016/5/11/chartex" xmlns:cx6="http://schemas.microsoft.com/office/drawing/2016/5/12/chartex" xmlns:cx7="http://schemas.microsoft.com/office/drawing/2016/5/13/chartex" xmlns:cx8="http://schemas.microsoft.com/office/drawing/2016/5/14/chartex" xmlns:mc="http://schemas.openxmlformats.org/markup-compatibility/2006" xmlns:aink="http://schemas.microsoft.com/office/drawing/2016/ink" xmlns:am3d="http://schemas.microsoft.com/office/drawing/2017/model3d" xmlns:o="urn:schemas-microsoft-com:office:office" xmlns:r="http://schemas.openxmlformats.org/officeDocument/2006/relationships" xmlns:m="http://schemas.openxmlformats.org/officeDocument/2006/math" xmlns:v="urn:schemas-microsoft-com:vml" xmlns:wp14="http://schemas.microsoft.com/office/word/2010/wordprocessingDrawing" xmlns:wp="http://schemas.openxmlformats.org/drawingml/2006/wordprocessingDrawing" xmlns:w10="urn:schemas-microsoft-com:office:word" xmlns:w="http://schemas.openxmlformats.org/wordprocessingml/2006/main" xmlns:w14="http://schemas.microsoft.com/office/word/2010/wordml" xmlns:w15="http://schemas.microsoft.com/office/word/2012/wordml" xmlns:w16cex="http://schemas.microsoft.com/office/word/2018/wordml/cex" xmlns:w16cid="http://schemas.microsoft.com/office/word/2016/wordml/cid" xmlns:w16="http://schemas.microsoft.com/office/word/2018/wordml" xmlns:w16se="http://schemas.microsoft.com/office/word/2015/wordml/symex" xmlns:wpg="http://schemas.microsoft.com/office/word/2010/wordprocessingGroup" xmlns:wpi="http://schemas.microsoft.com/office/word/2010/wordprocessingInk" xmlns:wne="http://schemas.microsoft.com/office/word/2006/wordml" xmlns:wps="http://schemas.microsoft.com/office/word/2010/wordprocessingShape" mc:Ignorable="w14 w15 w16se w16cid w16 w16cex wp14">
   <w:tbl>
     <w:tblPr>
       <w:tblpPr w:leftFromText="187" w:rightFromText="187" w:vertAnchor="page" w:horzAnchor="margin" w:tblpXSpec="center" w:tblpYSpec="bottom"/>
@@ -2986,7 +4220,7 @@
 </file>
 
 <file path=word/footnotes.xml><?xml version="1.0" encoding="utf-8"?>
-<w:footnotes xmlns:wpc="http://schemas.microsoft.com/office/word/2010/wordprocessingCanvas" xmlns:cx="http://schemas.microsoft.com/office/drawing/2014/chartex" xmlns:cx1="http://schemas.microsoft.com/office/drawing/2015/9/8/chartex" xmlns:cx2="http://schemas.microsoft.com/office/drawing/2015/10/21/chartex" xmlns:cx3="http://schemas.microsoft.com/office/drawing/2016/5/9/chartex" xmlns:cx4="http://schemas.microsoft.com/office/drawing/2016/5/10/chartex" xmlns:cx5="http://schemas.microsoft.com/office/drawing/2016/5/11/chartex" xmlns:cx6="http://schemas.microsoft.com/office/drawing/2016/5/12/chartex" xmlns:cx7="http://schemas.microsoft.com/office/drawing/2016/5/13/chartex" xmlns:cx8="http://schemas.microsoft.com/office/drawing/2016/5/14/chartex" xmlns:mc="http://schemas.openxmlformats.org/markup-compatibility/2006" xmlns:aink="http://schemas.microsoft.com/office/drawing/2016/ink" xmlns:am3d="http://schemas.microsoft.com/office/drawing/2017/model3d" xmlns:o="urn:schemas-microsoft-com:office:office" xmlns:r="http://schemas.openxmlformats.org/officeDocument/2006/relationships" xmlns:m="http://schemas.openxmlformats.org/officeDocument/2006/math" xmlns:v="urn:schemas-microsoft-com:vml" xmlns:wp14="http://schemas.microsoft.com/office/word/2010/wordprocessingDrawing" xmlns:wp="http://schemas.openxmlformats.org/drawingml/2006/wordprocessingDrawing" xmlns:w10="urn:schemas-microsoft-com:office:word" xmlns:w="http://schemas.openxmlformats.org/wordprocessingml/2006/main" xmlns:w14="http://schemas.microsoft.com/office/word/2010/wordml" xmlns:w15="http://schemas.microsoft.com/office/word/2012/wordml" xmlns:w16cid="http://schemas.microsoft.com/office/word/2016/wordml/cid" xmlns:w16se="http://schemas.microsoft.com/office/word/2015/wordml/symex" xmlns:wpg="http://schemas.microsoft.com/office/word/2010/wordprocessingGroup" xmlns:wpi="http://schemas.microsoft.com/office/word/2010/wordprocessingInk" xmlns:wne="http://schemas.microsoft.com/office/word/2006/wordml" xmlns:wps="http://schemas.microsoft.com/office/word/2010/wordprocessingShape" mc:Ignorable="w14 w15 w16se w16cid wp14">
+<w:footnotes xmlns:wpc="http://schemas.microsoft.com/office/word/2010/wordprocessingCanvas" xmlns:cx="http://schemas.microsoft.com/office/drawing/2014/chartex" xmlns:cx1="http://schemas.microsoft.com/office/drawing/2015/9/8/chartex" xmlns:cx2="http://schemas.microsoft.com/office/drawing/2015/10/21/chartex" xmlns:cx3="http://schemas.microsoft.com/office/drawing/2016/5/9/chartex" xmlns:cx4="http://schemas.microsoft.com/office/drawing/2016/5/10/chartex" xmlns:cx5="http://schemas.microsoft.com/office/drawing/2016/5/11/chartex" xmlns:cx6="http://schemas.microsoft.com/office/drawing/2016/5/12/chartex" xmlns:cx7="http://schemas.microsoft.com/office/drawing/2016/5/13/chartex" xmlns:cx8="http://schemas.microsoft.com/office/drawing/2016/5/14/chartex" xmlns:mc="http://schemas.openxmlformats.org/markup-compatibility/2006" xmlns:aink="http://schemas.microsoft.com/office/drawing/2016/ink" xmlns:am3d="http://schemas.microsoft.com/office/drawing/2017/model3d" xmlns:o="urn:schemas-microsoft-com:office:office" xmlns:r="http://schemas.openxmlformats.org/officeDocument/2006/relationships" xmlns:m="http://schemas.openxmlformats.org/officeDocument/2006/math" xmlns:v="urn:schemas-microsoft-com:vml" xmlns:wp14="http://schemas.microsoft.com/office/word/2010/wordprocessingDrawing" xmlns:wp="http://schemas.openxmlformats.org/drawingml/2006/wordprocessingDrawing" xmlns:w10="urn:schemas-microsoft-com:office:word" xmlns:w="http://schemas.openxmlformats.org/wordprocessingml/2006/main" xmlns:w14="http://schemas.microsoft.com/office/word/2010/wordml" xmlns:w15="http://schemas.microsoft.com/office/word/2012/wordml" xmlns:w16cex="http://schemas.microsoft.com/office/word/2018/wordml/cex" xmlns:w16cid="http://schemas.microsoft.com/office/word/2016/wordml/cid" xmlns:w16="http://schemas.microsoft.com/office/word/2018/wordml" xmlns:w16se="http://schemas.microsoft.com/office/word/2015/wordml/symex" xmlns:wpg="http://schemas.microsoft.com/office/word/2010/wordprocessingGroup" xmlns:wpi="http://schemas.microsoft.com/office/word/2010/wordprocessingInk" xmlns:wne="http://schemas.microsoft.com/office/word/2006/wordml" xmlns:wps="http://schemas.microsoft.com/office/word/2010/wordprocessingShape" mc:Ignorable="w14 w15 w16se w16cid w16 w16cex wp14">
   <w:footnote w:type="separator" w:id="-1">
     <w:p>
       <w:pPr>
@@ -3011,7 +4245,7 @@
 </file>
 
 <file path=word/header1.xml><?xml version="1.0" encoding="utf-8"?>
-<w:hdr xmlns:wpc="http://schemas.microsoft.com/office/word/2010/wordprocessingCanvas" xmlns:cx="http://schemas.microsoft.com/office/drawing/2014/chartex" xmlns:cx1="http://schemas.microsoft.com/office/drawing/2015/9/8/chartex" xmlns:cx2="http://schemas.microsoft.com/office/drawing/2015/10/21/chartex" xmlns:cx3="http://schemas.microsoft.com/office/drawing/2016/5/9/chartex" xmlns:cx4="http://schemas.microsoft.com/office/drawing/2016/5/10/chartex" xmlns:cx5="http://schemas.microsoft.com/office/drawing/2016/5/11/chartex" xmlns:cx6="http://schemas.microsoft.com/office/drawing/2016/5/12/chartex" xmlns:cx7="http://schemas.microsoft.com/office/drawing/2016/5/13/chartex" xmlns:cx8="http://schemas.microsoft.com/office/drawing/2016/5/14/chartex" xmlns:mc="http://schemas.openxmlformats.org/markup-compatibility/2006" xmlns:aink="http://schemas.microsoft.com/office/drawing/2016/ink" xmlns:am3d="http://schemas.microsoft.com/office/drawing/2017/model3d" xmlns:o="urn:schemas-microsoft-com:office:office" xmlns:r="http://schemas.openxmlformats.org/officeDocument/2006/relationships" xmlns:m="http://schemas.openxmlformats.org/officeDocument/2006/math" xmlns:v="urn:schemas-microsoft-com:vml" xmlns:wp14="http://schemas.microsoft.com/office/word/2010/wordprocessingDrawing" xmlns:wp="http://schemas.openxmlformats.org/drawingml/2006/wordprocessingDrawing" xmlns:w10="urn:schemas-microsoft-com:office:word" xmlns:w="http://schemas.openxmlformats.org/wordprocessingml/2006/main" xmlns:w14="http://schemas.microsoft.com/office/word/2010/wordml" xmlns:w15="http://schemas.microsoft.com/office/word/2012/wordml" xmlns:w16cid="http://schemas.microsoft.com/office/word/2016/wordml/cid" xmlns:w16se="http://schemas.microsoft.com/office/word/2015/wordml/symex" xmlns:wpg="http://schemas.microsoft.com/office/word/2010/wordprocessingGroup" xmlns:wpi="http://schemas.microsoft.com/office/word/2010/wordprocessingInk" xmlns:wne="http://schemas.microsoft.com/office/word/2006/wordml" xmlns:wps="http://schemas.microsoft.com/office/word/2010/wordprocessingShape" mc:Ignorable="w14 w15 w16se w16cid wp14">
+<w:hdr xmlns:wpc="http://schemas.microsoft.com/office/word/2010/wordprocessingCanvas" xmlns:cx="http://schemas.microsoft.com/office/drawing/2014/chartex" xmlns:cx1="http://schemas.microsoft.com/office/drawing/2015/9/8/chartex" xmlns:cx2="http://schemas.microsoft.com/office/drawing/2015/10/21/chartex" xmlns:cx3="http://schemas.microsoft.com/office/drawing/2016/5/9/chartex" xmlns:cx4="http://schemas.microsoft.com/office/drawing/2016/5/10/chartex" xmlns:cx5="http://schemas.microsoft.com/office/drawing/2016/5/11/chartex" xmlns:cx6="http://schemas.microsoft.com/office/drawing/2016/5/12/chartex" xmlns:cx7="http://schemas.microsoft.com/office/drawing/2016/5/13/chartex" xmlns:cx8="http://schemas.microsoft.com/office/drawing/2016/5/14/chartex" xmlns:mc="http://schemas.openxmlformats.org/markup-compatibility/2006" xmlns:aink="http://schemas.microsoft.com/office/drawing/2016/ink" xmlns:am3d="http://schemas.microsoft.com/office/drawing/2017/model3d" xmlns:o="urn:schemas-microsoft-com:office:office" xmlns:r="http://schemas.openxmlformats.org/officeDocument/2006/relationships" xmlns:m="http://schemas.openxmlformats.org/officeDocument/2006/math" xmlns:v="urn:schemas-microsoft-com:vml" xmlns:wp14="http://schemas.microsoft.com/office/word/2010/wordprocessingDrawing" xmlns:wp="http://schemas.openxmlformats.org/drawingml/2006/wordprocessingDrawing" xmlns:w10="urn:schemas-microsoft-com:office:word" xmlns:w="http://schemas.openxmlformats.org/wordprocessingml/2006/main" xmlns:w14="http://schemas.microsoft.com/office/word/2010/wordml" xmlns:w15="http://schemas.microsoft.com/office/word/2012/wordml" xmlns:w16cex="http://schemas.microsoft.com/office/word/2018/wordml/cex" xmlns:w16cid="http://schemas.microsoft.com/office/word/2016/wordml/cid" xmlns:w16="http://schemas.microsoft.com/office/word/2018/wordml" xmlns:w16se="http://schemas.microsoft.com/office/word/2015/wordml/symex" xmlns:wpg="http://schemas.microsoft.com/office/word/2010/wordprocessingGroup" xmlns:wpi="http://schemas.microsoft.com/office/word/2010/wordprocessingInk" xmlns:wne="http://schemas.microsoft.com/office/word/2006/wordml" xmlns:wps="http://schemas.microsoft.com/office/word/2010/wordprocessingShape" mc:Ignorable="w14 w15 w16se w16cid w16 w16cex wp14">
   <w:p>
     <w:pPr>
       <w:pStyle w:val="Kopfzeile"/>
@@ -3071,7 +4305,7 @@
 </file>
 
 <file path=word/numbering.xml><?xml version="1.0" encoding="utf-8"?>
-<w:numbering xmlns:wpc="http://schemas.microsoft.com/office/word/2010/wordprocessingCanvas" xmlns:cx="http://schemas.microsoft.com/office/drawing/2014/chartex" xmlns:cx1="http://schemas.microsoft.com/office/drawing/2015/9/8/chartex" xmlns:cx2="http://schemas.microsoft.com/office/drawing/2015/10/21/chartex" xmlns:cx3="http://schemas.microsoft.com/office/drawing/2016/5/9/chartex" xmlns:cx4="http://schemas.microsoft.com/office/drawing/2016/5/10/chartex" xmlns:cx5="http://schemas.microsoft.com/office/drawing/2016/5/11/chartex" xmlns:cx6="http://schemas.microsoft.com/office/drawing/2016/5/12/chartex" xmlns:cx7="http://schemas.microsoft.com/office/drawing/2016/5/13/chartex" xmlns:cx8="http://schemas.microsoft.com/office/drawing/2016/5/14/chartex" xmlns:mc="http://schemas.openxmlformats.org/markup-compatibility/2006" xmlns:aink="http://schemas.microsoft.com/office/drawing/2016/ink" xmlns:am3d="http://schemas.microsoft.com/office/drawing/2017/model3d" xmlns:o="urn:schemas-microsoft-com:office:office" xmlns:r="http://schemas.openxmlformats.org/officeDocument/2006/relationships" xmlns:m="http://schemas.openxmlformats.org/officeDocument/2006/math" xmlns:v="urn:schemas-microsoft-com:vml" xmlns:wp14="http://schemas.microsoft.com/office/word/2010/wordprocessingDrawing" xmlns:wp="http://schemas.openxmlformats.org/drawingml/2006/wordprocessingDrawing" xmlns:w10="urn:schemas-microsoft-com:office:word" xmlns:w="http://schemas.openxmlformats.org/wordprocessingml/2006/main" xmlns:w14="http://schemas.microsoft.com/office/word/2010/wordml" xmlns:w15="http://schemas.microsoft.com/office/word/2012/wordml" xmlns:w16cid="http://schemas.microsoft.com/office/word/2016/wordml/cid" xmlns:w16se="http://schemas.microsoft.com/office/word/2015/wordml/symex" xmlns:wpg="http://schemas.microsoft.com/office/word/2010/wordprocessingGroup" xmlns:wpi="http://schemas.microsoft.com/office/word/2010/wordprocessingInk" xmlns:wne="http://schemas.microsoft.com/office/word/2006/wordml" xmlns:wps="http://schemas.microsoft.com/office/word/2010/wordprocessingShape" mc:Ignorable="w14 w15 w16se w16cid wp14">
+<w:numbering xmlns:wpc="http://schemas.microsoft.com/office/word/2010/wordprocessingCanvas" xmlns:cx="http://schemas.microsoft.com/office/drawing/2014/chartex" xmlns:cx1="http://schemas.microsoft.com/office/drawing/2015/9/8/chartex" xmlns:cx2="http://schemas.microsoft.com/office/drawing/2015/10/21/chartex" xmlns:cx3="http://schemas.microsoft.com/office/drawing/2016/5/9/chartex" xmlns:cx4="http://schemas.microsoft.com/office/drawing/2016/5/10/chartex" xmlns:cx5="http://schemas.microsoft.com/office/drawing/2016/5/11/chartex" xmlns:cx6="http://schemas.microsoft.com/office/drawing/2016/5/12/chartex" xmlns:cx7="http://schemas.microsoft.com/office/drawing/2016/5/13/chartex" xmlns:cx8="http://schemas.microsoft.com/office/drawing/2016/5/14/chartex" xmlns:mc="http://schemas.openxmlformats.org/markup-compatibility/2006" xmlns:aink="http://schemas.microsoft.com/office/drawing/2016/ink" xmlns:am3d="http://schemas.microsoft.com/office/drawing/2017/model3d" xmlns:o="urn:schemas-microsoft-com:office:office" xmlns:r="http://schemas.openxmlformats.org/officeDocument/2006/relationships" xmlns:m="http://schemas.openxmlformats.org/officeDocument/2006/math" xmlns:v="urn:schemas-microsoft-com:vml" xmlns:wp14="http://schemas.microsoft.com/office/word/2010/wordprocessingDrawing" xmlns:wp="http://schemas.openxmlformats.org/drawingml/2006/wordprocessingDrawing" xmlns:w10="urn:schemas-microsoft-com:office:word" xmlns:w="http://schemas.openxmlformats.org/wordprocessingml/2006/main" xmlns:w14="http://schemas.microsoft.com/office/word/2010/wordml" xmlns:w15="http://schemas.microsoft.com/office/word/2012/wordml" xmlns:w16cex="http://schemas.microsoft.com/office/word/2018/wordml/cex" xmlns:w16cid="http://schemas.microsoft.com/office/word/2016/wordml/cid" xmlns:w16="http://schemas.microsoft.com/office/word/2018/wordml" xmlns:w16se="http://schemas.microsoft.com/office/word/2015/wordml/symex" xmlns:wpg="http://schemas.microsoft.com/office/word/2010/wordprocessingGroup" xmlns:wpi="http://schemas.microsoft.com/office/word/2010/wordprocessingInk" xmlns:wne="http://schemas.microsoft.com/office/word/2006/wordml" xmlns:wps="http://schemas.microsoft.com/office/word/2010/wordprocessingShape" mc:Ignorable="w14 w15 w16se w16cid w16 w16cex wp14">
   <w:abstractNum w:abstractNumId="0" w15:restartNumberingAfterBreak="0">
     <w:nsid w:val="08CB02C4"/>
     <w:multiLevelType w:val="multilevel"/>
@@ -4836,7 +6070,7 @@
 </file>
 
 <file path=word/styles.xml><?xml version="1.0" encoding="utf-8"?>
-<w:styles xmlns:mc="http://schemas.openxmlformats.org/markup-compatibility/2006" xmlns:r="http://schemas.openxmlformats.org/officeDocument/2006/relationships" xmlns:w="http://schemas.openxmlformats.org/wordprocessingml/2006/main" xmlns:w14="http://schemas.microsoft.com/office/word/2010/wordml" xmlns:w15="http://schemas.microsoft.com/office/word/2012/wordml" xmlns:w16cid="http://schemas.microsoft.com/office/word/2016/wordml/cid" xmlns:w16se="http://schemas.microsoft.com/office/word/2015/wordml/symex" mc:Ignorable="w14 w15 w16se w16cid">
+<w:styles xmlns:mc="http://schemas.openxmlformats.org/markup-compatibility/2006" xmlns:r="http://schemas.openxmlformats.org/officeDocument/2006/relationships" xmlns:w="http://schemas.openxmlformats.org/wordprocessingml/2006/main" xmlns:w14="http://schemas.microsoft.com/office/word/2010/wordml" xmlns:w15="http://schemas.microsoft.com/office/word/2012/wordml" xmlns:w16cex="http://schemas.microsoft.com/office/word/2018/wordml/cex" xmlns:w16cid="http://schemas.microsoft.com/office/word/2016/wordml/cid" xmlns:w16="http://schemas.microsoft.com/office/word/2018/wordml" xmlns:w16se="http://schemas.microsoft.com/office/word/2015/wordml/symex" mc:Ignorable="w14 w15 w16se w16cid w16 w16cex">
   <w:docDefaults>
     <w:rPrDefault>
       <w:rPr>
@@ -4852,7 +6086,7 @@
       </w:pPr>
     </w:pPrDefault>
   </w:docDefaults>
-  <w:latentStyles w:defLockedState="0" w:defUIPriority="99" w:defSemiHidden="0" w:defUnhideWhenUsed="0" w:defQFormat="0" w:count="375">
+  <w:latentStyles w:defLockedState="0" w:defUIPriority="99" w:defSemiHidden="0" w:defUnhideWhenUsed="0" w:defQFormat="0" w:count="376">
     <w:lsdException w:name="Normal" w:uiPriority="0" w:qFormat="1"/>
     <w:lsdException w:name="heading 1" w:uiPriority="9" w:qFormat="1"/>
     <w:lsdException w:name="heading 2" w:semiHidden="1" w:uiPriority="9" w:unhideWhenUsed="1" w:qFormat="1"/>
@@ -5228,6 +6462,7 @@
     <w:lsdException w:name="Smart Hyperlink" w:semiHidden="1" w:unhideWhenUsed="1"/>
     <w:lsdException w:name="Hashtag" w:semiHidden="1" w:unhideWhenUsed="1"/>
     <w:lsdException w:name="Unresolved Mention" w:semiHidden="1" w:unhideWhenUsed="1"/>
+    <w:lsdException w:name="Smart Link" w:semiHidden="1" w:unhideWhenUsed="1"/>
   </w:latentStyles>
   <w:style w:type="paragraph" w:default="1" w:styleId="Standard">
     <w:name w:val="Normal"/>
@@ -6026,7 +7261,7 @@
           <w:insideH w:val="nil"/>
           <w:insideV w:val="nil"/>
         </w:tcBorders>
-        <w:shd w:val="clear" w:color="auto" w:fill="FFFFFF" w:themeFill="background1"/>
+        <w:shd w:val="clear" w:color="auto" w:fill="F6F6F6" w:themeFill="background1"/>
       </w:tcPr>
     </w:tblStylePr>
     <w:tblStylePr w:type="lastRow">
@@ -6043,7 +7278,7 @@
           <w:insideH w:val="nil"/>
           <w:insideV w:val="nil"/>
         </w:tcBorders>
-        <w:shd w:val="clear" w:color="auto" w:fill="FFFFFF" w:themeFill="background1"/>
+        <w:shd w:val="clear" w:color="auto" w:fill="F6F6F6" w:themeFill="background1"/>
       </w:tcPr>
     </w:tblStylePr>
     <w:tblStylePr w:type="firstCol">
@@ -6063,7 +7298,7 @@
           <w:insideH w:val="nil"/>
           <w:insideV w:val="nil"/>
         </w:tcBorders>
-        <w:shd w:val="clear" w:color="auto" w:fill="FFFFFF" w:themeFill="background1"/>
+        <w:shd w:val="clear" w:color="auto" w:fill="F6F6F6" w:themeFill="background1"/>
       </w:tcPr>
     </w:tblStylePr>
     <w:tblStylePr w:type="lastCol">
@@ -6080,7 +7315,7 @@
           <w:insideH w:val="nil"/>
           <w:insideV w:val="nil"/>
         </w:tcBorders>
-        <w:shd w:val="clear" w:color="auto" w:fill="FFFFFF" w:themeFill="background1"/>
+        <w:shd w:val="clear" w:color="auto" w:fill="F6F6F6" w:themeFill="background1"/>
       </w:tcPr>
     </w:tblStylePr>
     <w:tblStylePr w:type="band1Vert">
@@ -6140,12 +7375,12 @@
       <w:tblStyleRowBandSize w:val="1"/>
       <w:tblStyleColBandSize w:val="1"/>
       <w:tblBorders>
-        <w:top w:val="single" w:sz="4" w:space="0" w:color="FFFFFF" w:themeColor="background1"/>
-        <w:left w:val="single" w:sz="4" w:space="0" w:color="FFFFFF" w:themeColor="background1"/>
-        <w:bottom w:val="single" w:sz="4" w:space="0" w:color="FFFFFF" w:themeColor="background1"/>
-        <w:right w:val="single" w:sz="4" w:space="0" w:color="FFFFFF" w:themeColor="background1"/>
-        <w:insideH w:val="single" w:sz="4" w:space="0" w:color="FFFFFF" w:themeColor="background1"/>
-        <w:insideV w:val="single" w:sz="4" w:space="0" w:color="FFFFFF" w:themeColor="background1"/>
+        <w:top w:val="single" w:sz="4" w:space="0" w:color="F6F6F6" w:themeColor="background1"/>
+        <w:left w:val="single" w:sz="4" w:space="0" w:color="F6F6F6" w:themeColor="background1"/>
+        <w:bottom w:val="single" w:sz="4" w:space="0" w:color="F6F6F6" w:themeColor="background1"/>
+        <w:right w:val="single" w:sz="4" w:space="0" w:color="F6F6F6" w:themeColor="background1"/>
+        <w:insideH w:val="single" w:sz="4" w:space="0" w:color="F6F6F6" w:themeColor="background1"/>
+        <w:insideV w:val="single" w:sz="4" w:space="0" w:color="F6F6F6" w:themeColor="background1"/>
       </w:tblBorders>
     </w:tblPr>
     <w:tcPr>
@@ -6155,14 +7390,14 @@
       <w:rPr>
         <w:b/>
         <w:bCs/>
-        <w:color w:val="FFFFFF" w:themeColor="background1"/>
+        <w:color w:val="F6F6F6" w:themeColor="background1"/>
       </w:rPr>
       <w:tblPr/>
       <w:tcPr>
         <w:tcBorders>
-          <w:top w:val="single" w:sz="4" w:space="0" w:color="FFFFFF" w:themeColor="background1"/>
-          <w:left w:val="single" w:sz="4" w:space="0" w:color="FFFFFF" w:themeColor="background1"/>
-          <w:right w:val="single" w:sz="4" w:space="0" w:color="FFFFFF" w:themeColor="background1"/>
+          <w:top w:val="single" w:sz="4" w:space="0" w:color="F6F6F6" w:themeColor="background1"/>
+          <w:left w:val="single" w:sz="4" w:space="0" w:color="F6F6F6" w:themeColor="background1"/>
+          <w:right w:val="single" w:sz="4" w:space="0" w:color="F6F6F6" w:themeColor="background1"/>
           <w:insideH w:val="nil"/>
           <w:insideV w:val="nil"/>
         </w:tcBorders>
@@ -6173,14 +7408,14 @@
       <w:rPr>
         <w:b/>
         <w:bCs/>
-        <w:color w:val="FFFFFF" w:themeColor="background1"/>
+        <w:color w:val="F6F6F6" w:themeColor="background1"/>
       </w:rPr>
       <w:tblPr/>
       <w:tcPr>
         <w:tcBorders>
-          <w:left w:val="single" w:sz="4" w:space="0" w:color="FFFFFF" w:themeColor="background1"/>
-          <w:bottom w:val="single" w:sz="4" w:space="0" w:color="FFFFFF" w:themeColor="background1"/>
-          <w:right w:val="single" w:sz="4" w:space="0" w:color="FFFFFF" w:themeColor="background1"/>
+          <w:left w:val="single" w:sz="4" w:space="0" w:color="F6F6F6" w:themeColor="background1"/>
+          <w:bottom w:val="single" w:sz="4" w:space="0" w:color="F6F6F6" w:themeColor="background1"/>
+          <w:right w:val="single" w:sz="4" w:space="0" w:color="F6F6F6" w:themeColor="background1"/>
           <w:insideH w:val="nil"/>
           <w:insideV w:val="nil"/>
         </w:tcBorders>
@@ -6191,14 +7426,14 @@
       <w:rPr>
         <w:b/>
         <w:bCs/>
-        <w:color w:val="FFFFFF" w:themeColor="background1"/>
+        <w:color w:val="F6F6F6" w:themeColor="background1"/>
       </w:rPr>
       <w:tblPr/>
       <w:tcPr>
         <w:tcBorders>
-          <w:top w:val="single" w:sz="4" w:space="0" w:color="FFFFFF" w:themeColor="background1"/>
-          <w:left w:val="single" w:sz="4" w:space="0" w:color="FFFFFF" w:themeColor="background1"/>
-          <w:bottom w:val="single" w:sz="4" w:space="0" w:color="FFFFFF" w:themeColor="background1"/>
+          <w:top w:val="single" w:sz="4" w:space="0" w:color="F6F6F6" w:themeColor="background1"/>
+          <w:left w:val="single" w:sz="4" w:space="0" w:color="F6F6F6" w:themeColor="background1"/>
+          <w:bottom w:val="single" w:sz="4" w:space="0" w:color="F6F6F6" w:themeColor="background1"/>
           <w:insideV w:val="nil"/>
         </w:tcBorders>
         <w:shd w:val="clear" w:color="auto" w:fill="54A021" w:themeFill="accent2"/>
@@ -6208,14 +7443,14 @@
       <w:rPr>
         <w:b/>
         <w:bCs/>
-        <w:color w:val="FFFFFF" w:themeColor="background1"/>
+        <w:color w:val="F6F6F6" w:themeColor="background1"/>
       </w:rPr>
       <w:tblPr/>
       <w:tcPr>
         <w:tcBorders>
-          <w:top w:val="single" w:sz="4" w:space="0" w:color="FFFFFF" w:themeColor="background1"/>
-          <w:bottom w:val="single" w:sz="4" w:space="0" w:color="FFFFFF" w:themeColor="background1"/>
-          <w:right w:val="single" w:sz="4" w:space="0" w:color="FFFFFF" w:themeColor="background1"/>
+          <w:top w:val="single" w:sz="4" w:space="0" w:color="F6F6F6" w:themeColor="background1"/>
+          <w:bottom w:val="single" w:sz="4" w:space="0" w:color="F6F6F6" w:themeColor="background1"/>
+          <w:right w:val="single" w:sz="4" w:space="0" w:color="F6F6F6" w:themeColor="background1"/>
           <w:insideV w:val="nil"/>
         </w:tcBorders>
         <w:shd w:val="clear" w:color="auto" w:fill="54A021" w:themeFill="accent2"/>
@@ -6268,7 +7503,7 @@
           <w:insideH w:val="nil"/>
           <w:insideV w:val="nil"/>
         </w:tcBorders>
-        <w:shd w:val="clear" w:color="auto" w:fill="FFFFFF" w:themeFill="background1"/>
+        <w:shd w:val="clear" w:color="auto" w:fill="F6F6F6" w:themeFill="background1"/>
       </w:tcPr>
     </w:tblStylePr>
     <w:tblStylePr w:type="lastRow">
@@ -6285,7 +7520,7 @@
           <w:insideH w:val="nil"/>
           <w:insideV w:val="nil"/>
         </w:tcBorders>
-        <w:shd w:val="clear" w:color="auto" w:fill="FFFFFF" w:themeFill="background1"/>
+        <w:shd w:val="clear" w:color="auto" w:fill="F6F6F6" w:themeFill="background1"/>
       </w:tcPr>
     </w:tblStylePr>
     <w:tblStylePr w:type="firstCol">
@@ -6305,7 +7540,7 @@
           <w:insideH w:val="nil"/>
           <w:insideV w:val="nil"/>
         </w:tcBorders>
-        <w:shd w:val="clear" w:color="auto" w:fill="FFFFFF" w:themeFill="background1"/>
+        <w:shd w:val="clear" w:color="auto" w:fill="F6F6F6" w:themeFill="background1"/>
       </w:tcPr>
     </w:tblStylePr>
     <w:tblStylePr w:type="lastCol">
@@ -6322,7 +7557,146 @@
           <w:insideH w:val="nil"/>
           <w:insideV w:val="nil"/>
         </w:tcBorders>
-        <w:shd w:val="clear" w:color="auto" w:fill="FFFFFF" w:themeFill="background1"/>
+        <w:shd w:val="clear" w:color="auto" w:fill="F6F6F6" w:themeFill="background1"/>
+      </w:tcPr>
+    </w:tblStylePr>
+    <w:tblStylePr w:type="band1Vert">
+      <w:tblPr/>
+      <w:tcPr>
+        <w:shd w:val="clear" w:color="auto" w:fill="E9F6D0" w:themeFill="accent1" w:themeFillTint="33"/>
+      </w:tcPr>
+    </w:tblStylePr>
+    <w:tblStylePr w:type="band1Horz">
+      <w:tblPr/>
+      <w:tcPr>
+        <w:shd w:val="clear" w:color="auto" w:fill="E9F6D0" w:themeFill="accent1" w:themeFillTint="33"/>
+      </w:tcPr>
+    </w:tblStylePr>
+    <w:tblStylePr w:type="neCell">
+      <w:tblPr/>
+      <w:tcPr>
+        <w:tcBorders>
+          <w:bottom w:val="single" w:sz="4" w:space="0" w:color="BFE373" w:themeColor="accent1" w:themeTint="99"/>
+        </w:tcBorders>
+      </w:tcPr>
+    </w:tblStylePr>
+    <w:tblStylePr w:type="nwCell">
+      <w:tblPr/>
+      <w:tcPr>
+        <w:tcBorders>
+          <w:bottom w:val="single" w:sz="4" w:space="0" w:color="BFE373" w:themeColor="accent1" w:themeTint="99"/>
+        </w:tcBorders>
+      </w:tcPr>
+    </w:tblStylePr>
+    <w:tblStylePr w:type="seCell">
+      <w:tblPr/>
+      <w:tcPr>
+        <w:tcBorders>
+          <w:top w:val="single" w:sz="4" w:space="0" w:color="BFE373" w:themeColor="accent1" w:themeTint="99"/>
+        </w:tcBorders>
+      </w:tcPr>
+    </w:tblStylePr>
+    <w:tblStylePr w:type="swCell">
+      <w:tblPr/>
+      <w:tcPr>
+        <w:tcBorders>
+          <w:top w:val="single" w:sz="4" w:space="0" w:color="BFE373" w:themeColor="accent1" w:themeTint="99"/>
+        </w:tcBorders>
+      </w:tcPr>
+    </w:tblStylePr>
+  </w:style>
+  <w:style w:type="table" w:styleId="Gitternetztabelle7farbigAkzent1">
+    <w:name w:val="Grid Table 7 Colorful Accent 1"/>
+    <w:basedOn w:val="NormaleTabelle"/>
+    <w:uiPriority w:val="52"/>
+    <w:rsid w:val="009E2765"/>
+    <w:pPr>
+      <w:spacing w:after="0" w:line="240" w:lineRule="auto"/>
+    </w:pPr>
+    <w:rPr>
+      <w:color w:val="6B911C" w:themeColor="accent1" w:themeShade="BF"/>
+    </w:rPr>
+    <w:tblPr>
+      <w:tblStyleRowBandSize w:val="1"/>
+      <w:tblStyleColBandSize w:val="1"/>
+      <w:tblBorders>
+        <w:top w:val="single" w:sz="4" w:space="0" w:color="BFE373" w:themeColor="accent1" w:themeTint="99"/>
+        <w:left w:val="single" w:sz="4" w:space="0" w:color="BFE373" w:themeColor="accent1" w:themeTint="99"/>
+        <w:bottom w:val="single" w:sz="4" w:space="0" w:color="BFE373" w:themeColor="accent1" w:themeTint="99"/>
+        <w:right w:val="single" w:sz="4" w:space="0" w:color="BFE373" w:themeColor="accent1" w:themeTint="99"/>
+        <w:insideH w:val="single" w:sz="4" w:space="0" w:color="BFE373" w:themeColor="accent1" w:themeTint="99"/>
+        <w:insideV w:val="single" w:sz="4" w:space="0" w:color="BFE373" w:themeColor="accent1" w:themeTint="99"/>
+      </w:tblBorders>
+    </w:tblPr>
+    <w:tblStylePr w:type="firstRow">
+      <w:rPr>
+        <w:b/>
+        <w:bCs/>
+      </w:rPr>
+      <w:tblPr/>
+      <w:tcPr>
+        <w:tcBorders>
+          <w:top w:val="nil"/>
+          <w:left w:val="nil"/>
+          <w:right w:val="nil"/>
+          <w:insideH w:val="nil"/>
+          <w:insideV w:val="nil"/>
+        </w:tcBorders>
+        <w:shd w:val="clear" w:color="auto" w:fill="F6F6F6" w:themeFill="background1"/>
+      </w:tcPr>
+    </w:tblStylePr>
+    <w:tblStylePr w:type="lastRow">
+      <w:rPr>
+        <w:b/>
+        <w:bCs/>
+      </w:rPr>
+      <w:tblPr/>
+      <w:tcPr>
+        <w:tcBorders>
+          <w:left w:val="nil"/>
+          <w:bottom w:val="nil"/>
+          <w:right w:val="nil"/>
+          <w:insideH w:val="nil"/>
+          <w:insideV w:val="nil"/>
+        </w:tcBorders>
+        <w:shd w:val="clear" w:color="auto" w:fill="F6F6F6" w:themeFill="background1"/>
+      </w:tcPr>
+    </w:tblStylePr>
+    <w:tblStylePr w:type="firstCol">
+      <w:pPr>
+        <w:jc w:val="right"/>
+      </w:pPr>
+      <w:rPr>
+        <w:i/>
+        <w:iCs/>
+      </w:rPr>
+      <w:tblPr/>
+      <w:tcPr>
+        <w:tcBorders>
+          <w:top w:val="nil"/>
+          <w:left w:val="nil"/>
+          <w:bottom w:val="nil"/>
+          <w:insideH w:val="nil"/>
+          <w:insideV w:val="nil"/>
+        </w:tcBorders>
+        <w:shd w:val="clear" w:color="auto" w:fill="F6F6F6" w:themeFill="background1"/>
+      </w:tcPr>
+    </w:tblStylePr>
+    <w:tblStylePr w:type="lastCol">
+      <w:rPr>
+        <w:i/>
+        <w:iCs/>
+      </w:rPr>
+      <w:tblPr/>
+      <w:tcPr>
+        <w:tcBorders>
+          <w:top w:val="nil"/>
+          <w:bottom w:val="nil"/>
+          <w:right w:val="nil"/>
+          <w:insideH w:val="nil"/>
+          <w:insideV w:val="nil"/>
+        </w:tcBorders>
+        <w:shd w:val="clear" w:color="auto" w:fill="F6F6F6" w:themeFill="background1"/>
       </w:tcPr>
     </w:tblStylePr>
     <w:tblStylePr w:type="band1Vert">
@@ -6381,7 +7755,7 @@
         <a:sysClr val="windowText" lastClr="000000"/>
       </a:dk1>
       <a:lt1>
-        <a:sysClr val="window" lastClr="FFFFFF"/>
+        <a:sysClr val="window" lastClr="F6F6F6"/>
       </a:lt1>
       <a:dk2>
         <a:srgbClr val="2C3C43"/>

</xml_diff>